<commit_message>
completed week 3 assignment
</commit_message>
<xml_diff>
--- a/week3/week-3-worksheet.docx
+++ b/week3/week-3-worksheet.docx
@@ -1,6 +1,6 @@
 
 <file path=word/document.xml><?xml version="1.0" encoding="utf-8"?>
-<w:document xmlns:wpc="http://schemas.microsoft.com/office/word/2010/wordprocessingCanvas" xmlns:cx="http://schemas.microsoft.com/office/drawing/2014/chartex" xmlns:cx1="http://schemas.microsoft.com/office/drawing/2015/9/8/chartex" xmlns:cx2="http://schemas.microsoft.com/office/drawing/2015/10/21/chartex" xmlns:cx3="http://schemas.microsoft.com/office/drawing/2016/5/9/chartex" xmlns:cx4="http://schemas.microsoft.com/office/drawing/2016/5/10/chartex" xmlns:cx5="http://schemas.microsoft.com/office/drawing/2016/5/11/chartex" xmlns:cx6="http://schemas.microsoft.com/office/drawing/2016/5/12/chartex" xmlns:cx7="http://schemas.microsoft.com/office/drawing/2016/5/13/chartex" xmlns:cx8="http://schemas.microsoft.com/office/drawing/2016/5/14/chartex" xmlns:mc="http://schemas.openxmlformats.org/markup-compatibility/2006" xmlns:aink="http://schemas.microsoft.com/office/drawing/2016/ink" xmlns:am3d="http://schemas.microsoft.com/office/drawing/2017/model3d" xmlns:o="urn:schemas-microsoft-com:office:office" xmlns:r="http://schemas.openxmlformats.org/officeDocument/2006/relationships" xmlns:m="http://schemas.openxmlformats.org/officeDocument/2006/math" xmlns:v="urn:schemas-microsoft-com:vml" xmlns:wp14="http://schemas.microsoft.com/office/word/2010/wordprocessingDrawing" xmlns:wp="http://schemas.openxmlformats.org/drawingml/2006/wordprocessingDrawing" xmlns:w10="urn:schemas-microsoft-com:office:word" xmlns:w="http://schemas.openxmlformats.org/wordprocessingml/2006/main" xmlns:w14="http://schemas.microsoft.com/office/word/2010/wordml" xmlns:w15="http://schemas.microsoft.com/office/word/2012/wordml" xmlns:w16cex="http://schemas.microsoft.com/office/word/2018/wordml/cex" xmlns:w16cid="http://schemas.microsoft.com/office/word/2016/wordml/cid" xmlns:w16="http://schemas.microsoft.com/office/word/2018/wordml" xmlns:w16sdtdh="http://schemas.microsoft.com/office/word/2020/wordml/sdtdatahash" xmlns:w16se="http://schemas.microsoft.com/office/word/2015/wordml/symex" xmlns:wpg="http://schemas.microsoft.com/office/word/2010/wordprocessingGroup" xmlns:wpi="http://schemas.microsoft.com/office/word/2010/wordprocessingInk" xmlns:wne="http://schemas.microsoft.com/office/word/2006/wordml" xmlns:wps="http://schemas.microsoft.com/office/word/2010/wordprocessingShape" mc:Ignorable="w14 w15 w16se w16cid w16 w16cex w16sdtdh wp14">
+<w:document xmlns:wpc="http://schemas.microsoft.com/office/word/2010/wordprocessingCanvas" xmlns:cx="http://schemas.microsoft.com/office/drawing/2014/chartex" xmlns:cx1="http://schemas.microsoft.com/office/drawing/2015/9/8/chartex" xmlns:cx2="http://schemas.microsoft.com/office/drawing/2015/10/21/chartex" xmlns:cx3="http://schemas.microsoft.com/office/drawing/2016/5/9/chartex" xmlns:cx4="http://schemas.microsoft.com/office/drawing/2016/5/10/chartex" xmlns:cx5="http://schemas.microsoft.com/office/drawing/2016/5/11/chartex" xmlns:cx6="http://schemas.microsoft.com/office/drawing/2016/5/12/chartex" xmlns:cx7="http://schemas.microsoft.com/office/drawing/2016/5/13/chartex" xmlns:cx8="http://schemas.microsoft.com/office/drawing/2016/5/14/chartex" xmlns:mc="http://schemas.openxmlformats.org/markup-compatibility/2006" xmlns:aink="http://schemas.microsoft.com/office/drawing/2016/ink" xmlns:am3d="http://schemas.microsoft.com/office/drawing/2017/model3d" xmlns:o="urn:schemas-microsoft-com:office:office" xmlns:oel="http://schemas.microsoft.com/office/2019/extlst" xmlns:r="http://schemas.openxmlformats.org/officeDocument/2006/relationships" xmlns:m="http://schemas.openxmlformats.org/officeDocument/2006/math" xmlns:v="urn:schemas-microsoft-com:vml" xmlns:wp14="http://schemas.microsoft.com/office/word/2010/wordprocessingDrawing" xmlns:wp="http://schemas.openxmlformats.org/drawingml/2006/wordprocessingDrawing" xmlns:w10="urn:schemas-microsoft-com:office:word" xmlns:w="http://schemas.openxmlformats.org/wordprocessingml/2006/main" xmlns:w14="http://schemas.microsoft.com/office/word/2010/wordml" xmlns:w15="http://schemas.microsoft.com/office/word/2012/wordml" xmlns:w16cex="http://schemas.microsoft.com/office/word/2018/wordml/cex" xmlns:w16cid="http://schemas.microsoft.com/office/word/2016/wordml/cid" xmlns:w16="http://schemas.microsoft.com/office/word/2018/wordml" xmlns:w16du="http://schemas.microsoft.com/office/word/2023/wordml/word16du" xmlns:w16sdtdh="http://schemas.microsoft.com/office/word/2020/wordml/sdtdatahash" xmlns:w16sdtfl="http://schemas.microsoft.com/office/word/2024/wordml/sdtformatlock" xmlns:w16se="http://schemas.microsoft.com/office/word/2015/wordml/symex" xmlns:wpg="http://schemas.microsoft.com/office/word/2010/wordprocessingGroup" xmlns:wpi="http://schemas.microsoft.com/office/word/2010/wordprocessingInk" xmlns:wne="http://schemas.microsoft.com/office/word/2006/wordml" xmlns:wps="http://schemas.microsoft.com/office/word/2010/wordprocessingShape" mc:Ignorable="w14 w15 w16se w16cid w16 w16cex w16sdtdh w16sdtfl w16du wp14">
   <w:body>
     <w:p>
       <w:pPr>
@@ -405,6 +405,7 @@
                 <w:szCs w:val="22"/>
               </w:rPr>
             </w:pPr>
+            <w:proofErr w:type="spellStart"/>
             <w:r>
               <w:rPr>
                 <w:rFonts w:ascii="Calibri" w:hAnsi="Calibri" w:cs="Calibri"/>
@@ -421,6 +422,7 @@
               </w:rPr>
               <w:t>Node</w:t>
             </w:r>
+            <w:proofErr w:type="spellEnd"/>
           </w:p>
         </w:tc>
         <w:tc>
@@ -443,7 +445,17 @@
                   <w:sz w:val="22"/>
                   <w:szCs w:val="22"/>
                 </w:rPr>
-                <w:t>Main's Int</w:t>
+                <w:t xml:space="preserve">Main's </w:t>
+              </w:r>
+              <w:proofErr w:type="spellStart"/>
+              <w:r>
+                <w:rPr>
+                  <w:rStyle w:val="Hyperlink"/>
+                  <w:rFonts w:ascii="Calibri" w:hAnsi="Calibri" w:cs="Calibri"/>
+                  <w:sz w:val="22"/>
+                  <w:szCs w:val="22"/>
+                </w:rPr>
+                <w:t>Int</w:t>
               </w:r>
               <w:r>
                 <w:rPr>
@@ -458,8 +470,21 @@
                 <w:rPr>
                   <w:rStyle w:val="Hyperlink"/>
                 </w:rPr>
-                <w:t>ode</w:t>
+                <w:t>o</w:t>
               </w:r>
+              <w:r>
+                <w:rPr>
+                  <w:rStyle w:val="Hyperlink"/>
+                </w:rPr>
+                <w:t>d</w:t>
+              </w:r>
+              <w:r>
+                <w:rPr>
+                  <w:rStyle w:val="Hyperlink"/>
+                </w:rPr>
+                <w:t>e</w:t>
+              </w:r>
+              <w:proofErr w:type="spellEnd"/>
               <w:r>
                 <w:rPr>
                   <w:rStyle w:val="Hyperlink"/>
@@ -486,6 +511,7 @@
                 <w:szCs w:val="22"/>
               </w:rPr>
             </w:pPr>
+            <w:proofErr w:type="spellStart"/>
             <w:r>
               <w:rPr>
                 <w:rFonts w:ascii="Calibri" w:hAnsi="Calibri" w:cs="Calibri"/>
@@ -494,6 +520,7 @@
               </w:rPr>
               <w:t>IntArrayBag</w:t>
             </w:r>
+            <w:proofErr w:type="spellEnd"/>
           </w:p>
         </w:tc>
         <w:tc>
@@ -516,7 +543,45 @@
                   <w:sz w:val="22"/>
                   <w:szCs w:val="22"/>
                 </w:rPr>
-                <w:t>Main's IntArrayBag API</w:t>
+                <w:t xml:space="preserve">Main's </w:t>
+              </w:r>
+              <w:proofErr w:type="spellStart"/>
+              <w:r>
+                <w:rPr>
+                  <w:rStyle w:val="Hyperlink"/>
+                  <w:rFonts w:ascii="Calibri" w:hAnsi="Calibri" w:cs="Calibri"/>
+                  <w:sz w:val="22"/>
+                  <w:szCs w:val="22"/>
+                </w:rPr>
+                <w:t>IntArrayB</w:t>
+              </w:r>
+              <w:r>
+                <w:rPr>
+                  <w:rStyle w:val="Hyperlink"/>
+                  <w:rFonts w:ascii="Calibri" w:hAnsi="Calibri" w:cs="Calibri"/>
+                  <w:sz w:val="22"/>
+                  <w:szCs w:val="22"/>
+                </w:rPr>
+                <w:t>a</w:t>
+              </w:r>
+              <w:r>
+                <w:rPr>
+                  <w:rStyle w:val="Hyperlink"/>
+                  <w:rFonts w:ascii="Calibri" w:hAnsi="Calibri" w:cs="Calibri"/>
+                  <w:sz w:val="22"/>
+                  <w:szCs w:val="22"/>
+                </w:rPr>
+                <w:t>g</w:t>
+              </w:r>
+              <w:proofErr w:type="spellEnd"/>
+              <w:r>
+                <w:rPr>
+                  <w:rStyle w:val="Hyperlink"/>
+                  <w:rFonts w:ascii="Calibri" w:hAnsi="Calibri" w:cs="Calibri"/>
+                  <w:sz w:val="22"/>
+                  <w:szCs w:val="22"/>
+                </w:rPr>
+                <w:t xml:space="preserve"> API</w:t>
               </w:r>
             </w:hyperlink>
           </w:p>
@@ -535,6 +600,7 @@
                 <w:szCs w:val="22"/>
               </w:rPr>
             </w:pPr>
+            <w:proofErr w:type="spellStart"/>
             <w:r>
               <w:rPr>
                 <w:rFonts w:ascii="Calibri" w:hAnsi="Calibri" w:cs="Calibri"/>
@@ -543,6 +609,7 @@
               </w:rPr>
               <w:t>IntLinkedBag</w:t>
             </w:r>
+            <w:proofErr w:type="spellEnd"/>
           </w:p>
         </w:tc>
         <w:tc>
@@ -558,7 +625,17 @@
                   <w:sz w:val="22"/>
                   <w:szCs w:val="22"/>
                 </w:rPr>
-                <w:t>Main's Int</w:t>
+                <w:t xml:space="preserve">Main's </w:t>
+              </w:r>
+              <w:proofErr w:type="spellStart"/>
+              <w:r>
+                <w:rPr>
+                  <w:rStyle w:val="Hyperlink"/>
+                  <w:rFonts w:ascii="Calibri" w:hAnsi="Calibri" w:cs="Calibri"/>
+                  <w:sz w:val="22"/>
+                  <w:szCs w:val="22"/>
+                </w:rPr>
+                <w:t>Int</w:t>
               </w:r>
               <w:r>
                 <w:rPr>
@@ -582,7 +659,17 @@
                   <w:sz w:val="22"/>
                   <w:szCs w:val="22"/>
                 </w:rPr>
-                <w:t>Bag API</w:t>
+                <w:t>Bag</w:t>
+              </w:r>
+              <w:proofErr w:type="spellEnd"/>
+              <w:r>
+                <w:rPr>
+                  <w:rStyle w:val="Hyperlink"/>
+                  <w:rFonts w:ascii="Calibri" w:hAnsi="Calibri" w:cs="Calibri"/>
+                  <w:sz w:val="22"/>
+                  <w:szCs w:val="22"/>
+                </w:rPr>
+                <w:t xml:space="preserve"> API</w:t>
               </w:r>
             </w:hyperlink>
           </w:p>
@@ -751,6 +838,7 @@
         </w:rPr>
         <w:t xml:space="preserve"> </w:t>
       </w:r>
+      <w:proofErr w:type="spellStart"/>
       <w:r>
         <w:rPr>
           <w:rFonts w:ascii="Courier New" w:hAnsi="Courier New" w:cs="Courier New"/>
@@ -767,6 +855,7 @@
         </w:rPr>
         <w:t>ArrayBag</w:t>
       </w:r>
+      <w:proofErr w:type="spellEnd"/>
       <w:r>
         <w:rPr>
           <w:rFonts w:ascii="Courier New" w:hAnsi="Courier New" w:cs="Courier New"/>
@@ -862,6 +951,7 @@
         </w:rPr>
         <w:t xml:space="preserve">in the </w:t>
       </w:r>
+      <w:proofErr w:type="spellStart"/>
       <w:r>
         <w:rPr>
           <w:rFonts w:ascii="Consolas" w:hAnsi="Consolas" w:cs="Calibri"/>
@@ -873,6 +963,7 @@
         </w:rPr>
         <w:t>IntArrayBag</w:t>
       </w:r>
+      <w:proofErr w:type="spellEnd"/>
       <w:r>
         <w:rPr>
           <w:rFonts w:ascii="Calibri" w:hAnsi="Calibri" w:cs="Calibri"/>
@@ -891,8 +982,21 @@
           <w:sz w:val="22"/>
           <w:szCs w:val="22"/>
         </w:rPr>
-        <w:t>int oldVal</w:t>
-      </w:r>
+        <w:t xml:space="preserve">int </w:t>
+      </w:r>
+      <w:proofErr w:type="spellStart"/>
+      <w:r>
+        <w:rPr>
+          <w:rFonts w:ascii="Consolas" w:hAnsi="Consolas" w:cs="Calibri"/>
+          <w:b/>
+          <w:bCs/>
+          <w:spacing w:val="3"/>
+          <w:sz w:val="22"/>
+          <w:szCs w:val="22"/>
+        </w:rPr>
+        <w:t>oldVal</w:t>
+      </w:r>
+      <w:proofErr w:type="spellEnd"/>
       <w:r>
         <w:rPr>
           <w:rFonts w:ascii="Calibri" w:hAnsi="Calibri" w:cs="Calibri"/>
@@ -922,8 +1026,21 @@
           <w:sz w:val="22"/>
           <w:szCs w:val="22"/>
         </w:rPr>
-        <w:t xml:space="preserve"> newVal</w:t>
-      </w:r>
+        <w:t xml:space="preserve"> </w:t>
+      </w:r>
+      <w:proofErr w:type="spellStart"/>
+      <w:r>
+        <w:rPr>
+          <w:rFonts w:ascii="Consolas" w:hAnsi="Consolas" w:cs="Calibri"/>
+          <w:b/>
+          <w:bCs/>
+          <w:spacing w:val="3"/>
+          <w:sz w:val="22"/>
+          <w:szCs w:val="22"/>
+        </w:rPr>
+        <w:t>newVal</w:t>
+      </w:r>
+      <w:proofErr w:type="spellEnd"/>
       <w:r>
         <w:rPr>
           <w:rFonts w:ascii="Calibri" w:hAnsi="Calibri" w:cs="Calibri"/>
@@ -933,6 +1050,7 @@
         </w:rPr>
         <w:t xml:space="preserve">.  The method replaces each occurrence of </w:t>
       </w:r>
+      <w:proofErr w:type="spellStart"/>
       <w:r>
         <w:rPr>
           <w:rFonts w:ascii="Consolas" w:hAnsi="Consolas" w:cs="Calibri"/>
@@ -944,6 +1062,7 @@
         </w:rPr>
         <w:t>oldVal</w:t>
       </w:r>
+      <w:proofErr w:type="spellEnd"/>
       <w:r>
         <w:rPr>
           <w:rFonts w:ascii="Calibri" w:hAnsi="Calibri" w:cs="Calibri"/>
@@ -953,6 +1072,7 @@
         </w:rPr>
         <w:t xml:space="preserve"> in the bag with </w:t>
       </w:r>
+      <w:proofErr w:type="spellStart"/>
       <w:r>
         <w:rPr>
           <w:rFonts w:ascii="Consolas" w:hAnsi="Consolas" w:cs="Calibri"/>
@@ -964,6 +1084,7 @@
         </w:rPr>
         <w:t>newVal</w:t>
       </w:r>
+      <w:proofErr w:type="spellEnd"/>
       <w:r>
         <w:rPr>
           <w:rFonts w:ascii="Calibri" w:hAnsi="Calibri" w:cs="Calibri"/>
@@ -1025,56 +1146,91 @@
     <w:p>
       <w:pPr>
         <w:ind w:left="360"/>
-        <w:rPr>
-          <w:rFonts w:ascii="Consolas" w:hAnsi="Consolas" w:cs="Calibri"/>
-          <w:b/>
-          <w:bCs/>
-          <w:spacing w:val="3"/>
-          <w:sz w:val="22"/>
-          <w:szCs w:val="22"/>
-        </w:rPr>
-      </w:pPr>
-      <w:r>
-        <w:rPr>
-          <w:rFonts w:ascii="Consolas" w:hAnsi="Consolas" w:cs="Calibri"/>
-          <w:b/>
-          <w:bCs/>
-          <w:spacing w:val="3"/>
-          <w:sz w:val="22"/>
-          <w:szCs w:val="22"/>
-        </w:rPr>
-        <w:t xml:space="preserve">public void replace( int oldVal, </w:t>
-      </w:r>
-      <w:r>
-        <w:rPr>
-          <w:rFonts w:ascii="Consolas" w:hAnsi="Consolas" w:cs="Calibri"/>
-          <w:b/>
-          <w:bCs/>
-          <w:spacing w:val="3"/>
-          <w:sz w:val="22"/>
-          <w:szCs w:val="22"/>
-        </w:rPr>
-        <w:t>Integer</w:t>
-      </w:r>
-      <w:r>
-        <w:rPr>
-          <w:rFonts w:ascii="Consolas" w:hAnsi="Consolas" w:cs="Calibri"/>
-          <w:b/>
-          <w:bCs/>
-          <w:spacing w:val="3"/>
-          <w:sz w:val="22"/>
-          <w:szCs w:val="22"/>
-        </w:rPr>
-        <w:t xml:space="preserve"> newVal )</w:t>
+        <w:jc w:val="both"/>
+        <w:rPr>
+          <w:rFonts w:ascii="Consolas" w:hAnsi="Consolas" w:cs="Calibri"/>
+          <w:b/>
+          <w:bCs/>
+          <w:color w:val="00B050"/>
+          <w:spacing w:val="3"/>
+          <w:sz w:val="22"/>
+          <w:szCs w:val="22"/>
+        </w:rPr>
+      </w:pPr>
+      <w:r>
+        <w:rPr>
+          <w:rFonts w:ascii="Consolas" w:hAnsi="Consolas" w:cs="Calibri"/>
+          <w:b/>
+          <w:bCs/>
+          <w:color w:val="00B050"/>
+          <w:spacing w:val="3"/>
+          <w:sz w:val="22"/>
+          <w:szCs w:val="22"/>
+        </w:rPr>
+        <w:t xml:space="preserve">public void replace(int </w:t>
+      </w:r>
+      <w:proofErr w:type="spellStart"/>
+      <w:r>
+        <w:rPr>
+          <w:rFonts w:ascii="Consolas" w:hAnsi="Consolas" w:cs="Calibri"/>
+          <w:b/>
+          <w:bCs/>
+          <w:color w:val="00B050"/>
+          <w:spacing w:val="3"/>
+          <w:sz w:val="22"/>
+          <w:szCs w:val="22"/>
+        </w:rPr>
+        <w:t>oldVal</w:t>
+      </w:r>
+      <w:proofErr w:type="spellEnd"/>
+      <w:r>
+        <w:rPr>
+          <w:rFonts w:ascii="Consolas" w:hAnsi="Consolas" w:cs="Calibri"/>
+          <w:b/>
+          <w:bCs/>
+          <w:color w:val="00B050"/>
+          <w:spacing w:val="3"/>
+          <w:sz w:val="22"/>
+          <w:szCs w:val="22"/>
+        </w:rPr>
+        <w:t xml:space="preserve">, Integer </w:t>
+      </w:r>
+      <w:proofErr w:type="spellStart"/>
+      <w:r>
+        <w:rPr>
+          <w:rFonts w:ascii="Consolas" w:hAnsi="Consolas" w:cs="Calibri"/>
+          <w:b/>
+          <w:bCs/>
+          <w:color w:val="00B050"/>
+          <w:spacing w:val="3"/>
+          <w:sz w:val="22"/>
+          <w:szCs w:val="22"/>
+        </w:rPr>
+        <w:t>newVal</w:t>
+      </w:r>
+      <w:proofErr w:type="spellEnd"/>
+      <w:r>
+        <w:rPr>
+          <w:rFonts w:ascii="Consolas" w:hAnsi="Consolas" w:cs="Calibri"/>
+          <w:b/>
+          <w:bCs/>
+          <w:color w:val="00B050"/>
+          <w:spacing w:val="3"/>
+          <w:sz w:val="22"/>
+          <w:szCs w:val="22"/>
+        </w:rPr>
+        <w:t>) {</w:t>
       </w:r>
     </w:p>
     <w:p>
       <w:pPr>
         <w:ind w:left="360"/>
-        <w:rPr>
-          <w:rFonts w:ascii="Consolas" w:hAnsi="Consolas" w:cs="Calibri"/>
-          <w:b/>
-          <w:bCs/>
+        <w:jc w:val="both"/>
+        <w:rPr>
+          <w:rFonts w:ascii="Consolas" w:hAnsi="Consolas" w:cs="Calibri"/>
+          <w:b/>
+          <w:bCs/>
+          <w:color w:val="00B050"/>
           <w:spacing w:val="3"/>
           <w:sz w:val="22"/>
           <w:szCs w:val="22"/>
@@ -1084,27 +1240,371 @@
     <w:p>
       <w:pPr>
         <w:ind w:left="360"/>
-        <w:rPr>
-          <w:rFonts w:asciiTheme="minorHAnsi" w:hAnsiTheme="minorHAnsi" w:cstheme="minorHAnsi"/>
-          <w:i/>
-          <w:iCs/>
-          <w:color w:val="008000"/>
-          <w:spacing w:val="3"/>
-          <w:sz w:val="22"/>
-          <w:szCs w:val="22"/>
-        </w:rPr>
-      </w:pPr>
-      <w:r>
-        <w:rPr>
-          <w:rFonts w:asciiTheme="minorHAnsi" w:hAnsiTheme="minorHAnsi" w:cstheme="minorHAnsi"/>
-          <w:i/>
-          <w:iCs/>
-          <w:color w:val="008000"/>
-          <w:spacing w:val="3"/>
-          <w:sz w:val="22"/>
-          <w:szCs w:val="22"/>
-        </w:rPr>
-        <w:t>Remember to include your IntArrayBag.java class in your zip archive!</w:t>
+        <w:jc w:val="both"/>
+        <w:rPr>
+          <w:rFonts w:ascii="Consolas" w:hAnsi="Consolas" w:cs="Calibri"/>
+          <w:b/>
+          <w:bCs/>
+          <w:color w:val="00B050"/>
+          <w:spacing w:val="3"/>
+          <w:sz w:val="22"/>
+          <w:szCs w:val="22"/>
+        </w:rPr>
+      </w:pPr>
+      <w:r>
+        <w:rPr>
+          <w:rFonts w:ascii="Consolas" w:hAnsi="Consolas" w:cs="Calibri"/>
+          <w:b/>
+          <w:bCs/>
+          <w:color w:val="00B050"/>
+          <w:spacing w:val="3"/>
+          <w:sz w:val="22"/>
+          <w:szCs w:val="22"/>
+        </w:rPr>
+        <w:t xml:space="preserve">      for (int </w:t>
+      </w:r>
+      <w:proofErr w:type="spellStart"/>
+      <w:r>
+        <w:rPr>
+          <w:rFonts w:ascii="Consolas" w:hAnsi="Consolas" w:cs="Calibri"/>
+          <w:b/>
+          <w:bCs/>
+          <w:color w:val="00B050"/>
+          <w:spacing w:val="3"/>
+          <w:sz w:val="22"/>
+          <w:szCs w:val="22"/>
+        </w:rPr>
+        <w:t>i</w:t>
+      </w:r>
+      <w:proofErr w:type="spellEnd"/>
+      <w:r>
+        <w:rPr>
+          <w:rFonts w:ascii="Consolas" w:hAnsi="Consolas" w:cs="Calibri"/>
+          <w:b/>
+          <w:bCs/>
+          <w:color w:val="00B050"/>
+          <w:spacing w:val="3"/>
+          <w:sz w:val="22"/>
+          <w:szCs w:val="22"/>
+        </w:rPr>
+        <w:t xml:space="preserve"> = 0; </w:t>
+      </w:r>
+      <w:proofErr w:type="spellStart"/>
+      <w:r>
+        <w:rPr>
+          <w:rFonts w:ascii="Consolas" w:hAnsi="Consolas" w:cs="Calibri"/>
+          <w:b/>
+          <w:bCs/>
+          <w:color w:val="00B050"/>
+          <w:spacing w:val="3"/>
+          <w:sz w:val="22"/>
+          <w:szCs w:val="22"/>
+        </w:rPr>
+        <w:t>i</w:t>
+      </w:r>
+      <w:proofErr w:type="spellEnd"/>
+      <w:r>
+        <w:rPr>
+          <w:rFonts w:ascii="Consolas" w:hAnsi="Consolas" w:cs="Calibri"/>
+          <w:b/>
+          <w:bCs/>
+          <w:color w:val="00B050"/>
+          <w:spacing w:val="3"/>
+          <w:sz w:val="22"/>
+          <w:szCs w:val="22"/>
+        </w:rPr>
+        <w:t xml:space="preserve"> &lt; </w:t>
+      </w:r>
+      <w:proofErr w:type="spellStart"/>
+      <w:r>
+        <w:rPr>
+          <w:rFonts w:ascii="Consolas" w:hAnsi="Consolas" w:cs="Calibri"/>
+          <w:b/>
+          <w:bCs/>
+          <w:color w:val="00B050"/>
+          <w:spacing w:val="3"/>
+          <w:sz w:val="22"/>
+          <w:szCs w:val="22"/>
+        </w:rPr>
+        <w:t>manyItems</w:t>
+      </w:r>
+      <w:proofErr w:type="spellEnd"/>
+      <w:r>
+        <w:rPr>
+          <w:rFonts w:ascii="Consolas" w:hAnsi="Consolas" w:cs="Calibri"/>
+          <w:b/>
+          <w:bCs/>
+          <w:color w:val="00B050"/>
+          <w:spacing w:val="3"/>
+          <w:sz w:val="22"/>
+          <w:szCs w:val="22"/>
+        </w:rPr>
+        <w:t xml:space="preserve">; </w:t>
+      </w:r>
+      <w:proofErr w:type="spellStart"/>
+      <w:r>
+        <w:rPr>
+          <w:rFonts w:ascii="Consolas" w:hAnsi="Consolas" w:cs="Calibri"/>
+          <w:b/>
+          <w:bCs/>
+          <w:color w:val="00B050"/>
+          <w:spacing w:val="3"/>
+          <w:sz w:val="22"/>
+          <w:szCs w:val="22"/>
+        </w:rPr>
+        <w:t>i</w:t>
+      </w:r>
+      <w:proofErr w:type="spellEnd"/>
+      <w:r>
+        <w:rPr>
+          <w:rFonts w:ascii="Consolas" w:hAnsi="Consolas" w:cs="Calibri"/>
+          <w:b/>
+          <w:bCs/>
+          <w:color w:val="00B050"/>
+          <w:spacing w:val="3"/>
+          <w:sz w:val="22"/>
+          <w:szCs w:val="22"/>
+        </w:rPr>
+        <w:t>++) {</w:t>
+      </w:r>
+    </w:p>
+    <w:p>
+      <w:pPr>
+        <w:ind w:left="360"/>
+        <w:jc w:val="both"/>
+        <w:rPr>
+          <w:rFonts w:ascii="Consolas" w:hAnsi="Consolas" w:cs="Calibri"/>
+          <w:b/>
+          <w:bCs/>
+          <w:color w:val="00B050"/>
+          <w:spacing w:val="3"/>
+          <w:sz w:val="22"/>
+          <w:szCs w:val="22"/>
+        </w:rPr>
+      </w:pPr>
+      <w:r>
+        <w:rPr>
+          <w:rFonts w:ascii="Consolas" w:hAnsi="Consolas" w:cs="Calibri"/>
+          <w:b/>
+          <w:bCs/>
+          <w:color w:val="00B050"/>
+          <w:spacing w:val="3"/>
+          <w:sz w:val="22"/>
+          <w:szCs w:val="22"/>
+        </w:rPr>
+        <w:t>          if (data[</w:t>
+      </w:r>
+      <w:proofErr w:type="spellStart"/>
+      <w:r>
+        <w:rPr>
+          <w:rFonts w:ascii="Consolas" w:hAnsi="Consolas" w:cs="Calibri"/>
+          <w:b/>
+          <w:bCs/>
+          <w:color w:val="00B050"/>
+          <w:spacing w:val="3"/>
+          <w:sz w:val="22"/>
+          <w:szCs w:val="22"/>
+        </w:rPr>
+        <w:t>i</w:t>
+      </w:r>
+      <w:proofErr w:type="spellEnd"/>
+      <w:r>
+        <w:rPr>
+          <w:rFonts w:ascii="Consolas" w:hAnsi="Consolas" w:cs="Calibri"/>
+          <w:b/>
+          <w:bCs/>
+          <w:color w:val="00B050"/>
+          <w:spacing w:val="3"/>
+          <w:sz w:val="22"/>
+          <w:szCs w:val="22"/>
+        </w:rPr>
+        <w:t xml:space="preserve">] == </w:t>
+      </w:r>
+      <w:proofErr w:type="spellStart"/>
+      <w:r>
+        <w:rPr>
+          <w:rFonts w:ascii="Consolas" w:hAnsi="Consolas" w:cs="Calibri"/>
+          <w:b/>
+          <w:bCs/>
+          <w:color w:val="00B050"/>
+          <w:spacing w:val="3"/>
+          <w:sz w:val="22"/>
+          <w:szCs w:val="22"/>
+        </w:rPr>
+        <w:t>oldVal</w:t>
+      </w:r>
+      <w:proofErr w:type="spellEnd"/>
+      <w:r>
+        <w:rPr>
+          <w:rFonts w:ascii="Consolas" w:hAnsi="Consolas" w:cs="Calibri"/>
+          <w:b/>
+          <w:bCs/>
+          <w:color w:val="00B050"/>
+          <w:spacing w:val="3"/>
+          <w:sz w:val="22"/>
+          <w:szCs w:val="22"/>
+        </w:rPr>
+        <w:t>) {</w:t>
+      </w:r>
+    </w:p>
+    <w:p>
+      <w:pPr>
+        <w:ind w:left="360"/>
+        <w:jc w:val="both"/>
+        <w:rPr>
+          <w:rFonts w:ascii="Consolas" w:hAnsi="Consolas" w:cs="Calibri"/>
+          <w:b/>
+          <w:bCs/>
+          <w:color w:val="00B050"/>
+          <w:spacing w:val="3"/>
+          <w:sz w:val="22"/>
+          <w:szCs w:val="22"/>
+        </w:rPr>
+      </w:pPr>
+      <w:r>
+        <w:rPr>
+          <w:rFonts w:ascii="Consolas" w:hAnsi="Consolas" w:cs="Calibri"/>
+          <w:b/>
+          <w:bCs/>
+          <w:color w:val="00B050"/>
+          <w:spacing w:val="3"/>
+          <w:sz w:val="22"/>
+          <w:szCs w:val="22"/>
+        </w:rPr>
+        <w:t>              data[</w:t>
+      </w:r>
+      <w:proofErr w:type="spellStart"/>
+      <w:r>
+        <w:rPr>
+          <w:rFonts w:ascii="Consolas" w:hAnsi="Consolas" w:cs="Calibri"/>
+          <w:b/>
+          <w:bCs/>
+          <w:color w:val="00B050"/>
+          <w:spacing w:val="3"/>
+          <w:sz w:val="22"/>
+          <w:szCs w:val="22"/>
+        </w:rPr>
+        <w:t>i</w:t>
+      </w:r>
+      <w:proofErr w:type="spellEnd"/>
+      <w:r>
+        <w:rPr>
+          <w:rFonts w:ascii="Consolas" w:hAnsi="Consolas" w:cs="Calibri"/>
+          <w:b/>
+          <w:bCs/>
+          <w:color w:val="00B050"/>
+          <w:spacing w:val="3"/>
+          <w:sz w:val="22"/>
+          <w:szCs w:val="22"/>
+        </w:rPr>
+        <w:t xml:space="preserve">] = </w:t>
+      </w:r>
+      <w:proofErr w:type="spellStart"/>
+      <w:r>
+        <w:rPr>
+          <w:rFonts w:ascii="Consolas" w:hAnsi="Consolas" w:cs="Calibri"/>
+          <w:b/>
+          <w:bCs/>
+          <w:color w:val="00B050"/>
+          <w:spacing w:val="3"/>
+          <w:sz w:val="22"/>
+          <w:szCs w:val="22"/>
+        </w:rPr>
+        <w:t>newVal</w:t>
+      </w:r>
+      <w:proofErr w:type="spellEnd"/>
+      <w:r>
+        <w:rPr>
+          <w:rFonts w:ascii="Consolas" w:hAnsi="Consolas" w:cs="Calibri"/>
+          <w:b/>
+          <w:bCs/>
+          <w:color w:val="00B050"/>
+          <w:spacing w:val="3"/>
+          <w:sz w:val="22"/>
+          <w:szCs w:val="22"/>
+        </w:rPr>
+        <w:t>;</w:t>
+      </w:r>
+    </w:p>
+    <w:p>
+      <w:pPr>
+        <w:ind w:left="360"/>
+        <w:jc w:val="both"/>
+        <w:rPr>
+          <w:rFonts w:ascii="Consolas" w:hAnsi="Consolas" w:cs="Calibri"/>
+          <w:b/>
+          <w:bCs/>
+          <w:color w:val="00B050"/>
+          <w:spacing w:val="3"/>
+          <w:sz w:val="22"/>
+          <w:szCs w:val="22"/>
+        </w:rPr>
+      </w:pPr>
+      <w:r>
+        <w:rPr>
+          <w:rFonts w:ascii="Consolas" w:hAnsi="Consolas" w:cs="Calibri"/>
+          <w:b/>
+          <w:bCs/>
+          <w:color w:val="00B050"/>
+          <w:spacing w:val="3"/>
+          <w:sz w:val="22"/>
+          <w:szCs w:val="22"/>
+        </w:rPr>
+        <w:t>          }</w:t>
+      </w:r>
+    </w:p>
+    <w:p>
+      <w:pPr>
+        <w:ind w:left="360"/>
+        <w:jc w:val="both"/>
+        <w:rPr>
+          <w:rFonts w:ascii="Consolas" w:hAnsi="Consolas" w:cs="Calibri"/>
+          <w:b/>
+          <w:bCs/>
+          <w:color w:val="00B050"/>
+          <w:spacing w:val="3"/>
+          <w:sz w:val="22"/>
+          <w:szCs w:val="22"/>
+        </w:rPr>
+      </w:pPr>
+      <w:r>
+        <w:rPr>
+          <w:rFonts w:ascii="Consolas" w:hAnsi="Consolas" w:cs="Calibri"/>
+          <w:b/>
+          <w:bCs/>
+          <w:color w:val="00B050"/>
+          <w:spacing w:val="3"/>
+          <w:sz w:val="22"/>
+          <w:szCs w:val="22"/>
+        </w:rPr>
+        <w:t>      }</w:t>
+      </w:r>
+    </w:p>
+    <w:p>
+      <w:pPr>
+        <w:ind w:left="360"/>
+        <w:jc w:val="both"/>
+        <w:rPr>
+          <w:rFonts w:ascii="Consolas" w:hAnsi="Consolas" w:cs="Calibri"/>
+          <w:b/>
+          <w:bCs/>
+          <w:color w:val="00B050"/>
+          <w:spacing w:val="3"/>
+          <w:sz w:val="22"/>
+          <w:szCs w:val="22"/>
+        </w:rPr>
+      </w:pPr>
+      <w:r>
+        <w:rPr>
+          <w:rFonts w:ascii="Consolas" w:hAnsi="Consolas" w:cs="Calibri"/>
+          <w:b/>
+          <w:bCs/>
+          <w:color w:val="00B050"/>
+          <w:spacing w:val="3"/>
+          <w:sz w:val="22"/>
+          <w:szCs w:val="22"/>
+        </w:rPr>
+        <w:t>  }</w:t>
       </w:r>
     </w:p>
     <w:p>
@@ -1170,7 +1670,27 @@
           <w:sz w:val="22"/>
           <w:szCs w:val="22"/>
         </w:rPr>
-        <w:t>If you did it right, this worked.  Explain what autoboxing and/or auto-unboxing the program did in order to get newVal into the array.</w:t>
+        <w:t xml:space="preserve">If you did it right, this worked.  Explain what autoboxing and/or auto-unboxing the program did in order to get </w:t>
+      </w:r>
+      <w:proofErr w:type="spellStart"/>
+      <w:r>
+        <w:rPr>
+          <w:rFonts w:ascii="Calibri" w:hAnsi="Calibri" w:cs="Calibri"/>
+          <w:bCs/>
+          <w:sz w:val="22"/>
+          <w:szCs w:val="22"/>
+        </w:rPr>
+        <w:t>newVal</w:t>
+      </w:r>
+      <w:proofErr w:type="spellEnd"/>
+      <w:r>
+        <w:rPr>
+          <w:rFonts w:ascii="Calibri" w:hAnsi="Calibri" w:cs="Calibri"/>
+          <w:bCs/>
+          <w:sz w:val="22"/>
+          <w:szCs w:val="22"/>
+        </w:rPr>
+        <w:t xml:space="preserve"> into the array.</w:t>
       </w:r>
     </w:p>
     <w:p>
@@ -1190,178 +1710,99 @@
         <w:rPr>
           <w:rFonts w:ascii="Calibri" w:hAnsi="Calibri" w:cs="Calibri"/>
           <w:bCs/>
-          <w:sz w:val="22"/>
-          <w:szCs w:val="22"/>
-        </w:rPr>
-      </w:pPr>
-    </w:p>
-    <w:p>
-      <w:pPr>
-        <w:jc w:val="both"/>
-        <w:rPr>
-          <w:rFonts w:ascii="Calibri" w:hAnsi="Calibri" w:cs="Calibri"/>
-          <w:bCs/>
-          <w:sz w:val="22"/>
-          <w:szCs w:val="22"/>
-        </w:rPr>
-      </w:pPr>
-    </w:p>
-    <w:p>
-      <w:pPr>
-        <w:jc w:val="both"/>
-        <w:rPr>
-          <w:rFonts w:ascii="Calibri" w:hAnsi="Calibri" w:cs="Calibri"/>
-          <w:bCs/>
-          <w:sz w:val="22"/>
-          <w:szCs w:val="22"/>
-        </w:rPr>
-      </w:pPr>
-    </w:p>
-    <w:p>
-      <w:pPr>
-        <w:jc w:val="both"/>
-        <w:rPr>
-          <w:rFonts w:ascii="Calibri" w:hAnsi="Calibri" w:cs="Calibri"/>
-          <w:bCs/>
-          <w:sz w:val="22"/>
-          <w:szCs w:val="22"/>
-        </w:rPr>
-      </w:pPr>
-    </w:p>
-    <w:p>
-      <w:pPr>
-        <w:jc w:val="both"/>
-        <w:rPr>
-          <w:rFonts w:ascii="Calibri" w:hAnsi="Calibri" w:cs="Calibri"/>
-          <w:bCs/>
-          <w:sz w:val="22"/>
-          <w:szCs w:val="22"/>
-        </w:rPr>
-      </w:pPr>
-    </w:p>
-    <w:p>
-      <w:pPr>
-        <w:jc w:val="both"/>
-        <w:rPr>
-          <w:rFonts w:ascii="Calibri" w:hAnsi="Calibri" w:cs="Calibri"/>
-          <w:bCs/>
-          <w:sz w:val="22"/>
-          <w:szCs w:val="22"/>
-        </w:rPr>
-      </w:pPr>
-    </w:p>
-    <w:p>
-      <w:pPr>
-        <w:jc w:val="both"/>
-        <w:rPr>
-          <w:rFonts w:ascii="Calibri" w:hAnsi="Calibri" w:cs="Calibri"/>
-          <w:bCs/>
-          <w:sz w:val="22"/>
-          <w:szCs w:val="22"/>
-        </w:rPr>
-      </w:pPr>
-    </w:p>
-    <w:p>
-      <w:pPr>
-        <w:jc w:val="both"/>
-        <w:rPr>
-          <w:rFonts w:ascii="Calibri" w:hAnsi="Calibri" w:cs="Calibri"/>
-          <w:bCs/>
-          <w:sz w:val="22"/>
-          <w:szCs w:val="22"/>
-        </w:rPr>
-      </w:pPr>
-    </w:p>
-    <w:p>
-      <w:pPr>
-        <w:jc w:val="both"/>
-        <w:rPr>
-          <w:rFonts w:ascii="Calibri" w:hAnsi="Calibri" w:cs="Calibri"/>
-          <w:bCs/>
-          <w:sz w:val="22"/>
-          <w:szCs w:val="22"/>
-        </w:rPr>
-      </w:pPr>
-    </w:p>
-    <w:p>
-      <w:pPr>
-        <w:jc w:val="both"/>
-        <w:rPr>
-          <w:rFonts w:ascii="Calibri" w:hAnsi="Calibri" w:cs="Calibri"/>
-          <w:bCs/>
-          <w:sz w:val="22"/>
-          <w:szCs w:val="22"/>
-        </w:rPr>
-      </w:pPr>
-    </w:p>
-    <w:p>
-      <w:pPr>
-        <w:jc w:val="both"/>
-        <w:rPr>
-          <w:rFonts w:ascii="Calibri" w:hAnsi="Calibri" w:cs="Calibri"/>
-          <w:bCs/>
-          <w:sz w:val="22"/>
-          <w:szCs w:val="22"/>
-        </w:rPr>
-      </w:pPr>
-    </w:p>
-    <w:p>
-      <w:pPr>
-        <w:jc w:val="both"/>
-        <w:rPr>
-          <w:rFonts w:ascii="Calibri" w:hAnsi="Calibri" w:cs="Calibri"/>
-          <w:bCs/>
-          <w:sz w:val="22"/>
-          <w:szCs w:val="22"/>
-        </w:rPr>
-      </w:pPr>
-    </w:p>
-    <w:p>
-      <w:pPr>
-        <w:jc w:val="both"/>
-        <w:rPr>
-          <w:rFonts w:ascii="Calibri" w:hAnsi="Calibri" w:cs="Calibri"/>
-          <w:bCs/>
-          <w:sz w:val="22"/>
-          <w:szCs w:val="22"/>
-        </w:rPr>
-      </w:pPr>
-    </w:p>
-    <w:p>
-      <w:pPr>
-        <w:jc w:val="both"/>
-        <w:rPr>
-          <w:rFonts w:ascii="Calibri" w:hAnsi="Calibri" w:cs="Calibri"/>
-          <w:bCs/>
-          <w:sz w:val="22"/>
-          <w:szCs w:val="22"/>
-        </w:rPr>
-      </w:pPr>
-    </w:p>
-    <w:p>
-      <w:pPr>
-        <w:jc w:val="both"/>
-        <w:rPr>
-          <w:rFonts w:ascii="Calibri" w:hAnsi="Calibri" w:cs="Calibri"/>
-          <w:bCs/>
-          <w:sz w:val="22"/>
-          <w:szCs w:val="22"/>
-        </w:rPr>
-      </w:pPr>
-    </w:p>
-    <w:p>
-      <w:pPr>
-        <w:jc w:val="both"/>
-        <w:rPr>
-          <w:rFonts w:ascii="Calibri" w:hAnsi="Calibri" w:cs="Calibri"/>
-          <w:bCs/>
-          <w:sz w:val="22"/>
-          <w:szCs w:val="22"/>
-        </w:rPr>
-      </w:pPr>
-    </w:p>
-    <w:p>
-      <w:pPr>
+          <w:color w:val="00B050"/>
+          <w:sz w:val="22"/>
+          <w:szCs w:val="22"/>
+        </w:rPr>
+      </w:pPr>
+      <w:r>
+        <w:rPr>
+          <w:rFonts w:ascii="Calibri" w:hAnsi="Calibri" w:cs="Calibri"/>
+          <w:bCs/>
+          <w:color w:val="00B050"/>
+          <w:sz w:val="22"/>
+          <w:szCs w:val="22"/>
+        </w:rPr>
+        <w:t xml:space="preserve">In this program we are converting a primitive number to an object with the Integer class Wrapper. </w:t>
+      </w:r>
+      <w:r>
+        <w:rPr>
+          <w:rFonts w:ascii="Calibri" w:hAnsi="Calibri" w:cs="Calibri"/>
+          <w:bCs/>
+          <w:color w:val="00B050"/>
+          <w:sz w:val="22"/>
+          <w:szCs w:val="22"/>
+        </w:rPr>
+        <w:t xml:space="preserve">Using the Number class methods we can auto Wrap the primitive number with the </w:t>
+      </w:r>
+      <w:proofErr w:type="spellStart"/>
+      <w:r>
+        <w:rPr>
+          <w:rFonts w:ascii="Calibri" w:hAnsi="Calibri" w:cs="Calibri"/>
+          <w:bCs/>
+          <w:color w:val="00B050"/>
+          <w:sz w:val="22"/>
+          <w:szCs w:val="22"/>
+        </w:rPr>
+        <w:t>obj.intValue</w:t>
+      </w:r>
+      <w:proofErr w:type="spellEnd"/>
+      <w:r>
+        <w:rPr>
+          <w:rFonts w:ascii="Calibri" w:hAnsi="Calibri" w:cs="Calibri"/>
+          <w:bCs/>
+          <w:color w:val="00B050"/>
+          <w:sz w:val="22"/>
+          <w:szCs w:val="22"/>
+        </w:rPr>
+        <w:t>()</w:t>
+      </w:r>
+      <w:r>
+        <w:rPr>
+          <w:rFonts w:ascii="Calibri" w:hAnsi="Calibri" w:cs="Calibri"/>
+          <w:bCs/>
+          <w:color w:val="00B050"/>
+          <w:sz w:val="22"/>
+          <w:szCs w:val="22"/>
+        </w:rPr>
+        <w:t xml:space="preserve"> method to box or </w:t>
+      </w:r>
+      <w:proofErr w:type="spellStart"/>
+      <w:r>
+        <w:rPr>
+          <w:rFonts w:ascii="Calibri" w:hAnsi="Calibri" w:cs="Calibri"/>
+          <w:bCs/>
+          <w:color w:val="00B050"/>
+          <w:sz w:val="22"/>
+          <w:szCs w:val="22"/>
+        </w:rPr>
+        <w:t>Integer.valueOf</w:t>
+      </w:r>
+      <w:proofErr w:type="spellEnd"/>
+      <w:r>
+        <w:rPr>
+          <w:rFonts w:ascii="Calibri" w:hAnsi="Calibri" w:cs="Calibri"/>
+          <w:bCs/>
+          <w:color w:val="00B050"/>
+          <w:sz w:val="22"/>
+          <w:szCs w:val="22"/>
+        </w:rPr>
+        <w:t>()</w:t>
+      </w:r>
+      <w:r>
+        <w:rPr>
+          <w:rFonts w:ascii="Calibri" w:hAnsi="Calibri" w:cs="Calibri"/>
+          <w:bCs/>
+          <w:color w:val="00B050"/>
+          <w:sz w:val="22"/>
+          <w:szCs w:val="22"/>
+        </w:rPr>
+        <w:t xml:space="preserve"> to unbox</w:t>
+      </w:r>
+    </w:p>
+    <w:p>
+      <w:pPr>
+        <w:ind w:left="360"/>
         <w:jc w:val="both"/>
         <w:rPr>
           <w:rFonts w:ascii="Calibri" w:hAnsi="Calibri" w:cs="Calibri"/>
@@ -1453,6 +1894,7 @@
         </w:rPr>
         <w:t xml:space="preserve">, called </w:t>
       </w:r>
+      <w:proofErr w:type="spellStart"/>
       <w:r>
         <w:rPr>
           <w:rFonts w:ascii="Consolas" w:hAnsi="Consolas" w:cs="Calibri"/>
@@ -1462,6 +1904,7 @@
         </w:rPr>
         <w:t>sameAs</w:t>
       </w:r>
+      <w:proofErr w:type="spellEnd"/>
       <w:r>
         <w:rPr>
           <w:rFonts w:ascii="Calibri" w:hAnsi="Calibri" w:cs="Calibri"/>
@@ -1471,6 +1914,7 @@
         </w:rPr>
         <w:t xml:space="preserve">, in the </w:t>
       </w:r>
+      <w:proofErr w:type="spellStart"/>
       <w:r>
         <w:rPr>
           <w:rFonts w:ascii="Consolas" w:hAnsi="Consolas" w:cs="Calibri"/>
@@ -1480,6 +1924,7 @@
         </w:rPr>
         <w:t>IntArrayBag</w:t>
       </w:r>
+      <w:proofErr w:type="spellEnd"/>
       <w:r>
         <w:rPr>
           <w:rFonts w:ascii="Calibri" w:hAnsi="Calibri" w:cs="Calibri"/>
@@ -1489,6 +1934,7 @@
         </w:rPr>
         <w:t xml:space="preserve"> class that takes one input parameter and returns a </w:t>
       </w:r>
+      <w:proofErr w:type="spellStart"/>
       <w:r>
         <w:rPr>
           <w:rFonts w:ascii="Consolas" w:hAnsi="Consolas" w:cs="Calibri"/>
@@ -1498,6 +1944,7 @@
         </w:rPr>
         <w:t>boolean</w:t>
       </w:r>
+      <w:proofErr w:type="spellEnd"/>
       <w:r>
         <w:rPr>
           <w:rFonts w:ascii="Calibri" w:hAnsi="Calibri" w:cs="Calibri"/>
@@ -1507,6 +1954,7 @@
         </w:rPr>
         <w:t xml:space="preserve"> value. The input parameter is of type </w:t>
       </w:r>
+      <w:proofErr w:type="spellStart"/>
       <w:r>
         <w:rPr>
           <w:rFonts w:ascii="Consolas" w:hAnsi="Consolas" w:cs="Calibri"/>
@@ -1516,6 +1964,7 @@
         </w:rPr>
         <w:t>IntArrayBag</w:t>
       </w:r>
+      <w:proofErr w:type="spellEnd"/>
       <w:r>
         <w:rPr>
           <w:rFonts w:ascii="Calibri" w:hAnsi="Calibri" w:cs="Calibri"/>
@@ -1595,110 +2044,750 @@
     <w:p>
       <w:pPr>
         <w:ind w:left="360"/>
-        <w:jc w:val="both"/>
-        <w:rPr>
-          <w:rFonts w:ascii="Consolas" w:hAnsi="Consolas" w:cs="Calibri"/>
-          <w:b/>
-          <w:sz w:val="22"/>
-          <w:szCs w:val="22"/>
-        </w:rPr>
-      </w:pPr>
-      <w:r>
-        <w:rPr>
-          <w:rFonts w:ascii="Consolas" w:hAnsi="Consolas" w:cs="Calibri"/>
-          <w:b/>
-          <w:sz w:val="22"/>
-          <w:szCs w:val="22"/>
-        </w:rPr>
-        <w:t xml:space="preserve">public boolean </w:t>
-      </w:r>
-      <w:r>
-        <w:rPr>
-          <w:rFonts w:ascii="Consolas" w:hAnsi="Consolas" w:cs="Calibri"/>
-          <w:b/>
+        <w:rPr>
+          <w:rFonts w:ascii="Consolas" w:hAnsi="Consolas" w:cs="Calibri"/>
+          <w:b/>
+          <w:color w:val="00B050"/>
+          <w:sz w:val="22"/>
+          <w:szCs w:val="22"/>
+        </w:rPr>
+      </w:pPr>
+      <w:r>
+        <w:rPr>
+          <w:rFonts w:ascii="Consolas" w:hAnsi="Consolas" w:cs="Calibri"/>
+          <w:b/>
+          <w:color w:val="00B050"/>
+          <w:sz w:val="22"/>
+          <w:szCs w:val="22"/>
+        </w:rPr>
+        <w:t xml:space="preserve">public </w:t>
+      </w:r>
+      <w:proofErr w:type="spellStart"/>
+      <w:r>
+        <w:rPr>
+          <w:rFonts w:ascii="Consolas" w:hAnsi="Consolas" w:cs="Calibri"/>
+          <w:b/>
+          <w:color w:val="00B050"/>
+          <w:sz w:val="22"/>
+          <w:szCs w:val="22"/>
+        </w:rPr>
+        <w:t>boolean</w:t>
+      </w:r>
+      <w:proofErr w:type="spellEnd"/>
+      <w:r>
+        <w:rPr>
+          <w:rFonts w:ascii="Consolas" w:hAnsi="Consolas" w:cs="Calibri"/>
+          <w:b/>
+          <w:color w:val="00B050"/>
+          <w:sz w:val="22"/>
+          <w:szCs w:val="22"/>
+        </w:rPr>
+        <w:t xml:space="preserve"> </w:t>
+      </w:r>
+      <w:proofErr w:type="spellStart"/>
+      <w:r>
+        <w:rPr>
+          <w:rFonts w:ascii="Consolas" w:hAnsi="Consolas" w:cs="Calibri"/>
+          <w:b/>
+          <w:color w:val="00B050"/>
           <w:sz w:val="22"/>
           <w:szCs w:val="22"/>
         </w:rPr>
         <w:t>sameAs</w:t>
       </w:r>
-      <w:r>
-        <w:rPr>
-          <w:rFonts w:ascii="Consolas" w:hAnsi="Consolas" w:cs="Calibri"/>
-          <w:b/>
-          <w:sz w:val="22"/>
-          <w:szCs w:val="22"/>
-        </w:rPr>
-        <w:t xml:space="preserve">( IntArrayBag </w:t>
-      </w:r>
-      <w:r>
-        <w:rPr>
-          <w:rFonts w:ascii="Consolas" w:hAnsi="Consolas" w:cs="Calibri"/>
-          <w:b/>
+      <w:proofErr w:type="spellEnd"/>
+      <w:r>
+        <w:rPr>
+          <w:rFonts w:ascii="Consolas" w:hAnsi="Consolas" w:cs="Calibri"/>
+          <w:b/>
+          <w:color w:val="00B050"/>
+          <w:sz w:val="22"/>
+          <w:szCs w:val="22"/>
+        </w:rPr>
+        <w:t>(</w:t>
+      </w:r>
+      <w:proofErr w:type="spellStart"/>
+      <w:r>
+        <w:rPr>
+          <w:rFonts w:ascii="Consolas" w:hAnsi="Consolas" w:cs="Calibri"/>
+          <w:b/>
+          <w:color w:val="00B050"/>
+          <w:sz w:val="22"/>
+          <w:szCs w:val="22"/>
+        </w:rPr>
+        <w:t>IntArrayBag</w:t>
+      </w:r>
+      <w:proofErr w:type="spellEnd"/>
+      <w:r>
+        <w:rPr>
+          <w:rFonts w:ascii="Consolas" w:hAnsi="Consolas" w:cs="Calibri"/>
+          <w:b/>
+          <w:color w:val="00B050"/>
+          <w:sz w:val="22"/>
+          <w:szCs w:val="22"/>
+        </w:rPr>
+        <w:t xml:space="preserve"> </w:t>
+      </w:r>
+      <w:proofErr w:type="spellStart"/>
+      <w:r>
+        <w:rPr>
+          <w:rFonts w:ascii="Consolas" w:hAnsi="Consolas" w:cs="Calibri"/>
+          <w:b/>
+          <w:color w:val="00B050"/>
           <w:sz w:val="22"/>
           <w:szCs w:val="22"/>
         </w:rPr>
         <w:t>bagA</w:t>
       </w:r>
-      <w:r>
-        <w:rPr>
-          <w:rFonts w:ascii="Consolas" w:hAnsi="Consolas" w:cs="Calibri"/>
-          <w:b/>
-          <w:sz w:val="22"/>
-          <w:szCs w:val="22"/>
-        </w:rPr>
-        <w:t xml:space="preserve"> )</w:t>
-      </w:r>
-    </w:p>
-    <w:p>
-      <w:pPr>
-        <w:jc w:val="both"/>
-        <w:rPr>
-          <w:rFonts w:ascii="Calibri" w:hAnsi="Calibri" w:cs="Calibri"/>
-          <w:bCs/>
-          <w:sz w:val="22"/>
-          <w:szCs w:val="22"/>
-        </w:rPr>
-      </w:pPr>
+      <w:proofErr w:type="spellEnd"/>
+      <w:r>
+        <w:rPr>
+          <w:rFonts w:ascii="Consolas" w:hAnsi="Consolas" w:cs="Calibri"/>
+          <w:b/>
+          <w:color w:val="00B050"/>
+          <w:sz w:val="22"/>
+          <w:szCs w:val="22"/>
+        </w:rPr>
+        <w:t>) {</w:t>
+      </w:r>
     </w:p>
     <w:p>
       <w:pPr>
         <w:ind w:left="360"/>
         <w:rPr>
-          <w:rFonts w:asciiTheme="minorHAnsi" w:hAnsiTheme="minorHAnsi" w:cstheme="minorHAnsi"/>
-          <w:i/>
-          <w:iCs/>
-          <w:color w:val="008000"/>
-          <w:spacing w:val="3"/>
-          <w:sz w:val="22"/>
-          <w:szCs w:val="22"/>
-        </w:rPr>
-      </w:pPr>
-      <w:r>
-        <w:rPr>
-          <w:rFonts w:asciiTheme="minorHAnsi" w:hAnsiTheme="minorHAnsi" w:cstheme="minorHAnsi"/>
-          <w:i/>
-          <w:iCs/>
-          <w:color w:val="008000"/>
-          <w:spacing w:val="3"/>
-          <w:sz w:val="22"/>
-          <w:szCs w:val="22"/>
-        </w:rPr>
-        <w:t>Remember to include your IntArrayBag.java class in your zip archive!</w:t>
+          <w:rFonts w:ascii="Consolas" w:hAnsi="Consolas" w:cs="Calibri"/>
+          <w:b/>
+          <w:color w:val="00B050"/>
+          <w:sz w:val="22"/>
+          <w:szCs w:val="22"/>
+        </w:rPr>
+      </w:pPr>
+      <w:r>
+        <w:rPr>
+          <w:rFonts w:ascii="Consolas" w:hAnsi="Consolas" w:cs="Calibri"/>
+          <w:b/>
+          <w:color w:val="00B050"/>
+          <w:sz w:val="22"/>
+          <w:szCs w:val="22"/>
+        </w:rPr>
+        <w:t>        // If the sizes are different, the bags cannot be the same</w:t>
       </w:r>
     </w:p>
     <w:p>
       <w:pPr>
         <w:ind w:left="360"/>
         <w:rPr>
-          <w:rFonts w:asciiTheme="minorHAnsi" w:hAnsiTheme="minorHAnsi" w:cstheme="minorHAnsi"/>
-          <w:i/>
-          <w:iCs/>
-          <w:color w:val="008000"/>
-          <w:spacing w:val="3"/>
-          <w:sz w:val="22"/>
-          <w:szCs w:val="22"/>
-        </w:rPr>
-      </w:pPr>
+          <w:rFonts w:ascii="Consolas" w:hAnsi="Consolas" w:cs="Calibri"/>
+          <w:b/>
+          <w:color w:val="00B050"/>
+          <w:sz w:val="22"/>
+          <w:szCs w:val="22"/>
+        </w:rPr>
+      </w:pPr>
+      <w:r>
+        <w:rPr>
+          <w:rFonts w:ascii="Consolas" w:hAnsi="Consolas" w:cs="Calibri"/>
+          <w:b/>
+          <w:color w:val="00B050"/>
+          <w:sz w:val="22"/>
+          <w:szCs w:val="22"/>
+        </w:rPr>
+        <w:t>        if (</w:t>
+      </w:r>
+      <w:proofErr w:type="spellStart"/>
+      <w:r>
+        <w:rPr>
+          <w:rFonts w:ascii="Consolas" w:hAnsi="Consolas" w:cs="Calibri"/>
+          <w:b/>
+          <w:color w:val="00B050"/>
+          <w:sz w:val="22"/>
+          <w:szCs w:val="22"/>
+        </w:rPr>
+        <w:t>this.manyItems</w:t>
+      </w:r>
+      <w:proofErr w:type="spellEnd"/>
+      <w:r>
+        <w:rPr>
+          <w:rFonts w:ascii="Consolas" w:hAnsi="Consolas" w:cs="Calibri"/>
+          <w:b/>
+          <w:color w:val="00B050"/>
+          <w:sz w:val="22"/>
+          <w:szCs w:val="22"/>
+        </w:rPr>
+        <w:t xml:space="preserve"> != </w:t>
+      </w:r>
+      <w:proofErr w:type="spellStart"/>
+      <w:r>
+        <w:rPr>
+          <w:rFonts w:ascii="Consolas" w:hAnsi="Consolas" w:cs="Calibri"/>
+          <w:b/>
+          <w:color w:val="00B050"/>
+          <w:sz w:val="22"/>
+          <w:szCs w:val="22"/>
+        </w:rPr>
+        <w:t>bagA.manyItems</w:t>
+      </w:r>
+      <w:proofErr w:type="spellEnd"/>
+      <w:r>
+        <w:rPr>
+          <w:rFonts w:ascii="Consolas" w:hAnsi="Consolas" w:cs="Calibri"/>
+          <w:b/>
+          <w:color w:val="00B050"/>
+          <w:sz w:val="22"/>
+          <w:szCs w:val="22"/>
+        </w:rPr>
+        <w:t>) {</w:t>
+      </w:r>
+    </w:p>
+    <w:p>
+      <w:pPr>
+        <w:ind w:left="360"/>
+        <w:rPr>
+          <w:rFonts w:ascii="Consolas" w:hAnsi="Consolas" w:cs="Calibri"/>
+          <w:b/>
+          <w:color w:val="00B050"/>
+          <w:sz w:val="22"/>
+          <w:szCs w:val="22"/>
+        </w:rPr>
+      </w:pPr>
+      <w:r>
+        <w:rPr>
+          <w:rFonts w:ascii="Consolas" w:hAnsi="Consolas" w:cs="Calibri"/>
+          <w:b/>
+          <w:color w:val="00B050"/>
+          <w:sz w:val="22"/>
+          <w:szCs w:val="22"/>
+        </w:rPr>
+        <w:t>            return false;</w:t>
+      </w:r>
+    </w:p>
+    <w:p>
+      <w:pPr>
+        <w:ind w:left="360"/>
+        <w:rPr>
+          <w:rFonts w:ascii="Consolas" w:hAnsi="Consolas" w:cs="Calibri"/>
+          <w:b/>
+          <w:color w:val="00B050"/>
+          <w:sz w:val="22"/>
+          <w:szCs w:val="22"/>
+        </w:rPr>
+      </w:pPr>
+      <w:r>
+        <w:rPr>
+          <w:rFonts w:ascii="Consolas" w:hAnsi="Consolas" w:cs="Calibri"/>
+          <w:b/>
+          <w:color w:val="00B050"/>
+          <w:sz w:val="22"/>
+          <w:szCs w:val="22"/>
+        </w:rPr>
+        <w:t>        }</w:t>
+      </w:r>
+    </w:p>
+    <w:p>
+      <w:pPr>
+        <w:ind w:left="360"/>
+        <w:rPr>
+          <w:rFonts w:ascii="Consolas" w:hAnsi="Consolas" w:cs="Calibri"/>
+          <w:b/>
+          <w:color w:val="00B050"/>
+          <w:sz w:val="22"/>
+          <w:szCs w:val="22"/>
+        </w:rPr>
+      </w:pPr>
+    </w:p>
+    <w:p>
+      <w:pPr>
+        <w:ind w:left="360"/>
+        <w:rPr>
+          <w:rFonts w:ascii="Consolas" w:hAnsi="Consolas" w:cs="Calibri"/>
+          <w:b/>
+          <w:color w:val="00B050"/>
+          <w:sz w:val="22"/>
+          <w:szCs w:val="22"/>
+        </w:rPr>
+      </w:pPr>
+      <w:r>
+        <w:rPr>
+          <w:rFonts w:ascii="Consolas" w:hAnsi="Consolas" w:cs="Calibri"/>
+          <w:b/>
+          <w:color w:val="00B050"/>
+          <w:sz w:val="22"/>
+          <w:szCs w:val="22"/>
+        </w:rPr>
+        <w:t xml:space="preserve">        int[] </w:t>
+      </w:r>
+      <w:proofErr w:type="spellStart"/>
+      <w:r>
+        <w:rPr>
+          <w:rFonts w:ascii="Consolas" w:hAnsi="Consolas" w:cs="Calibri"/>
+          <w:b/>
+          <w:color w:val="00B050"/>
+          <w:sz w:val="22"/>
+          <w:szCs w:val="22"/>
+        </w:rPr>
+        <w:t>thisDataCopy</w:t>
+      </w:r>
+      <w:proofErr w:type="spellEnd"/>
+      <w:r>
+        <w:rPr>
+          <w:rFonts w:ascii="Consolas" w:hAnsi="Consolas" w:cs="Calibri"/>
+          <w:b/>
+          <w:color w:val="00B050"/>
+          <w:sz w:val="22"/>
+          <w:szCs w:val="22"/>
+        </w:rPr>
+        <w:t xml:space="preserve"> = </w:t>
+      </w:r>
+      <w:proofErr w:type="spellStart"/>
+      <w:r>
+        <w:rPr>
+          <w:rFonts w:ascii="Consolas" w:hAnsi="Consolas" w:cs="Calibri"/>
+          <w:b/>
+          <w:color w:val="00B050"/>
+          <w:sz w:val="22"/>
+          <w:szCs w:val="22"/>
+        </w:rPr>
+        <w:t>Arrays.copyOf</w:t>
+      </w:r>
+      <w:proofErr w:type="spellEnd"/>
+      <w:r>
+        <w:rPr>
+          <w:rFonts w:ascii="Consolas" w:hAnsi="Consolas" w:cs="Calibri"/>
+          <w:b/>
+          <w:color w:val="00B050"/>
+          <w:sz w:val="22"/>
+          <w:szCs w:val="22"/>
+        </w:rPr>
+        <w:t>(</w:t>
+      </w:r>
+      <w:proofErr w:type="spellStart"/>
+      <w:r>
+        <w:rPr>
+          <w:rFonts w:ascii="Consolas" w:hAnsi="Consolas" w:cs="Calibri"/>
+          <w:b/>
+          <w:color w:val="00B050"/>
+          <w:sz w:val="22"/>
+          <w:szCs w:val="22"/>
+        </w:rPr>
+        <w:t>this.data</w:t>
+      </w:r>
+      <w:proofErr w:type="spellEnd"/>
+      <w:r>
+        <w:rPr>
+          <w:rFonts w:ascii="Consolas" w:hAnsi="Consolas" w:cs="Calibri"/>
+          <w:b/>
+          <w:color w:val="00B050"/>
+          <w:sz w:val="22"/>
+          <w:szCs w:val="22"/>
+        </w:rPr>
+        <w:t xml:space="preserve">, </w:t>
+      </w:r>
+      <w:proofErr w:type="spellStart"/>
+      <w:r>
+        <w:rPr>
+          <w:rFonts w:ascii="Consolas" w:hAnsi="Consolas" w:cs="Calibri"/>
+          <w:b/>
+          <w:color w:val="00B050"/>
+          <w:sz w:val="22"/>
+          <w:szCs w:val="22"/>
+        </w:rPr>
+        <w:t>this.manyItems</w:t>
+      </w:r>
+      <w:proofErr w:type="spellEnd"/>
+      <w:r>
+        <w:rPr>
+          <w:rFonts w:ascii="Consolas" w:hAnsi="Consolas" w:cs="Calibri"/>
+          <w:b/>
+          <w:color w:val="00B050"/>
+          <w:sz w:val="22"/>
+          <w:szCs w:val="22"/>
+        </w:rPr>
+        <w:t>);</w:t>
+      </w:r>
+    </w:p>
+    <w:p>
+      <w:pPr>
+        <w:ind w:left="360"/>
+        <w:rPr>
+          <w:rFonts w:ascii="Consolas" w:hAnsi="Consolas" w:cs="Calibri"/>
+          <w:b/>
+          <w:color w:val="00B050"/>
+          <w:sz w:val="22"/>
+          <w:szCs w:val="22"/>
+        </w:rPr>
+      </w:pPr>
+      <w:r>
+        <w:rPr>
+          <w:rFonts w:ascii="Consolas" w:hAnsi="Consolas" w:cs="Calibri"/>
+          <w:b/>
+          <w:color w:val="00B050"/>
+          <w:sz w:val="22"/>
+          <w:szCs w:val="22"/>
+        </w:rPr>
+        <w:t xml:space="preserve">        int[] </w:t>
+      </w:r>
+      <w:proofErr w:type="spellStart"/>
+      <w:r>
+        <w:rPr>
+          <w:rFonts w:ascii="Consolas" w:hAnsi="Consolas" w:cs="Calibri"/>
+          <w:b/>
+          <w:color w:val="00B050"/>
+          <w:sz w:val="22"/>
+          <w:szCs w:val="22"/>
+        </w:rPr>
+        <w:t>bagADataCopy</w:t>
+      </w:r>
+      <w:proofErr w:type="spellEnd"/>
+      <w:r>
+        <w:rPr>
+          <w:rFonts w:ascii="Consolas" w:hAnsi="Consolas" w:cs="Calibri"/>
+          <w:b/>
+          <w:color w:val="00B050"/>
+          <w:sz w:val="22"/>
+          <w:szCs w:val="22"/>
+        </w:rPr>
+        <w:t xml:space="preserve"> = </w:t>
+      </w:r>
+      <w:proofErr w:type="spellStart"/>
+      <w:r>
+        <w:rPr>
+          <w:rFonts w:ascii="Consolas" w:hAnsi="Consolas" w:cs="Calibri"/>
+          <w:b/>
+          <w:color w:val="00B050"/>
+          <w:sz w:val="22"/>
+          <w:szCs w:val="22"/>
+        </w:rPr>
+        <w:t>Arrays.copyOf</w:t>
+      </w:r>
+      <w:proofErr w:type="spellEnd"/>
+      <w:r>
+        <w:rPr>
+          <w:rFonts w:ascii="Consolas" w:hAnsi="Consolas" w:cs="Calibri"/>
+          <w:b/>
+          <w:color w:val="00B050"/>
+          <w:sz w:val="22"/>
+          <w:szCs w:val="22"/>
+        </w:rPr>
+        <w:t>(</w:t>
+      </w:r>
+      <w:proofErr w:type="spellStart"/>
+      <w:r>
+        <w:rPr>
+          <w:rFonts w:ascii="Consolas" w:hAnsi="Consolas" w:cs="Calibri"/>
+          <w:b/>
+          <w:color w:val="00B050"/>
+          <w:sz w:val="22"/>
+          <w:szCs w:val="22"/>
+        </w:rPr>
+        <w:t>bagA.data</w:t>
+      </w:r>
+      <w:proofErr w:type="spellEnd"/>
+      <w:r>
+        <w:rPr>
+          <w:rFonts w:ascii="Consolas" w:hAnsi="Consolas" w:cs="Calibri"/>
+          <w:b/>
+          <w:color w:val="00B050"/>
+          <w:sz w:val="22"/>
+          <w:szCs w:val="22"/>
+        </w:rPr>
+        <w:t xml:space="preserve">, </w:t>
+      </w:r>
+      <w:proofErr w:type="spellStart"/>
+      <w:r>
+        <w:rPr>
+          <w:rFonts w:ascii="Consolas" w:hAnsi="Consolas" w:cs="Calibri"/>
+          <w:b/>
+          <w:color w:val="00B050"/>
+          <w:sz w:val="22"/>
+          <w:szCs w:val="22"/>
+        </w:rPr>
+        <w:t>bagA.manyItems</w:t>
+      </w:r>
+      <w:proofErr w:type="spellEnd"/>
+      <w:r>
+        <w:rPr>
+          <w:rFonts w:ascii="Consolas" w:hAnsi="Consolas" w:cs="Calibri"/>
+          <w:b/>
+          <w:color w:val="00B050"/>
+          <w:sz w:val="22"/>
+          <w:szCs w:val="22"/>
+        </w:rPr>
+        <w:t>);</w:t>
+      </w:r>
+    </w:p>
+    <w:p>
+      <w:pPr>
+        <w:ind w:left="360"/>
+        <w:rPr>
+          <w:rFonts w:ascii="Consolas" w:hAnsi="Consolas" w:cs="Calibri"/>
+          <w:b/>
+          <w:color w:val="00B050"/>
+          <w:sz w:val="22"/>
+          <w:szCs w:val="22"/>
+        </w:rPr>
+      </w:pPr>
+    </w:p>
+    <w:p>
+      <w:pPr>
+        <w:ind w:left="360"/>
+        <w:rPr>
+          <w:rFonts w:ascii="Consolas" w:hAnsi="Consolas" w:cs="Calibri"/>
+          <w:b/>
+          <w:color w:val="00B050"/>
+          <w:sz w:val="22"/>
+          <w:szCs w:val="22"/>
+        </w:rPr>
+      </w:pPr>
+      <w:r>
+        <w:rPr>
+          <w:rFonts w:ascii="Consolas" w:hAnsi="Consolas" w:cs="Calibri"/>
+          <w:b/>
+          <w:color w:val="00B050"/>
+          <w:sz w:val="22"/>
+          <w:szCs w:val="22"/>
+        </w:rPr>
+        <w:t xml:space="preserve">        </w:t>
+      </w:r>
+      <w:proofErr w:type="spellStart"/>
+      <w:r>
+        <w:rPr>
+          <w:rFonts w:ascii="Consolas" w:hAnsi="Consolas" w:cs="Calibri"/>
+          <w:b/>
+          <w:color w:val="00B050"/>
+          <w:sz w:val="22"/>
+          <w:szCs w:val="22"/>
+        </w:rPr>
+        <w:t>Arrays.sort</w:t>
+      </w:r>
+      <w:proofErr w:type="spellEnd"/>
+      <w:r>
+        <w:rPr>
+          <w:rFonts w:ascii="Consolas" w:hAnsi="Consolas" w:cs="Calibri"/>
+          <w:b/>
+          <w:color w:val="00B050"/>
+          <w:sz w:val="22"/>
+          <w:szCs w:val="22"/>
+        </w:rPr>
+        <w:t>(</w:t>
+      </w:r>
+      <w:proofErr w:type="spellStart"/>
+      <w:r>
+        <w:rPr>
+          <w:rFonts w:ascii="Consolas" w:hAnsi="Consolas" w:cs="Calibri"/>
+          <w:b/>
+          <w:color w:val="00B050"/>
+          <w:sz w:val="22"/>
+          <w:szCs w:val="22"/>
+        </w:rPr>
+        <w:t>thisDataCopy</w:t>
+      </w:r>
+      <w:proofErr w:type="spellEnd"/>
+      <w:r>
+        <w:rPr>
+          <w:rFonts w:ascii="Consolas" w:hAnsi="Consolas" w:cs="Calibri"/>
+          <w:b/>
+          <w:color w:val="00B050"/>
+          <w:sz w:val="22"/>
+          <w:szCs w:val="22"/>
+        </w:rPr>
+        <w:t>);</w:t>
+      </w:r>
+    </w:p>
+    <w:p>
+      <w:pPr>
+        <w:ind w:left="360"/>
+        <w:rPr>
+          <w:rFonts w:ascii="Consolas" w:hAnsi="Consolas" w:cs="Calibri"/>
+          <w:b/>
+          <w:color w:val="00B050"/>
+          <w:sz w:val="22"/>
+          <w:szCs w:val="22"/>
+        </w:rPr>
+      </w:pPr>
+      <w:r>
+        <w:rPr>
+          <w:rFonts w:ascii="Consolas" w:hAnsi="Consolas" w:cs="Calibri"/>
+          <w:b/>
+          <w:color w:val="00B050"/>
+          <w:sz w:val="22"/>
+          <w:szCs w:val="22"/>
+        </w:rPr>
+        <w:t xml:space="preserve">        </w:t>
+      </w:r>
+      <w:proofErr w:type="spellStart"/>
+      <w:r>
+        <w:rPr>
+          <w:rFonts w:ascii="Consolas" w:hAnsi="Consolas" w:cs="Calibri"/>
+          <w:b/>
+          <w:color w:val="00B050"/>
+          <w:sz w:val="22"/>
+          <w:szCs w:val="22"/>
+        </w:rPr>
+        <w:t>Arrays.sort</w:t>
+      </w:r>
+      <w:proofErr w:type="spellEnd"/>
+      <w:r>
+        <w:rPr>
+          <w:rFonts w:ascii="Consolas" w:hAnsi="Consolas" w:cs="Calibri"/>
+          <w:b/>
+          <w:color w:val="00B050"/>
+          <w:sz w:val="22"/>
+          <w:szCs w:val="22"/>
+        </w:rPr>
+        <w:t>(</w:t>
+      </w:r>
+      <w:proofErr w:type="spellStart"/>
+      <w:r>
+        <w:rPr>
+          <w:rFonts w:ascii="Consolas" w:hAnsi="Consolas" w:cs="Calibri"/>
+          <w:b/>
+          <w:color w:val="00B050"/>
+          <w:sz w:val="22"/>
+          <w:szCs w:val="22"/>
+        </w:rPr>
+        <w:t>bagADataCopy</w:t>
+      </w:r>
+      <w:proofErr w:type="spellEnd"/>
+      <w:r>
+        <w:rPr>
+          <w:rFonts w:ascii="Consolas" w:hAnsi="Consolas" w:cs="Calibri"/>
+          <w:b/>
+          <w:color w:val="00B050"/>
+          <w:sz w:val="22"/>
+          <w:szCs w:val="22"/>
+        </w:rPr>
+        <w:t>);</w:t>
+      </w:r>
+    </w:p>
+    <w:p>
+      <w:pPr>
+        <w:ind w:left="360"/>
+        <w:rPr>
+          <w:rFonts w:ascii="Consolas" w:hAnsi="Consolas" w:cs="Calibri"/>
+          <w:b/>
+          <w:color w:val="00B050"/>
+          <w:sz w:val="22"/>
+          <w:szCs w:val="22"/>
+        </w:rPr>
+      </w:pPr>
+    </w:p>
+    <w:p>
+      <w:pPr>
+        <w:ind w:left="360"/>
+        <w:rPr>
+          <w:rFonts w:ascii="Consolas" w:hAnsi="Consolas" w:cs="Calibri"/>
+          <w:b/>
+          <w:color w:val="00B050"/>
+          <w:sz w:val="22"/>
+          <w:szCs w:val="22"/>
+        </w:rPr>
+      </w:pPr>
+      <w:r>
+        <w:rPr>
+          <w:rFonts w:ascii="Consolas" w:hAnsi="Consolas" w:cs="Calibri"/>
+          <w:b/>
+          <w:color w:val="00B050"/>
+          <w:sz w:val="22"/>
+          <w:szCs w:val="22"/>
+        </w:rPr>
+        <w:t xml:space="preserve">        return </w:t>
+      </w:r>
+      <w:proofErr w:type="spellStart"/>
+      <w:r>
+        <w:rPr>
+          <w:rFonts w:ascii="Consolas" w:hAnsi="Consolas" w:cs="Calibri"/>
+          <w:b/>
+          <w:color w:val="00B050"/>
+          <w:sz w:val="22"/>
+          <w:szCs w:val="22"/>
+        </w:rPr>
+        <w:t>Arrays.equals</w:t>
+      </w:r>
+      <w:proofErr w:type="spellEnd"/>
+      <w:r>
+        <w:rPr>
+          <w:rFonts w:ascii="Consolas" w:hAnsi="Consolas" w:cs="Calibri"/>
+          <w:b/>
+          <w:color w:val="00B050"/>
+          <w:sz w:val="22"/>
+          <w:szCs w:val="22"/>
+        </w:rPr>
+        <w:t>(</w:t>
+      </w:r>
+      <w:proofErr w:type="spellStart"/>
+      <w:r>
+        <w:rPr>
+          <w:rFonts w:ascii="Consolas" w:hAnsi="Consolas" w:cs="Calibri"/>
+          <w:b/>
+          <w:color w:val="00B050"/>
+          <w:sz w:val="22"/>
+          <w:szCs w:val="22"/>
+        </w:rPr>
+        <w:t>thisDataCopy</w:t>
+      </w:r>
+      <w:proofErr w:type="spellEnd"/>
+      <w:r>
+        <w:rPr>
+          <w:rFonts w:ascii="Consolas" w:hAnsi="Consolas" w:cs="Calibri"/>
+          <w:b/>
+          <w:color w:val="00B050"/>
+          <w:sz w:val="22"/>
+          <w:szCs w:val="22"/>
+        </w:rPr>
+        <w:t xml:space="preserve">, </w:t>
+      </w:r>
+      <w:proofErr w:type="spellStart"/>
+      <w:r>
+        <w:rPr>
+          <w:rFonts w:ascii="Consolas" w:hAnsi="Consolas" w:cs="Calibri"/>
+          <w:b/>
+          <w:color w:val="00B050"/>
+          <w:sz w:val="22"/>
+          <w:szCs w:val="22"/>
+        </w:rPr>
+        <w:t>bagADataCopy</w:t>
+      </w:r>
+      <w:proofErr w:type="spellEnd"/>
+      <w:r>
+        <w:rPr>
+          <w:rFonts w:ascii="Consolas" w:hAnsi="Consolas" w:cs="Calibri"/>
+          <w:b/>
+          <w:color w:val="00B050"/>
+          <w:sz w:val="22"/>
+          <w:szCs w:val="22"/>
+        </w:rPr>
+        <w:t>);</w:t>
+      </w:r>
+    </w:p>
+    <w:p>
+      <w:pPr>
+        <w:ind w:left="360"/>
+        <w:rPr>
+          <w:rFonts w:ascii="Consolas" w:hAnsi="Consolas" w:cs="Calibri"/>
+          <w:b/>
+          <w:sz w:val="22"/>
+          <w:szCs w:val="22"/>
+        </w:rPr>
+      </w:pPr>
+      <w:r>
+        <w:rPr>
+          <w:rFonts w:ascii="Consolas" w:hAnsi="Consolas" w:cs="Calibri"/>
+          <w:b/>
+          <w:color w:val="00B050"/>
+          <w:sz w:val="22"/>
+          <w:szCs w:val="22"/>
+        </w:rPr>
+        <w:t xml:space="preserve">    </w:t>
+      </w:r>
+      <w:r>
+        <w:rPr>
+          <w:rFonts w:ascii="Consolas" w:hAnsi="Consolas" w:cs="Calibri"/>
+          <w:b/>
+          <w:sz w:val="22"/>
+          <w:szCs w:val="22"/>
+        </w:rPr>
+        <w:t>}</w:t>
+      </w:r>
     </w:p>
     <w:p>
       <w:pPr>
@@ -1766,6 +2855,7 @@
         </w:rPr>
         <w:t xml:space="preserve">: </w:t>
       </w:r>
+      <w:proofErr w:type="spellStart"/>
       <w:r>
         <w:rPr>
           <w:rStyle w:val="vui-heading-1"/>
@@ -1784,6 +2874,7 @@
         </w:rPr>
         <w:t>Bag</w:t>
       </w:r>
+      <w:proofErr w:type="spellEnd"/>
       <w:r>
         <w:rPr>
           <w:rStyle w:val="vui-heading-1"/>
@@ -1905,6 +2996,7 @@
         </w:rPr>
         <w:t xml:space="preserve"> called “replace” in the </w:t>
       </w:r>
+      <w:proofErr w:type="spellStart"/>
       <w:r>
         <w:rPr>
           <w:rFonts w:ascii="Consolas" w:hAnsi="Consolas" w:cs="Calibri"/>
@@ -1938,6 +3030,7 @@
         </w:rPr>
         <w:t>Bag</w:t>
       </w:r>
+      <w:proofErr w:type="spellEnd"/>
       <w:r>
         <w:rPr>
           <w:rFonts w:ascii="Calibri" w:hAnsi="Calibri" w:cs="Calibri"/>
@@ -1956,8 +3049,21 @@
           <w:sz w:val="22"/>
           <w:szCs w:val="22"/>
         </w:rPr>
-        <w:t>int oldVal</w:t>
-      </w:r>
+        <w:t xml:space="preserve">int </w:t>
+      </w:r>
+      <w:proofErr w:type="spellStart"/>
+      <w:r>
+        <w:rPr>
+          <w:rFonts w:ascii="Consolas" w:hAnsi="Consolas" w:cs="Calibri"/>
+          <w:b/>
+          <w:bCs/>
+          <w:spacing w:val="3"/>
+          <w:sz w:val="22"/>
+          <w:szCs w:val="22"/>
+        </w:rPr>
+        <w:t>oldVal</w:t>
+      </w:r>
+      <w:proofErr w:type="spellEnd"/>
       <w:r>
         <w:rPr>
           <w:rFonts w:ascii="Calibri" w:hAnsi="Calibri" w:cs="Calibri"/>
@@ -1987,8 +3093,21 @@
           <w:sz w:val="22"/>
           <w:szCs w:val="22"/>
         </w:rPr>
-        <w:t xml:space="preserve"> newVal</w:t>
-      </w:r>
+        <w:t xml:space="preserve"> </w:t>
+      </w:r>
+      <w:proofErr w:type="spellStart"/>
+      <w:r>
+        <w:rPr>
+          <w:rFonts w:ascii="Consolas" w:hAnsi="Consolas" w:cs="Calibri"/>
+          <w:b/>
+          <w:bCs/>
+          <w:spacing w:val="3"/>
+          <w:sz w:val="22"/>
+          <w:szCs w:val="22"/>
+        </w:rPr>
+        <w:t>newVal</w:t>
+      </w:r>
+      <w:proofErr w:type="spellEnd"/>
       <w:r>
         <w:rPr>
           <w:rFonts w:ascii="Calibri" w:hAnsi="Calibri" w:cs="Calibri"/>
@@ -1998,6 +3117,7 @@
         </w:rPr>
         <w:t xml:space="preserve">.  The method replaces each occurrence of </w:t>
       </w:r>
+      <w:proofErr w:type="spellStart"/>
       <w:r>
         <w:rPr>
           <w:rFonts w:ascii="Consolas" w:hAnsi="Consolas" w:cs="Calibri"/>
@@ -2009,6 +3129,7 @@
         </w:rPr>
         <w:t>oldVal</w:t>
       </w:r>
+      <w:proofErr w:type="spellEnd"/>
       <w:r>
         <w:rPr>
           <w:rFonts w:ascii="Calibri" w:hAnsi="Calibri" w:cs="Calibri"/>
@@ -2018,6 +3139,7 @@
         </w:rPr>
         <w:t xml:space="preserve"> in the bag with </w:t>
       </w:r>
+      <w:proofErr w:type="spellStart"/>
       <w:r>
         <w:rPr>
           <w:rFonts w:ascii="Consolas" w:hAnsi="Consolas" w:cs="Calibri"/>
@@ -2029,6 +3151,7 @@
         </w:rPr>
         <w:t>newVal</w:t>
       </w:r>
+      <w:proofErr w:type="spellEnd"/>
       <w:r>
         <w:rPr>
           <w:rFonts w:ascii="Calibri" w:hAnsi="Calibri" w:cs="Calibri"/>
@@ -2084,43 +3207,75 @@
           <w:rFonts w:ascii="Consolas" w:hAnsi="Consolas" w:cs="Calibri"/>
           <w:b/>
           <w:bCs/>
-          <w:spacing w:val="3"/>
-          <w:sz w:val="22"/>
-          <w:szCs w:val="22"/>
-        </w:rPr>
-      </w:pPr>
-      <w:r>
-        <w:rPr>
-          <w:rFonts w:ascii="Consolas" w:hAnsi="Consolas" w:cs="Calibri"/>
-          <w:b/>
-          <w:bCs/>
-          <w:spacing w:val="3"/>
-          <w:sz w:val="22"/>
-          <w:szCs w:val="22"/>
-        </w:rPr>
-        <w:t xml:space="preserve">public void replace( int oldVal, </w:t>
-      </w:r>
-      <w:r>
-        <w:rPr>
-          <w:rFonts w:ascii="Consolas" w:hAnsi="Consolas" w:cs="Calibri"/>
-          <w:b/>
-          <w:bCs/>
-          <w:spacing w:val="3"/>
-          <w:sz w:val="22"/>
-          <w:szCs w:val="22"/>
-        </w:rPr>
-        <w:t>Integer</w:t>
-      </w:r>
-      <w:r>
-        <w:rPr>
-          <w:rFonts w:ascii="Consolas" w:hAnsi="Consolas" w:cs="Calibri"/>
-          <w:b/>
-          <w:bCs/>
-          <w:spacing w:val="3"/>
-          <w:sz w:val="22"/>
-          <w:szCs w:val="22"/>
-        </w:rPr>
-        <w:t xml:space="preserve"> newVal )</w:t>
+          <w:color w:val="00B050"/>
+          <w:spacing w:val="3"/>
+          <w:sz w:val="22"/>
+          <w:szCs w:val="22"/>
+        </w:rPr>
+      </w:pPr>
+      <w:r>
+        <w:rPr>
+          <w:rFonts w:ascii="Consolas" w:hAnsi="Consolas" w:cs="Calibri"/>
+          <w:b/>
+          <w:bCs/>
+          <w:color w:val="00B050"/>
+          <w:spacing w:val="3"/>
+          <w:sz w:val="22"/>
+          <w:szCs w:val="22"/>
+        </w:rPr>
+        <w:t xml:space="preserve">public void replace(int </w:t>
+      </w:r>
+      <w:proofErr w:type="spellStart"/>
+      <w:r>
+        <w:rPr>
+          <w:rFonts w:ascii="Consolas" w:hAnsi="Consolas" w:cs="Calibri"/>
+          <w:b/>
+          <w:bCs/>
+          <w:color w:val="00B050"/>
+          <w:spacing w:val="3"/>
+          <w:sz w:val="22"/>
+          <w:szCs w:val="22"/>
+        </w:rPr>
+        <w:t>oldVal</w:t>
+      </w:r>
+      <w:proofErr w:type="spellEnd"/>
+      <w:r>
+        <w:rPr>
+          <w:rFonts w:ascii="Consolas" w:hAnsi="Consolas" w:cs="Calibri"/>
+          <w:b/>
+          <w:bCs/>
+          <w:color w:val="00B050"/>
+          <w:spacing w:val="3"/>
+          <w:sz w:val="22"/>
+          <w:szCs w:val="22"/>
+        </w:rPr>
+        <w:t xml:space="preserve">, Integer </w:t>
+      </w:r>
+      <w:proofErr w:type="spellStart"/>
+      <w:r>
+        <w:rPr>
+          <w:rFonts w:ascii="Consolas" w:hAnsi="Consolas" w:cs="Calibri"/>
+          <w:b/>
+          <w:bCs/>
+          <w:color w:val="00B050"/>
+          <w:spacing w:val="3"/>
+          <w:sz w:val="22"/>
+          <w:szCs w:val="22"/>
+        </w:rPr>
+        <w:t>newVal</w:t>
+      </w:r>
+      <w:proofErr w:type="spellEnd"/>
+      <w:r>
+        <w:rPr>
+          <w:rFonts w:ascii="Consolas" w:hAnsi="Consolas" w:cs="Calibri"/>
+          <w:b/>
+          <w:bCs/>
+          <w:color w:val="00B050"/>
+          <w:spacing w:val="3"/>
+          <w:sz w:val="22"/>
+          <w:szCs w:val="22"/>
+        </w:rPr>
+        <w:t>) {</w:t>
       </w:r>
     </w:p>
     <w:p>
@@ -2130,128 +3285,390 @@
           <w:rFonts w:ascii="Consolas" w:hAnsi="Consolas" w:cs="Calibri"/>
           <w:b/>
           <w:bCs/>
-          <w:spacing w:val="3"/>
-          <w:sz w:val="22"/>
-          <w:szCs w:val="22"/>
-        </w:rPr>
-      </w:pPr>
+          <w:color w:val="00B050"/>
+          <w:spacing w:val="3"/>
+          <w:sz w:val="22"/>
+          <w:szCs w:val="22"/>
+        </w:rPr>
+      </w:pPr>
+      <w:r>
+        <w:rPr>
+          <w:rFonts w:ascii="Consolas" w:hAnsi="Consolas" w:cs="Calibri"/>
+          <w:b/>
+          <w:bCs/>
+          <w:color w:val="00B050"/>
+          <w:spacing w:val="3"/>
+          <w:sz w:val="22"/>
+          <w:szCs w:val="22"/>
+        </w:rPr>
+        <w:t xml:space="preserve">      </w:t>
+      </w:r>
+      <w:proofErr w:type="spellStart"/>
+      <w:r>
+        <w:rPr>
+          <w:rFonts w:ascii="Consolas" w:hAnsi="Consolas" w:cs="Calibri"/>
+          <w:b/>
+          <w:bCs/>
+          <w:color w:val="00B050"/>
+          <w:spacing w:val="3"/>
+          <w:sz w:val="22"/>
+          <w:szCs w:val="22"/>
+        </w:rPr>
+        <w:t>IntNode</w:t>
+      </w:r>
+      <w:proofErr w:type="spellEnd"/>
+      <w:r>
+        <w:rPr>
+          <w:rFonts w:ascii="Consolas" w:hAnsi="Consolas" w:cs="Calibri"/>
+          <w:b/>
+          <w:bCs/>
+          <w:color w:val="00B050"/>
+          <w:spacing w:val="3"/>
+          <w:sz w:val="22"/>
+          <w:szCs w:val="22"/>
+        </w:rPr>
+        <w:t xml:space="preserve"> current = head;</w:t>
+      </w:r>
     </w:p>
     <w:p>
       <w:pPr>
         <w:ind w:left="360"/>
         <w:rPr>
-          <w:rFonts w:asciiTheme="minorHAnsi" w:hAnsiTheme="minorHAnsi" w:cstheme="minorHAnsi"/>
-          <w:i/>
-          <w:iCs/>
-          <w:color w:val="008000"/>
-          <w:spacing w:val="3"/>
-          <w:sz w:val="22"/>
-          <w:szCs w:val="22"/>
-        </w:rPr>
-      </w:pPr>
-      <w:r>
-        <w:rPr>
-          <w:rFonts w:asciiTheme="minorHAnsi" w:hAnsiTheme="minorHAnsi" w:cstheme="minorHAnsi"/>
-          <w:i/>
-          <w:iCs/>
-          <w:color w:val="008000"/>
-          <w:spacing w:val="3"/>
-          <w:sz w:val="22"/>
-          <w:szCs w:val="22"/>
-        </w:rPr>
-        <w:t>Remember to include your IntLinkedBag.java class in your zip archive!</w:t>
-      </w:r>
+          <w:rFonts w:ascii="Consolas" w:hAnsi="Consolas" w:cs="Calibri"/>
+          <w:b/>
+          <w:bCs/>
+          <w:color w:val="00B050"/>
+          <w:spacing w:val="3"/>
+          <w:sz w:val="22"/>
+          <w:szCs w:val="22"/>
+        </w:rPr>
+      </w:pPr>
     </w:p>
     <w:p>
       <w:pPr>
         <w:ind w:left="360"/>
         <w:rPr>
-          <w:rFonts w:asciiTheme="minorHAnsi" w:hAnsiTheme="minorHAnsi" w:cstheme="minorHAnsi"/>
-          <w:i/>
-          <w:iCs/>
-          <w:color w:val="008000"/>
-          <w:spacing w:val="3"/>
-          <w:sz w:val="22"/>
-          <w:szCs w:val="22"/>
-        </w:rPr>
-      </w:pPr>
-    </w:p>
-    <w:p>
-      <w:pPr>
-        <w:jc w:val="both"/>
-        <w:rPr>
-          <w:rFonts w:ascii="Calibri" w:hAnsi="Calibri" w:cs="Calibri"/>
-          <w:bCs/>
-          <w:sz w:val="22"/>
-          <w:szCs w:val="22"/>
-        </w:rPr>
-      </w:pPr>
-    </w:p>
-    <w:p>
-      <w:pPr>
-        <w:jc w:val="both"/>
-        <w:rPr>
-          <w:rFonts w:ascii="Calibri" w:hAnsi="Calibri" w:cs="Calibri"/>
-          <w:bCs/>
-          <w:sz w:val="22"/>
-          <w:szCs w:val="22"/>
-        </w:rPr>
-      </w:pPr>
-    </w:p>
-    <w:p>
-      <w:pPr>
-        <w:jc w:val="both"/>
-        <w:rPr>
-          <w:rFonts w:ascii="Calibri" w:hAnsi="Calibri" w:cs="Calibri"/>
-          <w:bCs/>
-          <w:sz w:val="22"/>
-          <w:szCs w:val="22"/>
-        </w:rPr>
-      </w:pPr>
-    </w:p>
-    <w:p>
-      <w:pPr>
-        <w:jc w:val="both"/>
-        <w:rPr>
-          <w:rFonts w:ascii="Calibri" w:hAnsi="Calibri" w:cs="Calibri"/>
-          <w:bCs/>
-          <w:sz w:val="22"/>
-          <w:szCs w:val="22"/>
-        </w:rPr>
-      </w:pPr>
-    </w:p>
-    <w:p>
-      <w:pPr>
-        <w:jc w:val="both"/>
-        <w:rPr>
-          <w:rFonts w:ascii="Calibri" w:hAnsi="Calibri" w:cs="Calibri"/>
-          <w:bCs/>
-          <w:sz w:val="22"/>
-          <w:szCs w:val="22"/>
-        </w:rPr>
-      </w:pPr>
-    </w:p>
-    <w:p>
-      <w:pPr>
-        <w:jc w:val="both"/>
-        <w:rPr>
-          <w:rFonts w:ascii="Calibri" w:hAnsi="Calibri" w:cs="Calibri"/>
-          <w:bCs/>
-          <w:sz w:val="22"/>
-          <w:szCs w:val="22"/>
-        </w:rPr>
-      </w:pPr>
-    </w:p>
-    <w:p>
-      <w:pPr>
-        <w:jc w:val="both"/>
-        <w:rPr>
-          <w:rFonts w:ascii="Calibri" w:hAnsi="Calibri" w:cs="Calibri"/>
-          <w:bCs/>
-          <w:sz w:val="22"/>
-          <w:szCs w:val="22"/>
-        </w:rPr>
-      </w:pPr>
+          <w:rFonts w:ascii="Consolas" w:hAnsi="Consolas" w:cs="Calibri"/>
+          <w:b/>
+          <w:bCs/>
+          <w:color w:val="00B050"/>
+          <w:spacing w:val="3"/>
+          <w:sz w:val="22"/>
+          <w:szCs w:val="22"/>
+        </w:rPr>
+      </w:pPr>
+      <w:r>
+        <w:rPr>
+          <w:rFonts w:ascii="Consolas" w:hAnsi="Consolas" w:cs="Calibri"/>
+          <w:b/>
+          <w:bCs/>
+          <w:color w:val="00B050"/>
+          <w:spacing w:val="3"/>
+          <w:sz w:val="22"/>
+          <w:szCs w:val="22"/>
+        </w:rPr>
+        <w:t>      while (current != null) {</w:t>
+      </w:r>
+    </w:p>
+    <w:p>
+      <w:pPr>
+        <w:ind w:left="360"/>
+        <w:rPr>
+          <w:rFonts w:ascii="Consolas" w:hAnsi="Consolas" w:cs="Calibri"/>
+          <w:b/>
+          <w:bCs/>
+          <w:color w:val="00B050"/>
+          <w:spacing w:val="3"/>
+          <w:sz w:val="22"/>
+          <w:szCs w:val="22"/>
+        </w:rPr>
+      </w:pPr>
+    </w:p>
+    <w:p>
+      <w:pPr>
+        <w:ind w:left="360"/>
+        <w:rPr>
+          <w:rFonts w:ascii="Consolas" w:hAnsi="Consolas" w:cs="Calibri"/>
+          <w:b/>
+          <w:bCs/>
+          <w:color w:val="00B050"/>
+          <w:spacing w:val="3"/>
+          <w:sz w:val="22"/>
+          <w:szCs w:val="22"/>
+        </w:rPr>
+      </w:pPr>
+      <w:r>
+        <w:rPr>
+          <w:rFonts w:ascii="Consolas" w:hAnsi="Consolas" w:cs="Calibri"/>
+          <w:b/>
+          <w:bCs/>
+          <w:color w:val="00B050"/>
+          <w:spacing w:val="3"/>
+          <w:sz w:val="22"/>
+          <w:szCs w:val="22"/>
+        </w:rPr>
+        <w:t>          if (</w:t>
+      </w:r>
+      <w:proofErr w:type="spellStart"/>
+      <w:r>
+        <w:rPr>
+          <w:rFonts w:ascii="Consolas" w:hAnsi="Consolas" w:cs="Calibri"/>
+          <w:b/>
+          <w:bCs/>
+          <w:color w:val="00B050"/>
+          <w:spacing w:val="3"/>
+          <w:sz w:val="22"/>
+          <w:szCs w:val="22"/>
+        </w:rPr>
+        <w:t>current.getData</w:t>
+      </w:r>
+      <w:proofErr w:type="spellEnd"/>
+      <w:r>
+        <w:rPr>
+          <w:rFonts w:ascii="Consolas" w:hAnsi="Consolas" w:cs="Calibri"/>
+          <w:b/>
+          <w:bCs/>
+          <w:color w:val="00B050"/>
+          <w:spacing w:val="3"/>
+          <w:sz w:val="22"/>
+          <w:szCs w:val="22"/>
+        </w:rPr>
+        <w:t xml:space="preserve">() == </w:t>
+      </w:r>
+      <w:proofErr w:type="spellStart"/>
+      <w:r>
+        <w:rPr>
+          <w:rFonts w:ascii="Consolas" w:hAnsi="Consolas" w:cs="Calibri"/>
+          <w:b/>
+          <w:bCs/>
+          <w:color w:val="00B050"/>
+          <w:spacing w:val="3"/>
+          <w:sz w:val="22"/>
+          <w:szCs w:val="22"/>
+        </w:rPr>
+        <w:t>oldVal</w:t>
+      </w:r>
+      <w:proofErr w:type="spellEnd"/>
+      <w:r>
+        <w:rPr>
+          <w:rFonts w:ascii="Consolas" w:hAnsi="Consolas" w:cs="Calibri"/>
+          <w:b/>
+          <w:bCs/>
+          <w:color w:val="00B050"/>
+          <w:spacing w:val="3"/>
+          <w:sz w:val="22"/>
+          <w:szCs w:val="22"/>
+        </w:rPr>
+        <w:t>) {</w:t>
+      </w:r>
+    </w:p>
+    <w:p>
+      <w:pPr>
+        <w:ind w:left="360"/>
+        <w:rPr>
+          <w:rFonts w:ascii="Consolas" w:hAnsi="Consolas" w:cs="Calibri"/>
+          <w:b/>
+          <w:bCs/>
+          <w:color w:val="00B050"/>
+          <w:spacing w:val="3"/>
+          <w:sz w:val="22"/>
+          <w:szCs w:val="22"/>
+        </w:rPr>
+      </w:pPr>
+      <w:r>
+        <w:rPr>
+          <w:rFonts w:ascii="Consolas" w:hAnsi="Consolas" w:cs="Calibri"/>
+          <w:b/>
+          <w:bCs/>
+          <w:color w:val="00B050"/>
+          <w:spacing w:val="3"/>
+          <w:sz w:val="22"/>
+          <w:szCs w:val="22"/>
+        </w:rPr>
+        <w:t xml:space="preserve">              </w:t>
+      </w:r>
+      <w:proofErr w:type="spellStart"/>
+      <w:r>
+        <w:rPr>
+          <w:rFonts w:ascii="Consolas" w:hAnsi="Consolas" w:cs="Calibri"/>
+          <w:b/>
+          <w:bCs/>
+          <w:color w:val="00B050"/>
+          <w:spacing w:val="3"/>
+          <w:sz w:val="22"/>
+          <w:szCs w:val="22"/>
+        </w:rPr>
+        <w:t>current.setData</w:t>
+      </w:r>
+      <w:proofErr w:type="spellEnd"/>
+      <w:r>
+        <w:rPr>
+          <w:rFonts w:ascii="Consolas" w:hAnsi="Consolas" w:cs="Calibri"/>
+          <w:b/>
+          <w:bCs/>
+          <w:color w:val="00B050"/>
+          <w:spacing w:val="3"/>
+          <w:sz w:val="22"/>
+          <w:szCs w:val="22"/>
+        </w:rPr>
+        <w:t>(</w:t>
+      </w:r>
+      <w:proofErr w:type="spellStart"/>
+      <w:r>
+        <w:rPr>
+          <w:rFonts w:ascii="Consolas" w:hAnsi="Consolas" w:cs="Calibri"/>
+          <w:b/>
+          <w:bCs/>
+          <w:color w:val="00B050"/>
+          <w:spacing w:val="3"/>
+          <w:sz w:val="22"/>
+          <w:szCs w:val="22"/>
+        </w:rPr>
+        <w:t>newVal</w:t>
+      </w:r>
+      <w:proofErr w:type="spellEnd"/>
+      <w:r>
+        <w:rPr>
+          <w:rFonts w:ascii="Consolas" w:hAnsi="Consolas" w:cs="Calibri"/>
+          <w:b/>
+          <w:bCs/>
+          <w:color w:val="00B050"/>
+          <w:spacing w:val="3"/>
+          <w:sz w:val="22"/>
+          <w:szCs w:val="22"/>
+        </w:rPr>
+        <w:t xml:space="preserve">); </w:t>
+      </w:r>
+    </w:p>
+    <w:p>
+      <w:pPr>
+        <w:ind w:left="360"/>
+        <w:rPr>
+          <w:rFonts w:ascii="Consolas" w:hAnsi="Consolas" w:cs="Calibri"/>
+          <w:b/>
+          <w:bCs/>
+          <w:color w:val="00B050"/>
+          <w:spacing w:val="3"/>
+          <w:sz w:val="22"/>
+          <w:szCs w:val="22"/>
+        </w:rPr>
+      </w:pPr>
+      <w:r>
+        <w:rPr>
+          <w:rFonts w:ascii="Consolas" w:hAnsi="Consolas" w:cs="Calibri"/>
+          <w:b/>
+          <w:bCs/>
+          <w:color w:val="00B050"/>
+          <w:spacing w:val="3"/>
+          <w:sz w:val="22"/>
+          <w:szCs w:val="22"/>
+        </w:rPr>
+        <w:t>          }</w:t>
+      </w:r>
+    </w:p>
+    <w:p>
+      <w:pPr>
+        <w:ind w:left="360"/>
+        <w:rPr>
+          <w:rFonts w:ascii="Consolas" w:hAnsi="Consolas" w:cs="Calibri"/>
+          <w:b/>
+          <w:bCs/>
+          <w:color w:val="00B050"/>
+          <w:spacing w:val="3"/>
+          <w:sz w:val="22"/>
+          <w:szCs w:val="22"/>
+        </w:rPr>
+      </w:pPr>
+      <w:r>
+        <w:rPr>
+          <w:rFonts w:ascii="Consolas" w:hAnsi="Consolas" w:cs="Calibri"/>
+          <w:b/>
+          <w:bCs/>
+          <w:color w:val="00B050"/>
+          <w:spacing w:val="3"/>
+          <w:sz w:val="22"/>
+          <w:szCs w:val="22"/>
+        </w:rPr>
+        <w:t xml:space="preserve">          current = </w:t>
+      </w:r>
+      <w:proofErr w:type="spellStart"/>
+      <w:r>
+        <w:rPr>
+          <w:rFonts w:ascii="Consolas" w:hAnsi="Consolas" w:cs="Calibri"/>
+          <w:b/>
+          <w:bCs/>
+          <w:color w:val="00B050"/>
+          <w:spacing w:val="3"/>
+          <w:sz w:val="22"/>
+          <w:szCs w:val="22"/>
+        </w:rPr>
+        <w:t>current.getLink</w:t>
+      </w:r>
+      <w:proofErr w:type="spellEnd"/>
+      <w:r>
+        <w:rPr>
+          <w:rFonts w:ascii="Consolas" w:hAnsi="Consolas" w:cs="Calibri"/>
+          <w:b/>
+          <w:bCs/>
+          <w:color w:val="00B050"/>
+          <w:spacing w:val="3"/>
+          <w:sz w:val="22"/>
+          <w:szCs w:val="22"/>
+        </w:rPr>
+        <w:t xml:space="preserve">(); </w:t>
+      </w:r>
+    </w:p>
+    <w:p>
+      <w:pPr>
+        <w:ind w:left="360"/>
+        <w:rPr>
+          <w:rFonts w:ascii="Consolas" w:hAnsi="Consolas" w:cs="Calibri"/>
+          <w:b/>
+          <w:bCs/>
+          <w:color w:val="00B050"/>
+          <w:spacing w:val="3"/>
+          <w:sz w:val="22"/>
+          <w:szCs w:val="22"/>
+        </w:rPr>
+      </w:pPr>
+      <w:r>
+        <w:rPr>
+          <w:rFonts w:ascii="Consolas" w:hAnsi="Consolas" w:cs="Calibri"/>
+          <w:b/>
+          <w:bCs/>
+          <w:color w:val="00B050"/>
+          <w:spacing w:val="3"/>
+          <w:sz w:val="22"/>
+          <w:szCs w:val="22"/>
+        </w:rPr>
+        <w:t>      }</w:t>
+      </w:r>
+    </w:p>
+    <w:p>
+      <w:pPr>
+        <w:ind w:left="360"/>
+        <w:rPr>
+          <w:rFonts w:ascii="Consolas" w:hAnsi="Consolas" w:cs="Calibri"/>
+          <w:b/>
+          <w:bCs/>
+          <w:color w:val="00B050"/>
+          <w:spacing w:val="3"/>
+          <w:sz w:val="22"/>
+          <w:szCs w:val="22"/>
+        </w:rPr>
+      </w:pPr>
+      <w:r>
+        <w:rPr>
+          <w:rFonts w:ascii="Consolas" w:hAnsi="Consolas" w:cs="Calibri"/>
+          <w:b/>
+          <w:bCs/>
+          <w:color w:val="00B050"/>
+          <w:spacing w:val="3"/>
+          <w:sz w:val="22"/>
+          <w:szCs w:val="22"/>
+        </w:rPr>
+        <w:t>  }</w:t>
+      </w:r>
     </w:p>
     <w:p>
       <w:pPr>
@@ -2346,6 +3763,7 @@
         </w:rPr>
         <w:t xml:space="preserve">, called </w:t>
       </w:r>
+      <w:proofErr w:type="spellStart"/>
       <w:r>
         <w:rPr>
           <w:rFonts w:ascii="Consolas" w:hAnsi="Consolas" w:cs="Calibri"/>
@@ -2355,6 +3773,7 @@
         </w:rPr>
         <w:t>sameAs</w:t>
       </w:r>
+      <w:proofErr w:type="spellEnd"/>
       <w:r>
         <w:rPr>
           <w:rFonts w:ascii="Calibri" w:hAnsi="Calibri" w:cs="Calibri"/>
@@ -2364,6 +3783,7 @@
         </w:rPr>
         <w:t xml:space="preserve">, in the </w:t>
       </w:r>
+      <w:proofErr w:type="spellStart"/>
       <w:r>
         <w:rPr>
           <w:rFonts w:ascii="Consolas" w:hAnsi="Consolas" w:cs="Calibri"/>
@@ -2391,6 +3811,7 @@
         </w:rPr>
         <w:t>Bag</w:t>
       </w:r>
+      <w:proofErr w:type="spellEnd"/>
       <w:r>
         <w:rPr>
           <w:rFonts w:ascii="Calibri" w:hAnsi="Calibri" w:cs="Calibri"/>
@@ -2400,6 +3821,7 @@
         </w:rPr>
         <w:t xml:space="preserve"> class that takes one input parameter and returns a </w:t>
       </w:r>
+      <w:proofErr w:type="spellStart"/>
       <w:r>
         <w:rPr>
           <w:rFonts w:ascii="Consolas" w:hAnsi="Consolas" w:cs="Calibri"/>
@@ -2409,6 +3831,7 @@
         </w:rPr>
         <w:t>boolean</w:t>
       </w:r>
+      <w:proofErr w:type="spellEnd"/>
       <w:r>
         <w:rPr>
           <w:rFonts w:ascii="Calibri" w:hAnsi="Calibri" w:cs="Calibri"/>
@@ -2418,6 +3841,7 @@
         </w:rPr>
         <w:t xml:space="preserve"> value. The input parameter is of type </w:t>
       </w:r>
+      <w:proofErr w:type="spellStart"/>
       <w:r>
         <w:rPr>
           <w:rFonts w:ascii="Consolas" w:hAnsi="Consolas" w:cs="Calibri"/>
@@ -2445,6 +3869,7 @@
         </w:rPr>
         <w:t>Bag</w:t>
       </w:r>
+      <w:proofErr w:type="spellEnd"/>
       <w:r>
         <w:rPr>
           <w:rFonts w:ascii="Calibri" w:hAnsi="Calibri" w:cs="Calibri"/>
@@ -2524,92 +3949,1045 @@
     <w:p>
       <w:pPr>
         <w:ind w:left="360"/>
+        <w:rPr>
+          <w:rFonts w:ascii="Consolas" w:hAnsi="Consolas" w:cs="Calibri"/>
+          <w:b/>
+          <w:color w:val="00B050"/>
+          <w:sz w:val="22"/>
+          <w:szCs w:val="22"/>
+        </w:rPr>
+      </w:pPr>
+      <w:r>
+        <w:rPr>
+          <w:rFonts w:ascii="Consolas" w:hAnsi="Consolas" w:cs="Calibri"/>
+          <w:b/>
+          <w:color w:val="00B050"/>
+          <w:sz w:val="22"/>
+          <w:szCs w:val="22"/>
+        </w:rPr>
+        <w:t xml:space="preserve">public </w:t>
+      </w:r>
+      <w:proofErr w:type="spellStart"/>
+      <w:r>
+        <w:rPr>
+          <w:rFonts w:ascii="Consolas" w:hAnsi="Consolas" w:cs="Calibri"/>
+          <w:b/>
+          <w:color w:val="00B050"/>
+          <w:sz w:val="22"/>
+          <w:szCs w:val="22"/>
+        </w:rPr>
+        <w:t>boolean</w:t>
+      </w:r>
+      <w:proofErr w:type="spellEnd"/>
+      <w:r>
+        <w:rPr>
+          <w:rFonts w:ascii="Consolas" w:hAnsi="Consolas" w:cs="Calibri"/>
+          <w:b/>
+          <w:color w:val="00B050"/>
+          <w:sz w:val="22"/>
+          <w:szCs w:val="22"/>
+        </w:rPr>
+        <w:t xml:space="preserve"> </w:t>
+      </w:r>
+      <w:proofErr w:type="spellStart"/>
+      <w:r>
+        <w:rPr>
+          <w:rFonts w:ascii="Consolas" w:hAnsi="Consolas" w:cs="Calibri"/>
+          <w:b/>
+          <w:color w:val="00B050"/>
+          <w:sz w:val="22"/>
+          <w:szCs w:val="22"/>
+        </w:rPr>
+        <w:t>sameAs</w:t>
+      </w:r>
+      <w:proofErr w:type="spellEnd"/>
+      <w:r>
+        <w:rPr>
+          <w:rFonts w:ascii="Consolas" w:hAnsi="Consolas" w:cs="Calibri"/>
+          <w:b/>
+          <w:color w:val="00B050"/>
+          <w:sz w:val="22"/>
+          <w:szCs w:val="22"/>
+        </w:rPr>
+        <w:t>(</w:t>
+      </w:r>
+      <w:proofErr w:type="spellStart"/>
+      <w:r>
+        <w:rPr>
+          <w:rFonts w:ascii="Consolas" w:hAnsi="Consolas" w:cs="Calibri"/>
+          <w:b/>
+          <w:color w:val="00B050"/>
+          <w:sz w:val="22"/>
+          <w:szCs w:val="22"/>
+        </w:rPr>
+        <w:t>IntLinkedBag</w:t>
+      </w:r>
+      <w:proofErr w:type="spellEnd"/>
+      <w:r>
+        <w:rPr>
+          <w:rFonts w:ascii="Consolas" w:hAnsi="Consolas" w:cs="Calibri"/>
+          <w:b/>
+          <w:color w:val="00B050"/>
+          <w:sz w:val="22"/>
+          <w:szCs w:val="22"/>
+        </w:rPr>
+        <w:t xml:space="preserve"> </w:t>
+      </w:r>
+      <w:proofErr w:type="spellStart"/>
+      <w:r>
+        <w:rPr>
+          <w:rFonts w:ascii="Consolas" w:hAnsi="Consolas" w:cs="Calibri"/>
+          <w:b/>
+          <w:color w:val="00B050"/>
+          <w:sz w:val="22"/>
+          <w:szCs w:val="22"/>
+        </w:rPr>
+        <w:t>bagL</w:t>
+      </w:r>
+      <w:proofErr w:type="spellEnd"/>
+      <w:r>
+        <w:rPr>
+          <w:rFonts w:ascii="Consolas" w:hAnsi="Consolas" w:cs="Calibri"/>
+          <w:b/>
+          <w:color w:val="00B050"/>
+          <w:sz w:val="22"/>
+          <w:szCs w:val="22"/>
+        </w:rPr>
+        <w:t>) {</w:t>
+      </w:r>
+    </w:p>
+    <w:p>
+      <w:pPr>
+        <w:ind w:left="360"/>
+        <w:rPr>
+          <w:rFonts w:ascii="Consolas" w:hAnsi="Consolas" w:cs="Calibri"/>
+          <w:b/>
+          <w:color w:val="00B050"/>
+          <w:sz w:val="22"/>
+          <w:szCs w:val="22"/>
+        </w:rPr>
+      </w:pPr>
+    </w:p>
+    <w:p>
+      <w:pPr>
+        <w:ind w:left="360"/>
+        <w:rPr>
+          <w:rFonts w:ascii="Consolas" w:hAnsi="Consolas" w:cs="Calibri"/>
+          <w:b/>
+          <w:color w:val="00B050"/>
+          <w:sz w:val="22"/>
+          <w:szCs w:val="22"/>
+        </w:rPr>
+      </w:pPr>
+      <w:r>
+        <w:rPr>
+          <w:rFonts w:ascii="Consolas" w:hAnsi="Consolas" w:cs="Calibri"/>
+          <w:b/>
+          <w:color w:val="00B050"/>
+          <w:sz w:val="22"/>
+          <w:szCs w:val="22"/>
+        </w:rPr>
+        <w:t>   if (</w:t>
+      </w:r>
+      <w:proofErr w:type="spellStart"/>
+      <w:r>
+        <w:rPr>
+          <w:rFonts w:ascii="Consolas" w:hAnsi="Consolas" w:cs="Calibri"/>
+          <w:b/>
+          <w:color w:val="00B050"/>
+          <w:sz w:val="22"/>
+          <w:szCs w:val="22"/>
+        </w:rPr>
+        <w:t>this.manyNodes</w:t>
+      </w:r>
+      <w:proofErr w:type="spellEnd"/>
+      <w:r>
+        <w:rPr>
+          <w:rFonts w:ascii="Consolas" w:hAnsi="Consolas" w:cs="Calibri"/>
+          <w:b/>
+          <w:color w:val="00B050"/>
+          <w:sz w:val="22"/>
+          <w:szCs w:val="22"/>
+        </w:rPr>
+        <w:t xml:space="preserve"> != </w:t>
+      </w:r>
+      <w:proofErr w:type="spellStart"/>
+      <w:r>
+        <w:rPr>
+          <w:rFonts w:ascii="Consolas" w:hAnsi="Consolas" w:cs="Calibri"/>
+          <w:b/>
+          <w:color w:val="00B050"/>
+          <w:sz w:val="22"/>
+          <w:szCs w:val="22"/>
+        </w:rPr>
+        <w:t>bagL.manyNodes</w:t>
+      </w:r>
+      <w:proofErr w:type="spellEnd"/>
+      <w:r>
+        <w:rPr>
+          <w:rFonts w:ascii="Consolas" w:hAnsi="Consolas" w:cs="Calibri"/>
+          <w:b/>
+          <w:color w:val="00B050"/>
+          <w:sz w:val="22"/>
+          <w:szCs w:val="22"/>
+        </w:rPr>
+        <w:t>) {</w:t>
+      </w:r>
+    </w:p>
+    <w:p>
+      <w:pPr>
+        <w:ind w:left="360"/>
+        <w:rPr>
+          <w:rFonts w:ascii="Consolas" w:hAnsi="Consolas" w:cs="Calibri"/>
+          <w:b/>
+          <w:color w:val="00B050"/>
+          <w:sz w:val="22"/>
+          <w:szCs w:val="22"/>
+        </w:rPr>
+      </w:pPr>
+      <w:r>
+        <w:rPr>
+          <w:rFonts w:ascii="Consolas" w:hAnsi="Consolas" w:cs="Calibri"/>
+          <w:b/>
+          <w:color w:val="00B050"/>
+          <w:sz w:val="22"/>
+          <w:szCs w:val="22"/>
+        </w:rPr>
+        <w:t>      return false;</w:t>
+      </w:r>
+    </w:p>
+    <w:p>
+      <w:pPr>
+        <w:ind w:left="360"/>
+        <w:rPr>
+          <w:rFonts w:ascii="Consolas" w:hAnsi="Consolas" w:cs="Calibri"/>
+          <w:b/>
+          <w:color w:val="00B050"/>
+          <w:sz w:val="22"/>
+          <w:szCs w:val="22"/>
+        </w:rPr>
+      </w:pPr>
+      <w:r>
+        <w:rPr>
+          <w:rFonts w:ascii="Consolas" w:hAnsi="Consolas" w:cs="Calibri"/>
+          <w:b/>
+          <w:color w:val="00B050"/>
+          <w:sz w:val="22"/>
+          <w:szCs w:val="22"/>
+        </w:rPr>
+        <w:t>   }</w:t>
+      </w:r>
+    </w:p>
+    <w:p>
+      <w:pPr>
+        <w:ind w:left="360"/>
+        <w:rPr>
+          <w:rFonts w:ascii="Consolas" w:hAnsi="Consolas" w:cs="Calibri"/>
+          <w:b/>
+          <w:color w:val="00B050"/>
+          <w:sz w:val="22"/>
+          <w:szCs w:val="22"/>
+        </w:rPr>
+      </w:pPr>
+    </w:p>
+    <w:p>
+      <w:pPr>
+        <w:ind w:left="360"/>
+        <w:rPr>
+          <w:rFonts w:ascii="Consolas" w:hAnsi="Consolas" w:cs="Calibri"/>
+          <w:b/>
+          <w:color w:val="00B050"/>
+          <w:sz w:val="22"/>
+          <w:szCs w:val="22"/>
+        </w:rPr>
+      </w:pPr>
+      <w:r>
+        <w:rPr>
+          <w:rFonts w:ascii="Consolas" w:hAnsi="Consolas" w:cs="Calibri"/>
+          <w:b/>
+          <w:color w:val="00B050"/>
+          <w:sz w:val="22"/>
+          <w:szCs w:val="22"/>
+        </w:rPr>
+        <w:t>   </w:t>
+      </w:r>
+      <w:proofErr w:type="spellStart"/>
+      <w:r>
+        <w:rPr>
+          <w:rFonts w:ascii="Consolas" w:hAnsi="Consolas" w:cs="Calibri"/>
+          <w:b/>
+          <w:color w:val="00B050"/>
+          <w:sz w:val="22"/>
+          <w:szCs w:val="22"/>
+        </w:rPr>
+        <w:t>IntNode</w:t>
+      </w:r>
+      <w:proofErr w:type="spellEnd"/>
+      <w:r>
+        <w:rPr>
+          <w:rFonts w:ascii="Consolas" w:hAnsi="Consolas" w:cs="Calibri"/>
+          <w:b/>
+          <w:color w:val="00B050"/>
+          <w:sz w:val="22"/>
+          <w:szCs w:val="22"/>
+        </w:rPr>
+        <w:t xml:space="preserve"> current = </w:t>
+      </w:r>
+      <w:proofErr w:type="spellStart"/>
+      <w:r>
+        <w:rPr>
+          <w:rFonts w:ascii="Consolas" w:hAnsi="Consolas" w:cs="Calibri"/>
+          <w:b/>
+          <w:color w:val="00B050"/>
+          <w:sz w:val="22"/>
+          <w:szCs w:val="22"/>
+        </w:rPr>
+        <w:t>this.head</w:t>
+      </w:r>
+      <w:proofErr w:type="spellEnd"/>
+      <w:r>
+        <w:rPr>
+          <w:rFonts w:ascii="Consolas" w:hAnsi="Consolas" w:cs="Calibri"/>
+          <w:b/>
+          <w:color w:val="00B050"/>
+          <w:sz w:val="22"/>
+          <w:szCs w:val="22"/>
+        </w:rPr>
+        <w:t>;</w:t>
+      </w:r>
+    </w:p>
+    <w:p>
+      <w:pPr>
+        <w:ind w:left="360"/>
+        <w:rPr>
+          <w:rFonts w:ascii="Consolas" w:hAnsi="Consolas" w:cs="Calibri"/>
+          <w:b/>
+          <w:color w:val="00B050"/>
+          <w:sz w:val="22"/>
+          <w:szCs w:val="22"/>
+        </w:rPr>
+      </w:pPr>
+    </w:p>
+    <w:p>
+      <w:pPr>
+        <w:ind w:left="360"/>
+        <w:rPr>
+          <w:rFonts w:ascii="Consolas" w:hAnsi="Consolas" w:cs="Calibri"/>
+          <w:b/>
+          <w:color w:val="00B050"/>
+          <w:sz w:val="22"/>
+          <w:szCs w:val="22"/>
+        </w:rPr>
+      </w:pPr>
+      <w:r>
+        <w:rPr>
+          <w:rFonts w:ascii="Consolas" w:hAnsi="Consolas" w:cs="Calibri"/>
+          <w:b/>
+          <w:color w:val="00B050"/>
+          <w:sz w:val="22"/>
+          <w:szCs w:val="22"/>
+        </w:rPr>
+        <w:t>   while (current != null) {</w:t>
+      </w:r>
+    </w:p>
+    <w:p>
+      <w:pPr>
+        <w:ind w:left="360"/>
+        <w:rPr>
+          <w:rFonts w:ascii="Consolas" w:hAnsi="Consolas" w:cs="Calibri"/>
+          <w:b/>
+          <w:color w:val="00B050"/>
+          <w:sz w:val="22"/>
+          <w:szCs w:val="22"/>
+        </w:rPr>
+      </w:pPr>
+    </w:p>
+    <w:p>
+      <w:pPr>
+        <w:ind w:left="360"/>
+        <w:rPr>
+          <w:rFonts w:ascii="Consolas" w:hAnsi="Consolas" w:cs="Calibri"/>
+          <w:b/>
+          <w:color w:val="00B050"/>
+          <w:sz w:val="22"/>
+          <w:szCs w:val="22"/>
+        </w:rPr>
+      </w:pPr>
+      <w:r>
+        <w:rPr>
+          <w:rFonts w:ascii="Consolas" w:hAnsi="Consolas" w:cs="Calibri"/>
+          <w:b/>
+          <w:color w:val="00B050"/>
+          <w:sz w:val="22"/>
+          <w:szCs w:val="22"/>
+        </w:rPr>
+        <w:t xml:space="preserve">      int </w:t>
+      </w:r>
+      <w:proofErr w:type="spellStart"/>
+      <w:r>
+        <w:rPr>
+          <w:rFonts w:ascii="Consolas" w:hAnsi="Consolas" w:cs="Calibri"/>
+          <w:b/>
+          <w:color w:val="00B050"/>
+          <w:sz w:val="22"/>
+          <w:szCs w:val="22"/>
+        </w:rPr>
+        <w:t>thisBag</w:t>
+      </w:r>
+      <w:proofErr w:type="spellEnd"/>
+      <w:r>
+        <w:rPr>
+          <w:rFonts w:ascii="Consolas" w:hAnsi="Consolas" w:cs="Calibri"/>
+          <w:b/>
+          <w:color w:val="00B050"/>
+          <w:sz w:val="22"/>
+          <w:szCs w:val="22"/>
+        </w:rPr>
+        <w:t xml:space="preserve"> = </w:t>
+      </w:r>
+      <w:proofErr w:type="spellStart"/>
+      <w:r>
+        <w:rPr>
+          <w:rFonts w:ascii="Consolas" w:hAnsi="Consolas" w:cs="Calibri"/>
+          <w:b/>
+          <w:color w:val="00B050"/>
+          <w:sz w:val="22"/>
+          <w:szCs w:val="22"/>
+        </w:rPr>
+        <w:t>this.countOccurrences</w:t>
+      </w:r>
+      <w:proofErr w:type="spellEnd"/>
+      <w:r>
+        <w:rPr>
+          <w:rFonts w:ascii="Consolas" w:hAnsi="Consolas" w:cs="Calibri"/>
+          <w:b/>
+          <w:color w:val="00B050"/>
+          <w:sz w:val="22"/>
+          <w:szCs w:val="22"/>
+        </w:rPr>
+        <w:t>(</w:t>
+      </w:r>
+      <w:proofErr w:type="spellStart"/>
+      <w:r>
+        <w:rPr>
+          <w:rFonts w:ascii="Consolas" w:hAnsi="Consolas" w:cs="Calibri"/>
+          <w:b/>
+          <w:color w:val="00B050"/>
+          <w:sz w:val="22"/>
+          <w:szCs w:val="22"/>
+        </w:rPr>
+        <w:t>current.getData</w:t>
+      </w:r>
+      <w:proofErr w:type="spellEnd"/>
+      <w:r>
+        <w:rPr>
+          <w:rFonts w:ascii="Consolas" w:hAnsi="Consolas" w:cs="Calibri"/>
+          <w:b/>
+          <w:color w:val="00B050"/>
+          <w:sz w:val="22"/>
+          <w:szCs w:val="22"/>
+        </w:rPr>
+        <w:t>());</w:t>
+      </w:r>
+    </w:p>
+    <w:p>
+      <w:pPr>
+        <w:ind w:left="360"/>
+        <w:rPr>
+          <w:rFonts w:ascii="Consolas" w:hAnsi="Consolas" w:cs="Calibri"/>
+          <w:b/>
+          <w:color w:val="00B050"/>
+          <w:sz w:val="22"/>
+          <w:szCs w:val="22"/>
+        </w:rPr>
+      </w:pPr>
+      <w:r>
+        <w:rPr>
+          <w:rFonts w:ascii="Consolas" w:hAnsi="Consolas" w:cs="Calibri"/>
+          <w:b/>
+          <w:color w:val="00B050"/>
+          <w:sz w:val="22"/>
+          <w:szCs w:val="22"/>
+        </w:rPr>
+        <w:t xml:space="preserve">      int </w:t>
+      </w:r>
+      <w:proofErr w:type="spellStart"/>
+      <w:r>
+        <w:rPr>
+          <w:rFonts w:ascii="Consolas" w:hAnsi="Consolas" w:cs="Calibri"/>
+          <w:b/>
+          <w:color w:val="00B050"/>
+          <w:sz w:val="22"/>
+          <w:szCs w:val="22"/>
+        </w:rPr>
+        <w:t>otherBag</w:t>
+      </w:r>
+      <w:proofErr w:type="spellEnd"/>
+      <w:r>
+        <w:rPr>
+          <w:rFonts w:ascii="Consolas" w:hAnsi="Consolas" w:cs="Calibri"/>
+          <w:b/>
+          <w:color w:val="00B050"/>
+          <w:sz w:val="22"/>
+          <w:szCs w:val="22"/>
+        </w:rPr>
+        <w:t xml:space="preserve"> = </w:t>
+      </w:r>
+      <w:proofErr w:type="spellStart"/>
+      <w:r>
+        <w:rPr>
+          <w:rFonts w:ascii="Consolas" w:hAnsi="Consolas" w:cs="Calibri"/>
+          <w:b/>
+          <w:color w:val="00B050"/>
+          <w:sz w:val="22"/>
+          <w:szCs w:val="22"/>
+        </w:rPr>
+        <w:t>bagL.countOccurrences</w:t>
+      </w:r>
+      <w:proofErr w:type="spellEnd"/>
+      <w:r>
+        <w:rPr>
+          <w:rFonts w:ascii="Consolas" w:hAnsi="Consolas" w:cs="Calibri"/>
+          <w:b/>
+          <w:color w:val="00B050"/>
+          <w:sz w:val="22"/>
+          <w:szCs w:val="22"/>
+        </w:rPr>
+        <w:t>(</w:t>
+      </w:r>
+      <w:proofErr w:type="spellStart"/>
+      <w:r>
+        <w:rPr>
+          <w:rFonts w:ascii="Consolas" w:hAnsi="Consolas" w:cs="Calibri"/>
+          <w:b/>
+          <w:color w:val="00B050"/>
+          <w:sz w:val="22"/>
+          <w:szCs w:val="22"/>
+        </w:rPr>
+        <w:t>current.getData</w:t>
+      </w:r>
+      <w:proofErr w:type="spellEnd"/>
+      <w:r>
+        <w:rPr>
+          <w:rFonts w:ascii="Consolas" w:hAnsi="Consolas" w:cs="Calibri"/>
+          <w:b/>
+          <w:color w:val="00B050"/>
+          <w:sz w:val="22"/>
+          <w:szCs w:val="22"/>
+        </w:rPr>
+        <w:t>());</w:t>
+      </w:r>
+    </w:p>
+    <w:p>
+      <w:pPr>
+        <w:ind w:left="360"/>
+        <w:rPr>
+          <w:rFonts w:ascii="Consolas" w:hAnsi="Consolas" w:cs="Calibri"/>
+          <w:b/>
+          <w:color w:val="00B050"/>
+          <w:sz w:val="22"/>
+          <w:szCs w:val="22"/>
+        </w:rPr>
+      </w:pPr>
+    </w:p>
+    <w:p>
+      <w:pPr>
+        <w:ind w:left="360"/>
+        <w:rPr>
+          <w:rFonts w:ascii="Consolas" w:hAnsi="Consolas" w:cs="Calibri"/>
+          <w:b/>
+          <w:color w:val="00B050"/>
+          <w:sz w:val="22"/>
+          <w:szCs w:val="22"/>
+        </w:rPr>
+      </w:pPr>
+      <w:r>
+        <w:rPr>
+          <w:rFonts w:ascii="Consolas" w:hAnsi="Consolas" w:cs="Calibri"/>
+          <w:b/>
+          <w:color w:val="00B050"/>
+          <w:sz w:val="22"/>
+          <w:szCs w:val="22"/>
+        </w:rPr>
+        <w:t>      if (</w:t>
+      </w:r>
+      <w:proofErr w:type="spellStart"/>
+      <w:r>
+        <w:rPr>
+          <w:rFonts w:ascii="Consolas" w:hAnsi="Consolas" w:cs="Calibri"/>
+          <w:b/>
+          <w:color w:val="00B050"/>
+          <w:sz w:val="22"/>
+          <w:szCs w:val="22"/>
+        </w:rPr>
+        <w:t>thisBag</w:t>
+      </w:r>
+      <w:proofErr w:type="spellEnd"/>
+      <w:r>
+        <w:rPr>
+          <w:rFonts w:ascii="Consolas" w:hAnsi="Consolas" w:cs="Calibri"/>
+          <w:b/>
+          <w:color w:val="00B050"/>
+          <w:sz w:val="22"/>
+          <w:szCs w:val="22"/>
+        </w:rPr>
+        <w:t xml:space="preserve"> != </w:t>
+      </w:r>
+      <w:proofErr w:type="spellStart"/>
+      <w:r>
+        <w:rPr>
+          <w:rFonts w:ascii="Consolas" w:hAnsi="Consolas" w:cs="Calibri"/>
+          <w:b/>
+          <w:color w:val="00B050"/>
+          <w:sz w:val="22"/>
+          <w:szCs w:val="22"/>
+        </w:rPr>
+        <w:t>otherBag</w:t>
+      </w:r>
+      <w:proofErr w:type="spellEnd"/>
+      <w:r>
+        <w:rPr>
+          <w:rFonts w:ascii="Consolas" w:hAnsi="Consolas" w:cs="Calibri"/>
+          <w:b/>
+          <w:color w:val="00B050"/>
+          <w:sz w:val="22"/>
+          <w:szCs w:val="22"/>
+        </w:rPr>
+        <w:t>) {</w:t>
+      </w:r>
+    </w:p>
+    <w:p>
+      <w:pPr>
+        <w:ind w:left="360"/>
+        <w:rPr>
+          <w:rFonts w:ascii="Consolas" w:hAnsi="Consolas" w:cs="Calibri"/>
+          <w:b/>
+          <w:color w:val="00B050"/>
+          <w:sz w:val="22"/>
+          <w:szCs w:val="22"/>
+        </w:rPr>
+      </w:pPr>
+      <w:r>
+        <w:rPr>
+          <w:rFonts w:ascii="Consolas" w:hAnsi="Consolas" w:cs="Calibri"/>
+          <w:b/>
+          <w:color w:val="00B050"/>
+          <w:sz w:val="22"/>
+          <w:szCs w:val="22"/>
+        </w:rPr>
+        <w:t>         return false;</w:t>
+      </w:r>
+    </w:p>
+    <w:p>
+      <w:pPr>
+        <w:ind w:left="360"/>
+        <w:rPr>
+          <w:rFonts w:ascii="Consolas" w:hAnsi="Consolas" w:cs="Calibri"/>
+          <w:b/>
+          <w:color w:val="00B050"/>
+          <w:sz w:val="22"/>
+          <w:szCs w:val="22"/>
+        </w:rPr>
+      </w:pPr>
+      <w:r>
+        <w:rPr>
+          <w:rFonts w:ascii="Consolas" w:hAnsi="Consolas" w:cs="Calibri"/>
+          <w:b/>
+          <w:color w:val="00B050"/>
+          <w:sz w:val="22"/>
+          <w:szCs w:val="22"/>
+        </w:rPr>
+        <w:t>      }</w:t>
+      </w:r>
+    </w:p>
+    <w:p>
+      <w:pPr>
+        <w:ind w:left="360"/>
+        <w:rPr>
+          <w:rFonts w:ascii="Consolas" w:hAnsi="Consolas" w:cs="Calibri"/>
+          <w:b/>
+          <w:color w:val="00B050"/>
+          <w:sz w:val="22"/>
+          <w:szCs w:val="22"/>
+        </w:rPr>
+      </w:pPr>
+    </w:p>
+    <w:p>
+      <w:pPr>
+        <w:ind w:left="360"/>
+        <w:rPr>
+          <w:rFonts w:ascii="Consolas" w:hAnsi="Consolas" w:cs="Calibri"/>
+          <w:b/>
+          <w:color w:val="00B050"/>
+          <w:sz w:val="22"/>
+          <w:szCs w:val="22"/>
+        </w:rPr>
+      </w:pPr>
+      <w:r>
+        <w:rPr>
+          <w:rFonts w:ascii="Consolas" w:hAnsi="Consolas" w:cs="Calibri"/>
+          <w:b/>
+          <w:color w:val="00B050"/>
+          <w:sz w:val="22"/>
+          <w:szCs w:val="22"/>
+        </w:rPr>
+        <w:t xml:space="preserve">      current = </w:t>
+      </w:r>
+      <w:proofErr w:type="spellStart"/>
+      <w:r>
+        <w:rPr>
+          <w:rFonts w:ascii="Consolas" w:hAnsi="Consolas" w:cs="Calibri"/>
+          <w:b/>
+          <w:color w:val="00B050"/>
+          <w:sz w:val="22"/>
+          <w:szCs w:val="22"/>
+        </w:rPr>
+        <w:t>current.getLink</w:t>
+      </w:r>
+      <w:proofErr w:type="spellEnd"/>
+      <w:r>
+        <w:rPr>
+          <w:rFonts w:ascii="Consolas" w:hAnsi="Consolas" w:cs="Calibri"/>
+          <w:b/>
+          <w:color w:val="00B050"/>
+          <w:sz w:val="22"/>
+          <w:szCs w:val="22"/>
+        </w:rPr>
+        <w:t>();</w:t>
+      </w:r>
+    </w:p>
+    <w:p>
+      <w:pPr>
+        <w:ind w:left="360"/>
+        <w:rPr>
+          <w:rFonts w:ascii="Consolas" w:hAnsi="Consolas" w:cs="Calibri"/>
+          <w:b/>
+          <w:color w:val="00B050"/>
+          <w:sz w:val="22"/>
+          <w:szCs w:val="22"/>
+        </w:rPr>
+      </w:pPr>
+      <w:r>
+        <w:rPr>
+          <w:rFonts w:ascii="Consolas" w:hAnsi="Consolas" w:cs="Calibri"/>
+          <w:b/>
+          <w:color w:val="00B050"/>
+          <w:sz w:val="22"/>
+          <w:szCs w:val="22"/>
+        </w:rPr>
+        <w:t>   }</w:t>
+      </w:r>
+    </w:p>
+    <w:p>
+      <w:pPr>
+        <w:ind w:left="360"/>
+        <w:rPr>
+          <w:rFonts w:ascii="Consolas" w:hAnsi="Consolas" w:cs="Calibri"/>
+          <w:b/>
+          <w:color w:val="00B050"/>
+          <w:sz w:val="22"/>
+          <w:szCs w:val="22"/>
+        </w:rPr>
+      </w:pPr>
+    </w:p>
+    <w:p>
+      <w:pPr>
+        <w:ind w:left="360"/>
+        <w:rPr>
+          <w:rFonts w:ascii="Consolas" w:hAnsi="Consolas" w:cs="Calibri"/>
+          <w:b/>
+          <w:color w:val="00B050"/>
+          <w:sz w:val="22"/>
+          <w:szCs w:val="22"/>
+        </w:rPr>
+      </w:pPr>
+      <w:r>
+        <w:rPr>
+          <w:rFonts w:ascii="Consolas" w:hAnsi="Consolas" w:cs="Calibri"/>
+          <w:b/>
+          <w:color w:val="00B050"/>
+          <w:sz w:val="22"/>
+          <w:szCs w:val="22"/>
+        </w:rPr>
+        <w:t>   return true;</w:t>
+      </w:r>
+    </w:p>
+    <w:p>
+      <w:pPr>
+        <w:ind w:left="360"/>
+        <w:rPr>
+          <w:rFonts w:ascii="Consolas" w:hAnsi="Consolas" w:cs="Calibri"/>
+          <w:b/>
+          <w:color w:val="00B050"/>
+          <w:sz w:val="22"/>
+          <w:szCs w:val="22"/>
+        </w:rPr>
+      </w:pPr>
+      <w:r>
+        <w:rPr>
+          <w:rFonts w:ascii="Consolas" w:hAnsi="Consolas" w:cs="Calibri"/>
+          <w:b/>
+          <w:color w:val="00B050"/>
+          <w:sz w:val="22"/>
+          <w:szCs w:val="22"/>
+        </w:rPr>
+        <w:t>   }</w:t>
+      </w:r>
+    </w:p>
+    <w:p>
+      <w:pPr>
+        <w:pStyle w:val="Heading1"/>
+        <w:rPr>
+          <w:sz w:val="28"/>
+          <w:szCs w:val="28"/>
+        </w:rPr>
+      </w:pPr>
+      <w:r>
+        <w:rPr>
+          <w:sz w:val="28"/>
+          <w:szCs w:val="28"/>
+        </w:rPr>
+        <w:lastRenderedPageBreak/>
+        <w:t xml:space="preserve">Exercise </w:t>
+      </w:r>
+      <w:r>
+        <w:rPr>
+          <w:sz w:val="28"/>
+          <w:szCs w:val="28"/>
+        </w:rPr>
+        <w:t>3</w:t>
+      </w:r>
+      <w:r>
+        <w:rPr>
+          <w:sz w:val="28"/>
+          <w:szCs w:val="28"/>
+        </w:rPr>
+        <w:t>:</w:t>
+      </w:r>
+      <w:r>
+        <w:rPr>
+          <w:sz w:val="28"/>
+          <w:szCs w:val="28"/>
+        </w:rPr>
+        <w:t xml:space="preserve"> </w:t>
+      </w:r>
+      <w:r>
+        <w:rPr>
+          <w:sz w:val="28"/>
+          <w:szCs w:val="28"/>
+        </w:rPr>
+        <w:t>Testing</w:t>
+      </w:r>
+      <w:r>
+        <w:rPr>
+          <w:sz w:val="28"/>
+          <w:szCs w:val="28"/>
+        </w:rPr>
+        <w:t xml:space="preserve"> </w:t>
+      </w:r>
+      <w:r>
+        <w:rPr>
+          <w:color w:val="ACBEBE" w:themeColor="background2" w:themeShade="BF"/>
+          <w:sz w:val="28"/>
+          <w:szCs w:val="28"/>
+        </w:rPr>
+        <w:t>[</w:t>
+      </w:r>
+      <w:r>
+        <w:rPr>
+          <w:color w:val="ACBEBE" w:themeColor="background2" w:themeShade="BF"/>
+          <w:sz w:val="28"/>
+          <w:szCs w:val="28"/>
+        </w:rPr>
+        <w:t>4</w:t>
+      </w:r>
+      <w:r>
+        <w:rPr>
+          <w:color w:val="ACBEBE" w:themeColor="background2" w:themeShade="BF"/>
+          <w:sz w:val="28"/>
+          <w:szCs w:val="28"/>
+        </w:rPr>
+        <w:t xml:space="preserve"> pts]</w:t>
+      </w:r>
+    </w:p>
+    <w:p>
+      <w:pPr>
+        <w:spacing w:before="120" w:after="120"/>
         <w:jc w:val="both"/>
         <w:rPr>
-          <w:rFonts w:ascii="Consolas" w:hAnsi="Consolas" w:cs="Calibri"/>
-          <w:b/>
-          <w:sz w:val="22"/>
-          <w:szCs w:val="22"/>
-        </w:rPr>
-      </w:pPr>
-      <w:r>
-        <w:rPr>
-          <w:rFonts w:ascii="Consolas" w:hAnsi="Consolas" w:cs="Calibri"/>
-          <w:b/>
-          <w:sz w:val="22"/>
-          <w:szCs w:val="22"/>
-        </w:rPr>
-        <w:t xml:space="preserve">public boolean </w:t>
-      </w:r>
-      <w:r>
-        <w:rPr>
-          <w:rFonts w:ascii="Consolas" w:hAnsi="Consolas" w:cs="Calibri"/>
-          <w:b/>
+          <w:rFonts w:ascii="Calibri" w:hAnsi="Calibri" w:cs="Calibri"/>
+          <w:bCs/>
+          <w:sz w:val="22"/>
+          <w:szCs w:val="22"/>
+        </w:rPr>
+      </w:pPr>
+      <w:r>
+        <w:rPr>
+          <w:rFonts w:ascii="Calibri" w:hAnsi="Calibri" w:cs="Calibri"/>
+          <w:bCs/>
+          <w:sz w:val="22"/>
+          <w:szCs w:val="22"/>
+        </w:rPr>
+        <w:t xml:space="preserve">Copy the </w:t>
+      </w:r>
+      <w:proofErr w:type="spellStart"/>
+      <w:r>
+        <w:rPr>
+          <w:rFonts w:ascii="Calibri" w:hAnsi="Calibri" w:cs="Calibri"/>
+          <w:bCs/>
+          <w:sz w:val="22"/>
+          <w:szCs w:val="22"/>
+        </w:rPr>
+        <w:t>BagTest</w:t>
+      </w:r>
+      <w:proofErr w:type="spellEnd"/>
+      <w:r>
+        <w:rPr>
+          <w:rFonts w:ascii="Calibri" w:hAnsi="Calibri" w:cs="Calibri"/>
+          <w:bCs/>
+          <w:sz w:val="22"/>
+          <w:szCs w:val="22"/>
+        </w:rPr>
+        <w:t xml:space="preserve"> class from the D2L site and run it with your modified IntArrayBag.java, IntLinkedBag.java, IntNode.java classes.  </w:t>
+      </w:r>
+      <w:r>
+        <w:rPr>
+          <w:rFonts w:ascii="Calibri" w:hAnsi="Calibri" w:cs="Calibri"/>
+          <w:bCs/>
+          <w:sz w:val="22"/>
+          <w:szCs w:val="22"/>
+          <w:u w:val="single"/>
+        </w:rPr>
+        <w:t>Do not change that class!</w:t>
+      </w:r>
+      <w:r>
+        <w:rPr>
+          <w:rFonts w:ascii="Calibri" w:hAnsi="Calibri" w:cs="Calibri"/>
+          <w:bCs/>
+          <w:sz w:val="22"/>
+          <w:szCs w:val="22"/>
+        </w:rPr>
+        <w:t xml:space="preserve">  </w:t>
+      </w:r>
+      <w:r>
+        <w:rPr>
+          <w:rFonts w:ascii="Calibri" w:hAnsi="Calibri" w:cs="Calibri"/>
+          <w:bCs/>
+          <w:sz w:val="22"/>
+          <w:szCs w:val="22"/>
+        </w:rPr>
+        <w:t>Show the output that you get below</w:t>
+      </w:r>
+      <w:r>
+        <w:rPr>
+          <w:rFonts w:ascii="Calibri" w:hAnsi="Calibri" w:cs="Calibri"/>
+          <w:bCs/>
+          <w:sz w:val="22"/>
+          <w:szCs w:val="22"/>
+        </w:rPr>
+        <w:t>.</w:t>
+      </w:r>
+      <w:r>
+        <w:rPr>
+          <w:rFonts w:ascii="Calibri" w:hAnsi="Calibri" w:cs="Calibri"/>
+          <w:bCs/>
+          <w:sz w:val="22"/>
+          <w:szCs w:val="22"/>
+        </w:rPr>
+        <w:t xml:space="preserve"> </w:t>
+      </w:r>
+      <w:r>
+        <w:rPr>
+          <w:rFonts w:ascii="Calibri" w:hAnsi="Calibri" w:cs="Calibri"/>
+          <w:bCs/>
+          <w:sz w:val="22"/>
+          <w:szCs w:val="22"/>
+        </w:rPr>
+        <w:t xml:space="preserve">Notice that to get the 4 points for this </w:t>
+      </w:r>
+      <w:proofErr w:type="spellStart"/>
+      <w:r>
+        <w:rPr>
+          <w:rFonts w:ascii="Calibri" w:hAnsi="Calibri" w:cs="Calibri"/>
+          <w:bCs/>
+          <w:sz w:val="22"/>
+          <w:szCs w:val="22"/>
+        </w:rPr>
+        <w:t>exrecise</w:t>
+      </w:r>
+      <w:proofErr w:type="spellEnd"/>
+      <w:r>
+        <w:rPr>
+          <w:rFonts w:ascii="Calibri" w:hAnsi="Calibri" w:cs="Calibri"/>
+          <w:bCs/>
+          <w:sz w:val="22"/>
+          <w:szCs w:val="22"/>
+        </w:rPr>
+        <w:t xml:space="preserve">, all you need to do is correctly write the replace() and </w:t>
+      </w:r>
+      <w:proofErr w:type="spellStart"/>
+      <w:r>
+        <w:rPr>
+          <w:rFonts w:ascii="Calibri" w:hAnsi="Calibri" w:cs="Calibri"/>
+          <w:bCs/>
           <w:sz w:val="22"/>
           <w:szCs w:val="22"/>
         </w:rPr>
         <w:t>sameAs</w:t>
       </w:r>
-      <w:r>
-        <w:rPr>
-          <w:rFonts w:ascii="Consolas" w:hAnsi="Consolas" w:cs="Calibri"/>
-          <w:b/>
-          <w:sz w:val="22"/>
-          <w:szCs w:val="22"/>
-        </w:rPr>
-        <w:t>( Int</w:t>
-      </w:r>
-      <w:r>
-        <w:rPr>
-          <w:rFonts w:ascii="Consolas" w:hAnsi="Consolas" w:cs="Calibri"/>
-          <w:b/>
-          <w:sz w:val="22"/>
-          <w:szCs w:val="22"/>
-        </w:rPr>
-        <w:t>Linked</w:t>
-      </w:r>
-      <w:r>
-        <w:rPr>
-          <w:rFonts w:ascii="Consolas" w:hAnsi="Consolas" w:cs="Calibri"/>
-          <w:b/>
-          <w:sz w:val="22"/>
-          <w:szCs w:val="22"/>
-        </w:rPr>
-        <w:t xml:space="preserve">Bag </w:t>
-      </w:r>
-      <w:r>
-        <w:rPr>
-          <w:rFonts w:ascii="Consolas" w:hAnsi="Consolas" w:cs="Calibri"/>
-          <w:b/>
-          <w:sz w:val="22"/>
-          <w:szCs w:val="22"/>
-        </w:rPr>
-        <w:t>bagL</w:t>
-      </w:r>
-      <w:r>
-        <w:rPr>
-          <w:rFonts w:ascii="Consolas" w:hAnsi="Consolas" w:cs="Calibri"/>
-          <w:b/>
-          <w:sz w:val="22"/>
-          <w:szCs w:val="22"/>
-        </w:rPr>
-        <w:t xml:space="preserve"> )</w:t>
-      </w:r>
-    </w:p>
-    <w:p>
-      <w:pPr>
-        <w:jc w:val="both"/>
-        <w:rPr>
-          <w:rFonts w:ascii="Calibri" w:hAnsi="Calibri" w:cs="Calibri"/>
-          <w:bCs/>
-          <w:sz w:val="22"/>
-          <w:szCs w:val="22"/>
-        </w:rPr>
-      </w:pPr>
-    </w:p>
-    <w:p>
-      <w:pPr>
-        <w:ind w:left="360"/>
+      <w:proofErr w:type="spellEnd"/>
+      <w:r>
+        <w:rPr>
+          <w:rFonts w:ascii="Calibri" w:hAnsi="Calibri" w:cs="Calibri"/>
+          <w:bCs/>
+          <w:sz w:val="22"/>
+          <w:szCs w:val="22"/>
+        </w:rPr>
+        <w:t xml:space="preserve">() methods in the </w:t>
+      </w:r>
+      <w:proofErr w:type="spellStart"/>
+      <w:r>
+        <w:rPr>
+          <w:rFonts w:ascii="Calibri" w:hAnsi="Calibri" w:cs="Calibri"/>
+          <w:bCs/>
+          <w:sz w:val="22"/>
+          <w:szCs w:val="22"/>
+        </w:rPr>
+        <w:t>IntArrayBag</w:t>
+      </w:r>
+      <w:proofErr w:type="spellEnd"/>
+      <w:r>
+        <w:rPr>
+          <w:rFonts w:ascii="Calibri" w:hAnsi="Calibri" w:cs="Calibri"/>
+          <w:bCs/>
+          <w:sz w:val="22"/>
+          <w:szCs w:val="22"/>
+        </w:rPr>
+        <w:t xml:space="preserve"> and </w:t>
+      </w:r>
+      <w:proofErr w:type="spellStart"/>
+      <w:r>
+        <w:rPr>
+          <w:rFonts w:ascii="Calibri" w:hAnsi="Calibri" w:cs="Calibri"/>
+          <w:bCs/>
+          <w:sz w:val="22"/>
+          <w:szCs w:val="22"/>
+        </w:rPr>
+        <w:t>IntLinkedBag</w:t>
+      </w:r>
+      <w:proofErr w:type="spellEnd"/>
+      <w:r>
+        <w:rPr>
+          <w:rFonts w:ascii="Calibri" w:hAnsi="Calibri" w:cs="Calibri"/>
+          <w:bCs/>
+          <w:sz w:val="22"/>
+          <w:szCs w:val="22"/>
+        </w:rPr>
+        <w:t xml:space="preserve"> classes.</w:t>
+      </w:r>
+    </w:p>
+    <w:p>
+      <w:pPr>
         <w:rPr>
           <w:rFonts w:asciiTheme="minorHAnsi" w:hAnsiTheme="minorHAnsi" w:cstheme="minorHAnsi"/>
           <w:i/>
@@ -2630,12 +5008,10 @@
           <w:sz w:val="22"/>
           <w:szCs w:val="22"/>
         </w:rPr>
-        <w:t>Remember to include your IntLinkedBag.java class in your zip archive!</w:t>
-      </w:r>
-    </w:p>
-    <w:p>
-      <w:pPr>
-        <w:ind w:left="360"/>
+        <w:t xml:space="preserve">Remember to show the output you get from running the </w:t>
+      </w:r>
+      <w:proofErr w:type="spellStart"/>
+      <w:r>
         <w:rPr>
           <w:rFonts w:asciiTheme="minorHAnsi" w:hAnsiTheme="minorHAnsi" w:cstheme="minorHAnsi"/>
           <w:i/>
@@ -2645,208 +5021,10 @@
           <w:sz w:val="22"/>
           <w:szCs w:val="22"/>
         </w:rPr>
-      </w:pPr>
-    </w:p>
-    <w:p>
-      <w:pPr>
-        <w:pStyle w:val="ListParagraph"/>
-        <w:rPr>
-          <w:rFonts w:ascii="Calibri" w:hAnsi="Calibri" w:cs="Calibri"/>
-          <w:spacing w:val="3"/>
-          <w:sz w:val="22"/>
-          <w:szCs w:val="22"/>
-        </w:rPr>
-      </w:pPr>
-    </w:p>
-    <w:p/>
-    <w:p/>
-    <w:p/>
-    <w:p/>
-    <w:p/>
-    <w:p/>
-    <w:p/>
-    <w:p>
-      <w:pPr>
-        <w:jc w:val="both"/>
-        <w:rPr>
-          <w:rFonts w:cs="Arial"/>
-          <w:bCs/>
-        </w:rPr>
-      </w:pPr>
-    </w:p>
-    <w:p>
-      <w:pPr>
-        <w:spacing w:after="240" w:line="312" w:lineRule="auto"/>
-        <w:rPr>
-          <w:rFonts w:asciiTheme="majorHAnsi" w:eastAsiaTheme="majorEastAsia" w:hAnsiTheme="majorHAnsi" w:cs="Times New Roman (Headings CS)"/>
-          <w:color w:val="FFFFFF" w:themeColor="background1"/>
-          <w:sz w:val="28"/>
-          <w:szCs w:val="28"/>
-          <w:lang w:eastAsia="ja-JP"/>
-        </w:rPr>
-      </w:pPr>
-      <w:r>
-        <w:rPr>
-          <w:sz w:val="28"/>
-          <w:szCs w:val="28"/>
-        </w:rPr>
-        <w:br w:type="page"/>
-      </w:r>
-    </w:p>
-    <w:p>
-      <w:pPr>
-        <w:pStyle w:val="Heading1"/>
-        <w:rPr>
-          <w:sz w:val="28"/>
-          <w:szCs w:val="28"/>
-        </w:rPr>
-      </w:pPr>
-      <w:r>
-        <w:rPr>
-          <w:sz w:val="28"/>
-          <w:szCs w:val="28"/>
-        </w:rPr>
-        <w:lastRenderedPageBreak/>
-        <w:t xml:space="preserve">Exercise </w:t>
-      </w:r>
-      <w:r>
-        <w:rPr>
-          <w:sz w:val="28"/>
-          <w:szCs w:val="28"/>
-        </w:rPr>
-        <w:t>3</w:t>
-      </w:r>
-      <w:r>
-        <w:rPr>
-          <w:sz w:val="28"/>
-          <w:szCs w:val="28"/>
-        </w:rPr>
-        <w:t>:</w:t>
-      </w:r>
-      <w:r>
-        <w:rPr>
-          <w:sz w:val="28"/>
-          <w:szCs w:val="28"/>
-        </w:rPr>
-        <w:t xml:space="preserve"> </w:t>
-      </w:r>
-      <w:r>
-        <w:rPr>
-          <w:sz w:val="28"/>
-          <w:szCs w:val="28"/>
-        </w:rPr>
-        <w:t>Testing</w:t>
-      </w:r>
-      <w:r>
-        <w:rPr>
-          <w:sz w:val="28"/>
-          <w:szCs w:val="28"/>
-        </w:rPr>
-        <w:t xml:space="preserve"> </w:t>
-      </w:r>
-      <w:r>
-        <w:rPr>
-          <w:color w:val="ACBEBE" w:themeColor="background2" w:themeShade="BF"/>
-          <w:sz w:val="28"/>
-          <w:szCs w:val="28"/>
-        </w:rPr>
-        <w:t>[</w:t>
-      </w:r>
-      <w:r>
-        <w:rPr>
-          <w:color w:val="ACBEBE" w:themeColor="background2" w:themeShade="BF"/>
-          <w:sz w:val="28"/>
-          <w:szCs w:val="28"/>
-        </w:rPr>
-        <w:t>4</w:t>
-      </w:r>
-      <w:r>
-        <w:rPr>
-          <w:color w:val="ACBEBE" w:themeColor="background2" w:themeShade="BF"/>
-          <w:sz w:val="28"/>
-          <w:szCs w:val="28"/>
-        </w:rPr>
-        <w:t xml:space="preserve"> pts]</w:t>
-      </w:r>
-    </w:p>
-    <w:p>
-      <w:pPr>
-        <w:spacing w:before="120" w:after="120"/>
-        <w:jc w:val="both"/>
-        <w:rPr>
-          <w:rFonts w:ascii="Calibri" w:hAnsi="Calibri" w:cs="Calibri"/>
-          <w:bCs/>
-          <w:sz w:val="22"/>
-          <w:szCs w:val="22"/>
-        </w:rPr>
-      </w:pPr>
-      <w:r>
-        <w:rPr>
-          <w:rFonts w:ascii="Calibri" w:hAnsi="Calibri" w:cs="Calibri"/>
-          <w:bCs/>
-          <w:sz w:val="22"/>
-          <w:szCs w:val="22"/>
-        </w:rPr>
-        <w:t xml:space="preserve">Copy the BagTest class from the D2L site and run it with your modified IntArrayBag.java, IntLinkedBag.java, IntNode.java classes.  </w:t>
-      </w:r>
-      <w:r>
-        <w:rPr>
-          <w:rFonts w:ascii="Calibri" w:hAnsi="Calibri" w:cs="Calibri"/>
-          <w:bCs/>
-          <w:sz w:val="22"/>
-          <w:szCs w:val="22"/>
-          <w:u w:val="single"/>
-        </w:rPr>
-        <w:t>Do not change that class!</w:t>
-      </w:r>
-      <w:r>
-        <w:rPr>
-          <w:rFonts w:ascii="Calibri" w:hAnsi="Calibri" w:cs="Calibri"/>
-          <w:bCs/>
-          <w:sz w:val="22"/>
-          <w:szCs w:val="22"/>
-        </w:rPr>
-        <w:t xml:space="preserve">  </w:t>
-      </w:r>
-      <w:r>
-        <w:rPr>
-          <w:rFonts w:ascii="Calibri" w:hAnsi="Calibri" w:cs="Calibri"/>
-          <w:bCs/>
-          <w:sz w:val="22"/>
-          <w:szCs w:val="22"/>
-        </w:rPr>
-        <w:t>Show the output that you get below</w:t>
-      </w:r>
-      <w:r>
-        <w:rPr>
-          <w:rFonts w:ascii="Calibri" w:hAnsi="Calibri" w:cs="Calibri"/>
-          <w:bCs/>
-          <w:sz w:val="22"/>
-          <w:szCs w:val="22"/>
-        </w:rPr>
-        <w:t>.</w:t>
-      </w:r>
-      <w:r>
-        <w:rPr>
-          <w:rFonts w:ascii="Calibri" w:hAnsi="Calibri" w:cs="Calibri"/>
-          <w:bCs/>
-          <w:sz w:val="22"/>
-          <w:szCs w:val="22"/>
-        </w:rPr>
-        <w:t xml:space="preserve"> </w:t>
-      </w:r>
-      <w:r>
-        <w:rPr>
-          <w:rFonts w:ascii="Calibri" w:hAnsi="Calibri" w:cs="Calibri"/>
-          <w:bCs/>
-          <w:sz w:val="22"/>
-          <w:szCs w:val="22"/>
-        </w:rPr>
-        <w:t>Notice that to get the 4 points for this exrecise, all you need to do is correctly write the replace() and sameAs() methods in the IntArrayBag and IntLinkedBag classes.</w:t>
-      </w:r>
-    </w:p>
-    <w:p>
-      <w:pPr>
+        <w:t>BagTest</w:t>
+      </w:r>
+      <w:proofErr w:type="spellEnd"/>
+      <w:r>
         <w:rPr>
           <w:rFonts w:asciiTheme="minorHAnsi" w:hAnsiTheme="minorHAnsi" w:cstheme="minorHAnsi"/>
           <w:i/>
@@ -2856,7 +5034,8 @@
           <w:sz w:val="22"/>
           <w:szCs w:val="22"/>
         </w:rPr>
-      </w:pPr>
+        <w:t xml:space="preserve"> class below.</w:t>
+      </w:r>
       <w:r>
         <w:rPr>
           <w:rFonts w:asciiTheme="minorHAnsi" w:hAnsiTheme="minorHAnsi" w:cstheme="minorHAnsi"/>
@@ -2867,9 +5046,11 @@
           <w:sz w:val="22"/>
           <w:szCs w:val="22"/>
         </w:rPr>
-        <w:t>Remember to show the output you get from running the BagTest class below.</w:t>
-      </w:r>
-      <w:r>
+        <w:t xml:space="preserve">  Remember to include this worksheet with your solution to this and to Exercise 1, part 2 in your zip archive!</w:t>
+      </w:r>
+    </w:p>
+    <w:p>
+      <w:pPr>
         <w:rPr>
           <w:rFonts w:asciiTheme="minorHAnsi" w:hAnsiTheme="minorHAnsi" w:cstheme="minorHAnsi"/>
           <w:i/>
@@ -2879,7 +5060,145 @@
           <w:sz w:val="22"/>
           <w:szCs w:val="22"/>
         </w:rPr>
-        <w:t xml:space="preserve">  Remember to include this worksheet with your solution to this and to Exercise 1, part 2 in your zip archive!</w:t>
+      </w:pPr>
+    </w:p>
+    <w:p>
+      <w:pPr>
+        <w:rPr>
+          <w:rFonts w:asciiTheme="minorHAnsi" w:hAnsiTheme="minorHAnsi" w:cstheme="minorHAnsi"/>
+          <w:i/>
+          <w:iCs/>
+          <w:color w:val="008000"/>
+          <w:spacing w:val="3"/>
+          <w:sz w:val="22"/>
+          <w:szCs w:val="22"/>
+        </w:rPr>
+      </w:pPr>
+      <w:r>
+        <w:rPr>
+          <w:rFonts w:asciiTheme="minorHAnsi" w:hAnsiTheme="minorHAnsi" w:cstheme="minorHAnsi"/>
+          <w:i/>
+          <w:iCs/>
+          <w:color w:val="008000"/>
+          <w:spacing w:val="3"/>
+          <w:sz w:val="22"/>
+          <w:szCs w:val="22"/>
+        </w:rPr>
+        <w:tab/>
+        <w:t>Output:</w:t>
+      </w:r>
+    </w:p>
+    <w:p>
+      <w:pPr>
+        <w:rPr>
+          <w:rFonts w:asciiTheme="minorHAnsi" w:hAnsiTheme="minorHAnsi" w:cstheme="minorHAnsi"/>
+          <w:i/>
+          <w:iCs/>
+          <w:color w:val="008000"/>
+          <w:spacing w:val="3"/>
+          <w:sz w:val="22"/>
+          <w:szCs w:val="22"/>
+        </w:rPr>
+      </w:pPr>
+    </w:p>
+    <w:p>
+      <w:pPr>
+        <w:rPr>
+          <w:rFonts w:asciiTheme="minorHAnsi" w:hAnsiTheme="minorHAnsi" w:cstheme="minorHAnsi"/>
+          <w:i/>
+          <w:iCs/>
+          <w:color w:val="008000"/>
+          <w:spacing w:val="3"/>
+          <w:sz w:val="22"/>
+          <w:szCs w:val="22"/>
+        </w:rPr>
+      </w:pPr>
+      <w:r>
+        <w:rPr>
+          <w:rFonts w:asciiTheme="minorHAnsi" w:hAnsiTheme="minorHAnsi" w:cstheme="minorHAnsi"/>
+          <w:i/>
+          <w:iCs/>
+          <w:color w:val="008000"/>
+          <w:spacing w:val="3"/>
+          <w:sz w:val="22"/>
+          <w:szCs w:val="22"/>
+        </w:rPr>
+        <w:t>bagA1 and bagA2 have the same elements:  true</w:t>
+      </w:r>
+    </w:p>
+    <w:p>
+      <w:pPr>
+        <w:rPr>
+          <w:rFonts w:asciiTheme="minorHAnsi" w:hAnsiTheme="minorHAnsi" w:cstheme="minorHAnsi"/>
+          <w:i/>
+          <w:iCs/>
+          <w:color w:val="008000"/>
+          <w:spacing w:val="3"/>
+          <w:sz w:val="22"/>
+          <w:szCs w:val="22"/>
+        </w:rPr>
+      </w:pPr>
+      <w:r>
+        <w:rPr>
+          <w:rFonts w:asciiTheme="minorHAnsi" w:hAnsiTheme="minorHAnsi" w:cstheme="minorHAnsi"/>
+          <w:i/>
+          <w:iCs/>
+          <w:color w:val="008000"/>
+          <w:spacing w:val="3"/>
+          <w:sz w:val="22"/>
+          <w:szCs w:val="22"/>
+        </w:rPr>
+        <w:t>bagL1 and bagL2 have the same elements:  true</w:t>
+      </w:r>
+    </w:p>
+    <w:p>
+      <w:pPr>
+        <w:rPr>
+          <w:rFonts w:asciiTheme="minorHAnsi" w:hAnsiTheme="minorHAnsi" w:cstheme="minorHAnsi"/>
+          <w:i/>
+          <w:iCs/>
+          <w:color w:val="008000"/>
+          <w:spacing w:val="3"/>
+          <w:sz w:val="22"/>
+          <w:szCs w:val="22"/>
+        </w:rPr>
+      </w:pPr>
+      <w:r>
+        <w:rPr>
+          <w:rFonts w:asciiTheme="minorHAnsi" w:hAnsiTheme="minorHAnsi" w:cstheme="minorHAnsi"/>
+          <w:i/>
+          <w:iCs/>
+          <w:color w:val="008000"/>
+          <w:spacing w:val="3"/>
+          <w:sz w:val="22"/>
+          <w:szCs w:val="22"/>
+        </w:rPr>
+        <w:t>bagA1 and bagA2 have the same elements:  false</w:t>
+      </w:r>
+    </w:p>
+    <w:p>
+      <w:pPr>
+        <w:rPr>
+          <w:rFonts w:asciiTheme="minorHAnsi" w:hAnsiTheme="minorHAnsi" w:cstheme="minorHAnsi"/>
+          <w:i/>
+          <w:iCs/>
+          <w:color w:val="008000"/>
+          <w:spacing w:val="3"/>
+          <w:sz w:val="22"/>
+          <w:szCs w:val="22"/>
+        </w:rPr>
+      </w:pPr>
+      <w:r>
+        <w:rPr>
+          <w:rFonts w:asciiTheme="minorHAnsi" w:hAnsiTheme="minorHAnsi" w:cstheme="minorHAnsi"/>
+          <w:i/>
+          <w:iCs/>
+          <w:color w:val="008000"/>
+          <w:spacing w:val="3"/>
+          <w:sz w:val="22"/>
+          <w:szCs w:val="22"/>
+        </w:rPr>
+        <w:t>bagL1 and bagL2 have the same elements:  false</w:t>
       </w:r>
     </w:p>
     <w:p>
@@ -2956,7 +5275,7 @@
 </file>
 
 <file path=word/endnotes.xml><?xml version="1.0" encoding="utf-8"?>
-<w:endnotes xmlns:wpc="http://schemas.microsoft.com/office/word/2010/wordprocessingCanvas" xmlns:cx="http://schemas.microsoft.com/office/drawing/2014/chartex" xmlns:cx1="http://schemas.microsoft.com/office/drawing/2015/9/8/chartex" xmlns:cx2="http://schemas.microsoft.com/office/drawing/2015/10/21/chartex" xmlns:cx3="http://schemas.microsoft.com/office/drawing/2016/5/9/chartex" xmlns:cx4="http://schemas.microsoft.com/office/drawing/2016/5/10/chartex" xmlns:cx5="http://schemas.microsoft.com/office/drawing/2016/5/11/chartex" xmlns:cx6="http://schemas.microsoft.com/office/drawing/2016/5/12/chartex" xmlns:cx7="http://schemas.microsoft.com/office/drawing/2016/5/13/chartex" xmlns:cx8="http://schemas.microsoft.com/office/drawing/2016/5/14/chartex" xmlns:mc="http://schemas.openxmlformats.org/markup-compatibility/2006" xmlns:aink="http://schemas.microsoft.com/office/drawing/2016/ink" xmlns:am3d="http://schemas.microsoft.com/office/drawing/2017/model3d" xmlns:o="urn:schemas-microsoft-com:office:office" xmlns:r="http://schemas.openxmlformats.org/officeDocument/2006/relationships" xmlns:m="http://schemas.openxmlformats.org/officeDocument/2006/math" xmlns:v="urn:schemas-microsoft-com:vml" xmlns:wp14="http://schemas.microsoft.com/office/word/2010/wordprocessingDrawing" xmlns:wp="http://schemas.openxmlformats.org/drawingml/2006/wordprocessingDrawing" xmlns:w10="urn:schemas-microsoft-com:office:word" xmlns:w="http://schemas.openxmlformats.org/wordprocessingml/2006/main" xmlns:w14="http://schemas.microsoft.com/office/word/2010/wordml" xmlns:w15="http://schemas.microsoft.com/office/word/2012/wordml" xmlns:w16cex="http://schemas.microsoft.com/office/word/2018/wordml/cex" xmlns:w16cid="http://schemas.microsoft.com/office/word/2016/wordml/cid" xmlns:w16="http://schemas.microsoft.com/office/word/2018/wordml" xmlns:w16sdtdh="http://schemas.microsoft.com/office/word/2020/wordml/sdtdatahash" xmlns:w16se="http://schemas.microsoft.com/office/word/2015/wordml/symex" xmlns:wpg="http://schemas.microsoft.com/office/word/2010/wordprocessingGroup" xmlns:wpi="http://schemas.microsoft.com/office/word/2010/wordprocessingInk" xmlns:wne="http://schemas.microsoft.com/office/word/2006/wordml" xmlns:wps="http://schemas.microsoft.com/office/word/2010/wordprocessingShape" mc:Ignorable="w14 w15 w16se w16cid w16 w16cex w16sdtdh wp14">
+<w:endnotes xmlns:wpc="http://schemas.microsoft.com/office/word/2010/wordprocessingCanvas" xmlns:cx="http://schemas.microsoft.com/office/drawing/2014/chartex" xmlns:cx1="http://schemas.microsoft.com/office/drawing/2015/9/8/chartex" xmlns:cx2="http://schemas.microsoft.com/office/drawing/2015/10/21/chartex" xmlns:cx3="http://schemas.microsoft.com/office/drawing/2016/5/9/chartex" xmlns:cx4="http://schemas.microsoft.com/office/drawing/2016/5/10/chartex" xmlns:cx5="http://schemas.microsoft.com/office/drawing/2016/5/11/chartex" xmlns:cx6="http://schemas.microsoft.com/office/drawing/2016/5/12/chartex" xmlns:cx7="http://schemas.microsoft.com/office/drawing/2016/5/13/chartex" xmlns:cx8="http://schemas.microsoft.com/office/drawing/2016/5/14/chartex" xmlns:mc="http://schemas.openxmlformats.org/markup-compatibility/2006" xmlns:aink="http://schemas.microsoft.com/office/drawing/2016/ink" xmlns:am3d="http://schemas.microsoft.com/office/drawing/2017/model3d" xmlns:o="urn:schemas-microsoft-com:office:office" xmlns:oel="http://schemas.microsoft.com/office/2019/extlst" xmlns:r="http://schemas.openxmlformats.org/officeDocument/2006/relationships" xmlns:m="http://schemas.openxmlformats.org/officeDocument/2006/math" xmlns:v="urn:schemas-microsoft-com:vml" xmlns:wp14="http://schemas.microsoft.com/office/word/2010/wordprocessingDrawing" xmlns:wp="http://schemas.openxmlformats.org/drawingml/2006/wordprocessingDrawing" xmlns:w10="urn:schemas-microsoft-com:office:word" xmlns:w="http://schemas.openxmlformats.org/wordprocessingml/2006/main" xmlns:w14="http://schemas.microsoft.com/office/word/2010/wordml" xmlns:w15="http://schemas.microsoft.com/office/word/2012/wordml" xmlns:w16cex="http://schemas.microsoft.com/office/word/2018/wordml/cex" xmlns:w16cid="http://schemas.microsoft.com/office/word/2016/wordml/cid" xmlns:w16="http://schemas.microsoft.com/office/word/2018/wordml" xmlns:w16du="http://schemas.microsoft.com/office/word/2023/wordml/word16du" xmlns:w16sdtdh="http://schemas.microsoft.com/office/word/2020/wordml/sdtdatahash" xmlns:w16sdtfl="http://schemas.microsoft.com/office/word/2024/wordml/sdtformatlock" xmlns:w16se="http://schemas.microsoft.com/office/word/2015/wordml/symex" xmlns:wpg="http://schemas.microsoft.com/office/word/2010/wordprocessingGroup" xmlns:wpi="http://schemas.microsoft.com/office/word/2010/wordprocessingInk" xmlns:wne="http://schemas.microsoft.com/office/word/2006/wordml" xmlns:wps="http://schemas.microsoft.com/office/word/2010/wordprocessingShape" mc:Ignorable="w14 w15 w16se w16cid w16 w16cex w16sdtdh w16sdtfl w16du wp14">
   <w:endnote w:type="separator" w:id="-1">
     <w:p>
       <w:r>
@@ -2979,7 +5298,7 @@
 </file>
 
 <file path=word/footer1.xml><?xml version="1.0" encoding="utf-8"?>
-<w:ftr xmlns:wpc="http://schemas.microsoft.com/office/word/2010/wordprocessingCanvas" xmlns:cx="http://schemas.microsoft.com/office/drawing/2014/chartex" xmlns:cx1="http://schemas.microsoft.com/office/drawing/2015/9/8/chartex" xmlns:cx2="http://schemas.microsoft.com/office/drawing/2015/10/21/chartex" xmlns:cx3="http://schemas.microsoft.com/office/drawing/2016/5/9/chartex" xmlns:cx4="http://schemas.microsoft.com/office/drawing/2016/5/10/chartex" xmlns:cx5="http://schemas.microsoft.com/office/drawing/2016/5/11/chartex" xmlns:cx6="http://schemas.microsoft.com/office/drawing/2016/5/12/chartex" xmlns:cx7="http://schemas.microsoft.com/office/drawing/2016/5/13/chartex" xmlns:cx8="http://schemas.microsoft.com/office/drawing/2016/5/14/chartex" xmlns:mc="http://schemas.openxmlformats.org/markup-compatibility/2006" xmlns:aink="http://schemas.microsoft.com/office/drawing/2016/ink" xmlns:am3d="http://schemas.microsoft.com/office/drawing/2017/model3d" xmlns:o="urn:schemas-microsoft-com:office:office" xmlns:r="http://schemas.openxmlformats.org/officeDocument/2006/relationships" xmlns:m="http://schemas.openxmlformats.org/officeDocument/2006/math" xmlns:v="urn:schemas-microsoft-com:vml" xmlns:wp14="http://schemas.microsoft.com/office/word/2010/wordprocessingDrawing" xmlns:wp="http://schemas.openxmlformats.org/drawingml/2006/wordprocessingDrawing" xmlns:w10="urn:schemas-microsoft-com:office:word" xmlns:w="http://schemas.openxmlformats.org/wordprocessingml/2006/main" xmlns:w14="http://schemas.microsoft.com/office/word/2010/wordml" xmlns:w15="http://schemas.microsoft.com/office/word/2012/wordml" xmlns:w16cex="http://schemas.microsoft.com/office/word/2018/wordml/cex" xmlns:w16cid="http://schemas.microsoft.com/office/word/2016/wordml/cid" xmlns:w16="http://schemas.microsoft.com/office/word/2018/wordml" xmlns:w16sdtdh="http://schemas.microsoft.com/office/word/2020/wordml/sdtdatahash" xmlns:w16se="http://schemas.microsoft.com/office/word/2015/wordml/symex" xmlns:wpg="http://schemas.microsoft.com/office/word/2010/wordprocessingGroup" xmlns:wpi="http://schemas.microsoft.com/office/word/2010/wordprocessingInk" xmlns:wne="http://schemas.microsoft.com/office/word/2006/wordml" xmlns:wps="http://schemas.microsoft.com/office/word/2010/wordprocessingShape" mc:Ignorable="w14 w15 w16se w16cid w16 w16cex w16sdtdh wp14">
+<w:ftr xmlns:wpc="http://schemas.microsoft.com/office/word/2010/wordprocessingCanvas" xmlns:cx="http://schemas.microsoft.com/office/drawing/2014/chartex" xmlns:cx1="http://schemas.microsoft.com/office/drawing/2015/9/8/chartex" xmlns:cx2="http://schemas.microsoft.com/office/drawing/2015/10/21/chartex" xmlns:cx3="http://schemas.microsoft.com/office/drawing/2016/5/9/chartex" xmlns:cx4="http://schemas.microsoft.com/office/drawing/2016/5/10/chartex" xmlns:cx5="http://schemas.microsoft.com/office/drawing/2016/5/11/chartex" xmlns:cx6="http://schemas.microsoft.com/office/drawing/2016/5/12/chartex" xmlns:cx7="http://schemas.microsoft.com/office/drawing/2016/5/13/chartex" xmlns:cx8="http://schemas.microsoft.com/office/drawing/2016/5/14/chartex" xmlns:mc="http://schemas.openxmlformats.org/markup-compatibility/2006" xmlns:aink="http://schemas.microsoft.com/office/drawing/2016/ink" xmlns:am3d="http://schemas.microsoft.com/office/drawing/2017/model3d" xmlns:o="urn:schemas-microsoft-com:office:office" xmlns:oel="http://schemas.microsoft.com/office/2019/extlst" xmlns:r="http://schemas.openxmlformats.org/officeDocument/2006/relationships" xmlns:m="http://schemas.openxmlformats.org/officeDocument/2006/math" xmlns:v="urn:schemas-microsoft-com:vml" xmlns:wp14="http://schemas.microsoft.com/office/word/2010/wordprocessingDrawing" xmlns:wp="http://schemas.openxmlformats.org/drawingml/2006/wordprocessingDrawing" xmlns:w10="urn:schemas-microsoft-com:office:word" xmlns:w="http://schemas.openxmlformats.org/wordprocessingml/2006/main" xmlns:w14="http://schemas.microsoft.com/office/word/2010/wordml" xmlns:w15="http://schemas.microsoft.com/office/word/2012/wordml" xmlns:w16cex="http://schemas.microsoft.com/office/word/2018/wordml/cex" xmlns:w16cid="http://schemas.microsoft.com/office/word/2016/wordml/cid" xmlns:w16="http://schemas.microsoft.com/office/word/2018/wordml" xmlns:w16du="http://schemas.microsoft.com/office/word/2023/wordml/word16du" xmlns:w16sdtdh="http://schemas.microsoft.com/office/word/2020/wordml/sdtdatahash" xmlns:w16sdtfl="http://schemas.microsoft.com/office/word/2024/wordml/sdtformatlock" xmlns:w16se="http://schemas.microsoft.com/office/word/2015/wordml/symex" xmlns:wpg="http://schemas.microsoft.com/office/word/2010/wordprocessingGroup" xmlns:wpi="http://schemas.microsoft.com/office/word/2010/wordprocessingInk" xmlns:wne="http://schemas.microsoft.com/office/word/2006/wordml" xmlns:wps="http://schemas.microsoft.com/office/word/2010/wordprocessingShape" mc:Ignorable="w14 w15 w16se w16cid w16 w16cex w16sdtdh w16sdtfl w16du wp14">
   <w:sdt>
     <w:sdtPr>
       <w:rPr>
@@ -2991,11 +5310,6 @@
         <w:docPartUnique/>
       </w:docPartObj>
     </w:sdtPr>
-    <w:sdtEndPr>
-      <w:rPr>
-        <w:rStyle w:val="PageNumber"/>
-      </w:rPr>
-    </w:sdtEndPr>
     <w:sdtContent>
       <w:p>
         <w:pPr>
@@ -3036,7 +5350,7 @@
 </file>
 
 <file path=word/footer2.xml><?xml version="1.0" encoding="utf-8"?>
-<w:ftr xmlns:wpc="http://schemas.microsoft.com/office/word/2010/wordprocessingCanvas" xmlns:cx="http://schemas.microsoft.com/office/drawing/2014/chartex" xmlns:cx1="http://schemas.microsoft.com/office/drawing/2015/9/8/chartex" xmlns:cx2="http://schemas.microsoft.com/office/drawing/2015/10/21/chartex" xmlns:cx3="http://schemas.microsoft.com/office/drawing/2016/5/9/chartex" xmlns:cx4="http://schemas.microsoft.com/office/drawing/2016/5/10/chartex" xmlns:cx5="http://schemas.microsoft.com/office/drawing/2016/5/11/chartex" xmlns:cx6="http://schemas.microsoft.com/office/drawing/2016/5/12/chartex" xmlns:cx7="http://schemas.microsoft.com/office/drawing/2016/5/13/chartex" xmlns:cx8="http://schemas.microsoft.com/office/drawing/2016/5/14/chartex" xmlns:mc="http://schemas.openxmlformats.org/markup-compatibility/2006" xmlns:aink="http://schemas.microsoft.com/office/drawing/2016/ink" xmlns:am3d="http://schemas.microsoft.com/office/drawing/2017/model3d" xmlns:o="urn:schemas-microsoft-com:office:office" xmlns:r="http://schemas.openxmlformats.org/officeDocument/2006/relationships" xmlns:m="http://schemas.openxmlformats.org/officeDocument/2006/math" xmlns:v="urn:schemas-microsoft-com:vml" xmlns:wp14="http://schemas.microsoft.com/office/word/2010/wordprocessingDrawing" xmlns:wp="http://schemas.openxmlformats.org/drawingml/2006/wordprocessingDrawing" xmlns:w10="urn:schemas-microsoft-com:office:word" xmlns:w="http://schemas.openxmlformats.org/wordprocessingml/2006/main" xmlns:w14="http://schemas.microsoft.com/office/word/2010/wordml" xmlns:w15="http://schemas.microsoft.com/office/word/2012/wordml" xmlns:w16cex="http://schemas.microsoft.com/office/word/2018/wordml/cex" xmlns:w16cid="http://schemas.microsoft.com/office/word/2016/wordml/cid" xmlns:w16="http://schemas.microsoft.com/office/word/2018/wordml" xmlns:w16sdtdh="http://schemas.microsoft.com/office/word/2020/wordml/sdtdatahash" xmlns:w16se="http://schemas.microsoft.com/office/word/2015/wordml/symex" xmlns:wpg="http://schemas.microsoft.com/office/word/2010/wordprocessingGroup" xmlns:wpi="http://schemas.microsoft.com/office/word/2010/wordprocessingInk" xmlns:wne="http://schemas.microsoft.com/office/word/2006/wordml" xmlns:wps="http://schemas.microsoft.com/office/word/2010/wordprocessingShape" mc:Ignorable="w14 w15 w16se w16cid w16 w16cex w16sdtdh wp14">
+<w:ftr xmlns:wpc="http://schemas.microsoft.com/office/word/2010/wordprocessingCanvas" xmlns:cx="http://schemas.microsoft.com/office/drawing/2014/chartex" xmlns:cx1="http://schemas.microsoft.com/office/drawing/2015/9/8/chartex" xmlns:cx2="http://schemas.microsoft.com/office/drawing/2015/10/21/chartex" xmlns:cx3="http://schemas.microsoft.com/office/drawing/2016/5/9/chartex" xmlns:cx4="http://schemas.microsoft.com/office/drawing/2016/5/10/chartex" xmlns:cx5="http://schemas.microsoft.com/office/drawing/2016/5/11/chartex" xmlns:cx6="http://schemas.microsoft.com/office/drawing/2016/5/12/chartex" xmlns:cx7="http://schemas.microsoft.com/office/drawing/2016/5/13/chartex" xmlns:cx8="http://schemas.microsoft.com/office/drawing/2016/5/14/chartex" xmlns:mc="http://schemas.openxmlformats.org/markup-compatibility/2006" xmlns:aink="http://schemas.microsoft.com/office/drawing/2016/ink" xmlns:am3d="http://schemas.microsoft.com/office/drawing/2017/model3d" xmlns:o="urn:schemas-microsoft-com:office:office" xmlns:oel="http://schemas.microsoft.com/office/2019/extlst" xmlns:r="http://schemas.openxmlformats.org/officeDocument/2006/relationships" xmlns:m="http://schemas.openxmlformats.org/officeDocument/2006/math" xmlns:v="urn:schemas-microsoft-com:vml" xmlns:wp14="http://schemas.microsoft.com/office/word/2010/wordprocessingDrawing" xmlns:wp="http://schemas.openxmlformats.org/drawingml/2006/wordprocessingDrawing" xmlns:w10="urn:schemas-microsoft-com:office:word" xmlns:w="http://schemas.openxmlformats.org/wordprocessingml/2006/main" xmlns:w14="http://schemas.microsoft.com/office/word/2010/wordml" xmlns:w15="http://schemas.microsoft.com/office/word/2012/wordml" xmlns:w16cex="http://schemas.microsoft.com/office/word/2018/wordml/cex" xmlns:w16cid="http://schemas.microsoft.com/office/word/2016/wordml/cid" xmlns:w16="http://schemas.microsoft.com/office/word/2018/wordml" xmlns:w16du="http://schemas.microsoft.com/office/word/2023/wordml/word16du" xmlns:w16sdtdh="http://schemas.microsoft.com/office/word/2020/wordml/sdtdatahash" xmlns:w16sdtfl="http://schemas.microsoft.com/office/word/2024/wordml/sdtformatlock" xmlns:w16se="http://schemas.microsoft.com/office/word/2015/wordml/symex" xmlns:wpg="http://schemas.microsoft.com/office/word/2010/wordprocessingGroup" xmlns:wpi="http://schemas.microsoft.com/office/word/2010/wordprocessingInk" xmlns:wne="http://schemas.microsoft.com/office/word/2006/wordml" xmlns:wps="http://schemas.microsoft.com/office/word/2010/wordprocessingShape" mc:Ignorable="w14 w15 w16se w16cid w16 w16cex w16sdtdh w16sdtfl w16du wp14">
   <w:sdt>
     <w:sdtPr>
       <w:rPr>
@@ -3048,11 +5362,6 @@
         <w:docPartUnique/>
       </w:docPartObj>
     </w:sdtPr>
-    <w:sdtEndPr>
-      <w:rPr>
-        <w:rStyle w:val="PageNumber"/>
-      </w:rPr>
-    </w:sdtEndPr>
     <w:sdtContent>
       <w:p>
         <w:pPr>
@@ -3106,7 +5415,7 @@
 </file>
 
 <file path=word/footnotes.xml><?xml version="1.0" encoding="utf-8"?>
-<w:footnotes xmlns:wpc="http://schemas.microsoft.com/office/word/2010/wordprocessingCanvas" xmlns:cx="http://schemas.microsoft.com/office/drawing/2014/chartex" xmlns:cx1="http://schemas.microsoft.com/office/drawing/2015/9/8/chartex" xmlns:cx2="http://schemas.microsoft.com/office/drawing/2015/10/21/chartex" xmlns:cx3="http://schemas.microsoft.com/office/drawing/2016/5/9/chartex" xmlns:cx4="http://schemas.microsoft.com/office/drawing/2016/5/10/chartex" xmlns:cx5="http://schemas.microsoft.com/office/drawing/2016/5/11/chartex" xmlns:cx6="http://schemas.microsoft.com/office/drawing/2016/5/12/chartex" xmlns:cx7="http://schemas.microsoft.com/office/drawing/2016/5/13/chartex" xmlns:cx8="http://schemas.microsoft.com/office/drawing/2016/5/14/chartex" xmlns:mc="http://schemas.openxmlformats.org/markup-compatibility/2006" xmlns:aink="http://schemas.microsoft.com/office/drawing/2016/ink" xmlns:am3d="http://schemas.microsoft.com/office/drawing/2017/model3d" xmlns:o="urn:schemas-microsoft-com:office:office" xmlns:r="http://schemas.openxmlformats.org/officeDocument/2006/relationships" xmlns:m="http://schemas.openxmlformats.org/officeDocument/2006/math" xmlns:v="urn:schemas-microsoft-com:vml" xmlns:wp14="http://schemas.microsoft.com/office/word/2010/wordprocessingDrawing" xmlns:wp="http://schemas.openxmlformats.org/drawingml/2006/wordprocessingDrawing" xmlns:w10="urn:schemas-microsoft-com:office:word" xmlns:w="http://schemas.openxmlformats.org/wordprocessingml/2006/main" xmlns:w14="http://schemas.microsoft.com/office/word/2010/wordml" xmlns:w15="http://schemas.microsoft.com/office/word/2012/wordml" xmlns:w16cex="http://schemas.microsoft.com/office/word/2018/wordml/cex" xmlns:w16cid="http://schemas.microsoft.com/office/word/2016/wordml/cid" xmlns:w16="http://schemas.microsoft.com/office/word/2018/wordml" xmlns:w16sdtdh="http://schemas.microsoft.com/office/word/2020/wordml/sdtdatahash" xmlns:w16se="http://schemas.microsoft.com/office/word/2015/wordml/symex" xmlns:wpg="http://schemas.microsoft.com/office/word/2010/wordprocessingGroup" xmlns:wpi="http://schemas.microsoft.com/office/word/2010/wordprocessingInk" xmlns:wne="http://schemas.microsoft.com/office/word/2006/wordml" xmlns:wps="http://schemas.microsoft.com/office/word/2010/wordprocessingShape" mc:Ignorable="w14 w15 w16se w16cid w16 w16cex w16sdtdh wp14">
+<w:footnotes xmlns:wpc="http://schemas.microsoft.com/office/word/2010/wordprocessingCanvas" xmlns:cx="http://schemas.microsoft.com/office/drawing/2014/chartex" xmlns:cx1="http://schemas.microsoft.com/office/drawing/2015/9/8/chartex" xmlns:cx2="http://schemas.microsoft.com/office/drawing/2015/10/21/chartex" xmlns:cx3="http://schemas.microsoft.com/office/drawing/2016/5/9/chartex" xmlns:cx4="http://schemas.microsoft.com/office/drawing/2016/5/10/chartex" xmlns:cx5="http://schemas.microsoft.com/office/drawing/2016/5/11/chartex" xmlns:cx6="http://schemas.microsoft.com/office/drawing/2016/5/12/chartex" xmlns:cx7="http://schemas.microsoft.com/office/drawing/2016/5/13/chartex" xmlns:cx8="http://schemas.microsoft.com/office/drawing/2016/5/14/chartex" xmlns:mc="http://schemas.openxmlformats.org/markup-compatibility/2006" xmlns:aink="http://schemas.microsoft.com/office/drawing/2016/ink" xmlns:am3d="http://schemas.microsoft.com/office/drawing/2017/model3d" xmlns:o="urn:schemas-microsoft-com:office:office" xmlns:oel="http://schemas.microsoft.com/office/2019/extlst" xmlns:r="http://schemas.openxmlformats.org/officeDocument/2006/relationships" xmlns:m="http://schemas.openxmlformats.org/officeDocument/2006/math" xmlns:v="urn:schemas-microsoft-com:vml" xmlns:wp14="http://schemas.microsoft.com/office/word/2010/wordprocessingDrawing" xmlns:wp="http://schemas.openxmlformats.org/drawingml/2006/wordprocessingDrawing" xmlns:w10="urn:schemas-microsoft-com:office:word" xmlns:w="http://schemas.openxmlformats.org/wordprocessingml/2006/main" xmlns:w14="http://schemas.microsoft.com/office/word/2010/wordml" xmlns:w15="http://schemas.microsoft.com/office/word/2012/wordml" xmlns:w16cex="http://schemas.microsoft.com/office/word/2018/wordml/cex" xmlns:w16cid="http://schemas.microsoft.com/office/word/2016/wordml/cid" xmlns:w16="http://schemas.microsoft.com/office/word/2018/wordml" xmlns:w16du="http://schemas.microsoft.com/office/word/2023/wordml/word16du" xmlns:w16sdtdh="http://schemas.microsoft.com/office/word/2020/wordml/sdtdatahash" xmlns:w16sdtfl="http://schemas.microsoft.com/office/word/2024/wordml/sdtformatlock" xmlns:w16se="http://schemas.microsoft.com/office/word/2015/wordml/symex" xmlns:wpg="http://schemas.microsoft.com/office/word/2010/wordprocessingGroup" xmlns:wpi="http://schemas.microsoft.com/office/word/2010/wordprocessingInk" xmlns:wne="http://schemas.microsoft.com/office/word/2006/wordml" xmlns:wps="http://schemas.microsoft.com/office/word/2010/wordprocessingShape" mc:Ignorable="w14 w15 w16se w16cid w16 w16cex w16sdtdh w16sdtfl w16du wp14">
   <w:footnote w:type="separator" w:id="-1">
     <w:p>
       <w:r>
@@ -3129,7 +5438,7 @@
 </file>
 
 <file path=word/header1.xml><?xml version="1.0" encoding="utf-8"?>
-<w:hdr xmlns:wpc="http://schemas.microsoft.com/office/word/2010/wordprocessingCanvas" xmlns:cx="http://schemas.microsoft.com/office/drawing/2014/chartex" xmlns:cx1="http://schemas.microsoft.com/office/drawing/2015/9/8/chartex" xmlns:cx2="http://schemas.microsoft.com/office/drawing/2015/10/21/chartex" xmlns:cx3="http://schemas.microsoft.com/office/drawing/2016/5/9/chartex" xmlns:cx4="http://schemas.microsoft.com/office/drawing/2016/5/10/chartex" xmlns:cx5="http://schemas.microsoft.com/office/drawing/2016/5/11/chartex" xmlns:cx6="http://schemas.microsoft.com/office/drawing/2016/5/12/chartex" xmlns:cx7="http://schemas.microsoft.com/office/drawing/2016/5/13/chartex" xmlns:cx8="http://schemas.microsoft.com/office/drawing/2016/5/14/chartex" xmlns:mc="http://schemas.openxmlformats.org/markup-compatibility/2006" xmlns:aink="http://schemas.microsoft.com/office/drawing/2016/ink" xmlns:am3d="http://schemas.microsoft.com/office/drawing/2017/model3d" xmlns:o="urn:schemas-microsoft-com:office:office" xmlns:r="http://schemas.openxmlformats.org/officeDocument/2006/relationships" xmlns:m="http://schemas.openxmlformats.org/officeDocument/2006/math" xmlns:v="urn:schemas-microsoft-com:vml" xmlns:wp14="http://schemas.microsoft.com/office/word/2010/wordprocessingDrawing" xmlns:wp="http://schemas.openxmlformats.org/drawingml/2006/wordprocessingDrawing" xmlns:w10="urn:schemas-microsoft-com:office:word" xmlns:w="http://schemas.openxmlformats.org/wordprocessingml/2006/main" xmlns:w14="http://schemas.microsoft.com/office/word/2010/wordml" xmlns:w15="http://schemas.microsoft.com/office/word/2012/wordml" xmlns:w16cex="http://schemas.microsoft.com/office/word/2018/wordml/cex" xmlns:w16cid="http://schemas.microsoft.com/office/word/2016/wordml/cid" xmlns:w16="http://schemas.microsoft.com/office/word/2018/wordml" xmlns:w16sdtdh="http://schemas.microsoft.com/office/word/2020/wordml/sdtdatahash" xmlns:w16se="http://schemas.microsoft.com/office/word/2015/wordml/symex" xmlns:wpg="http://schemas.microsoft.com/office/word/2010/wordprocessingGroup" xmlns:wpi="http://schemas.microsoft.com/office/word/2010/wordprocessingInk" xmlns:wne="http://schemas.microsoft.com/office/word/2006/wordml" xmlns:wps="http://schemas.microsoft.com/office/word/2010/wordprocessingShape" mc:Ignorable="w14 w15 w16se w16cid w16 w16cex w16sdtdh wp14">
+<w:hdr xmlns:wpc="http://schemas.microsoft.com/office/word/2010/wordprocessingCanvas" xmlns:cx="http://schemas.microsoft.com/office/drawing/2014/chartex" xmlns:cx1="http://schemas.microsoft.com/office/drawing/2015/9/8/chartex" xmlns:cx2="http://schemas.microsoft.com/office/drawing/2015/10/21/chartex" xmlns:cx3="http://schemas.microsoft.com/office/drawing/2016/5/9/chartex" xmlns:cx4="http://schemas.microsoft.com/office/drawing/2016/5/10/chartex" xmlns:cx5="http://schemas.microsoft.com/office/drawing/2016/5/11/chartex" xmlns:cx6="http://schemas.microsoft.com/office/drawing/2016/5/12/chartex" xmlns:cx7="http://schemas.microsoft.com/office/drawing/2016/5/13/chartex" xmlns:cx8="http://schemas.microsoft.com/office/drawing/2016/5/14/chartex" xmlns:mc="http://schemas.openxmlformats.org/markup-compatibility/2006" xmlns:aink="http://schemas.microsoft.com/office/drawing/2016/ink" xmlns:am3d="http://schemas.microsoft.com/office/drawing/2017/model3d" xmlns:o="urn:schemas-microsoft-com:office:office" xmlns:oel="http://schemas.microsoft.com/office/2019/extlst" xmlns:r="http://schemas.openxmlformats.org/officeDocument/2006/relationships" xmlns:m="http://schemas.openxmlformats.org/officeDocument/2006/math" xmlns:v="urn:schemas-microsoft-com:vml" xmlns:wp14="http://schemas.microsoft.com/office/word/2010/wordprocessingDrawing" xmlns:wp="http://schemas.openxmlformats.org/drawingml/2006/wordprocessingDrawing" xmlns:w10="urn:schemas-microsoft-com:office:word" xmlns:w="http://schemas.openxmlformats.org/wordprocessingml/2006/main" xmlns:w14="http://schemas.microsoft.com/office/word/2010/wordml" xmlns:w15="http://schemas.microsoft.com/office/word/2012/wordml" xmlns:w16cex="http://schemas.microsoft.com/office/word/2018/wordml/cex" xmlns:w16cid="http://schemas.microsoft.com/office/word/2016/wordml/cid" xmlns:w16="http://schemas.microsoft.com/office/word/2018/wordml" xmlns:w16du="http://schemas.microsoft.com/office/word/2023/wordml/word16du" xmlns:w16sdtdh="http://schemas.microsoft.com/office/word/2020/wordml/sdtdatahash" xmlns:w16sdtfl="http://schemas.microsoft.com/office/word/2024/wordml/sdtformatlock" xmlns:w16se="http://schemas.microsoft.com/office/word/2015/wordml/symex" xmlns:wpg="http://schemas.microsoft.com/office/word/2010/wordprocessingGroup" xmlns:wpi="http://schemas.microsoft.com/office/word/2010/wordprocessingInk" xmlns:wne="http://schemas.microsoft.com/office/word/2006/wordml" xmlns:wps="http://schemas.microsoft.com/office/word/2010/wordprocessingShape" mc:Ignorable="w14 w15 w16se w16cid w16 w16cex w16sdtdh w16sdtfl w16du wp14">
   <w:p>
     <w:pPr>
       <w:pStyle w:val="Header"/>
@@ -3223,7 +5532,7 @@
 </file>
 
 <file path=word/header2.xml><?xml version="1.0" encoding="utf-8"?>
-<w:hdr xmlns:wpc="http://schemas.microsoft.com/office/word/2010/wordprocessingCanvas" xmlns:cx="http://schemas.microsoft.com/office/drawing/2014/chartex" xmlns:cx1="http://schemas.microsoft.com/office/drawing/2015/9/8/chartex" xmlns:cx2="http://schemas.microsoft.com/office/drawing/2015/10/21/chartex" xmlns:cx3="http://schemas.microsoft.com/office/drawing/2016/5/9/chartex" xmlns:cx4="http://schemas.microsoft.com/office/drawing/2016/5/10/chartex" xmlns:cx5="http://schemas.microsoft.com/office/drawing/2016/5/11/chartex" xmlns:cx6="http://schemas.microsoft.com/office/drawing/2016/5/12/chartex" xmlns:cx7="http://schemas.microsoft.com/office/drawing/2016/5/13/chartex" xmlns:cx8="http://schemas.microsoft.com/office/drawing/2016/5/14/chartex" xmlns:mc="http://schemas.openxmlformats.org/markup-compatibility/2006" xmlns:aink="http://schemas.microsoft.com/office/drawing/2016/ink" xmlns:am3d="http://schemas.microsoft.com/office/drawing/2017/model3d" xmlns:o="urn:schemas-microsoft-com:office:office" xmlns:r="http://schemas.openxmlformats.org/officeDocument/2006/relationships" xmlns:m="http://schemas.openxmlformats.org/officeDocument/2006/math" xmlns:v="urn:schemas-microsoft-com:vml" xmlns:wp14="http://schemas.microsoft.com/office/word/2010/wordprocessingDrawing" xmlns:wp="http://schemas.openxmlformats.org/drawingml/2006/wordprocessingDrawing" xmlns:w10="urn:schemas-microsoft-com:office:word" xmlns:w="http://schemas.openxmlformats.org/wordprocessingml/2006/main" xmlns:w14="http://schemas.microsoft.com/office/word/2010/wordml" xmlns:w15="http://schemas.microsoft.com/office/word/2012/wordml" xmlns:w16cex="http://schemas.microsoft.com/office/word/2018/wordml/cex" xmlns:w16cid="http://schemas.microsoft.com/office/word/2016/wordml/cid" xmlns:w16="http://schemas.microsoft.com/office/word/2018/wordml" xmlns:w16sdtdh="http://schemas.microsoft.com/office/word/2020/wordml/sdtdatahash" xmlns:w16se="http://schemas.microsoft.com/office/word/2015/wordml/symex" xmlns:wpg="http://schemas.microsoft.com/office/word/2010/wordprocessingGroup" xmlns:wpi="http://schemas.microsoft.com/office/word/2010/wordprocessingInk" xmlns:wne="http://schemas.microsoft.com/office/word/2006/wordml" xmlns:wps="http://schemas.microsoft.com/office/word/2010/wordprocessingShape" mc:Ignorable="w14 w15 w16se w16cid w16 w16cex w16sdtdh wp14">
+<w:hdr xmlns:wpc="http://schemas.microsoft.com/office/word/2010/wordprocessingCanvas" xmlns:cx="http://schemas.microsoft.com/office/drawing/2014/chartex" xmlns:cx1="http://schemas.microsoft.com/office/drawing/2015/9/8/chartex" xmlns:cx2="http://schemas.microsoft.com/office/drawing/2015/10/21/chartex" xmlns:cx3="http://schemas.microsoft.com/office/drawing/2016/5/9/chartex" xmlns:cx4="http://schemas.microsoft.com/office/drawing/2016/5/10/chartex" xmlns:cx5="http://schemas.microsoft.com/office/drawing/2016/5/11/chartex" xmlns:cx6="http://schemas.microsoft.com/office/drawing/2016/5/12/chartex" xmlns:cx7="http://schemas.microsoft.com/office/drawing/2016/5/13/chartex" xmlns:cx8="http://schemas.microsoft.com/office/drawing/2016/5/14/chartex" xmlns:mc="http://schemas.openxmlformats.org/markup-compatibility/2006" xmlns:aink="http://schemas.microsoft.com/office/drawing/2016/ink" xmlns:am3d="http://schemas.microsoft.com/office/drawing/2017/model3d" xmlns:o="urn:schemas-microsoft-com:office:office" xmlns:oel="http://schemas.microsoft.com/office/2019/extlst" xmlns:r="http://schemas.openxmlformats.org/officeDocument/2006/relationships" xmlns:m="http://schemas.openxmlformats.org/officeDocument/2006/math" xmlns:v="urn:schemas-microsoft-com:vml" xmlns:wp14="http://schemas.microsoft.com/office/word/2010/wordprocessingDrawing" xmlns:wp="http://schemas.openxmlformats.org/drawingml/2006/wordprocessingDrawing" xmlns:w10="urn:schemas-microsoft-com:office:word" xmlns:w="http://schemas.openxmlformats.org/wordprocessingml/2006/main" xmlns:w14="http://schemas.microsoft.com/office/word/2010/wordml" xmlns:w15="http://schemas.microsoft.com/office/word/2012/wordml" xmlns:w16cex="http://schemas.microsoft.com/office/word/2018/wordml/cex" xmlns:w16cid="http://schemas.microsoft.com/office/word/2016/wordml/cid" xmlns:w16="http://schemas.microsoft.com/office/word/2018/wordml" xmlns:w16du="http://schemas.microsoft.com/office/word/2023/wordml/word16du" xmlns:w16sdtdh="http://schemas.microsoft.com/office/word/2020/wordml/sdtdatahash" xmlns:w16sdtfl="http://schemas.microsoft.com/office/word/2024/wordml/sdtformatlock" xmlns:w16se="http://schemas.microsoft.com/office/word/2015/wordml/symex" xmlns:wpg="http://schemas.microsoft.com/office/word/2010/wordprocessingGroup" xmlns:wpi="http://schemas.microsoft.com/office/word/2010/wordprocessingInk" xmlns:wne="http://schemas.microsoft.com/office/word/2006/wordml" xmlns:wps="http://schemas.microsoft.com/office/word/2010/wordprocessingShape" mc:Ignorable="w14 w15 w16se w16cid w16 w16cex w16sdtdh w16sdtfl w16du wp14">
   <w:p>
     <w:pPr>
       <w:pStyle w:val="Header"/>
@@ -3390,7 +5699,7 @@
 </file>
 
 <file path=word/numbering.xml><?xml version="1.0" encoding="utf-8"?>
-<w:numbering xmlns:wpc="http://schemas.microsoft.com/office/word/2010/wordprocessingCanvas" xmlns:cx="http://schemas.microsoft.com/office/drawing/2014/chartex" xmlns:cx1="http://schemas.microsoft.com/office/drawing/2015/9/8/chartex" xmlns:cx2="http://schemas.microsoft.com/office/drawing/2015/10/21/chartex" xmlns:cx3="http://schemas.microsoft.com/office/drawing/2016/5/9/chartex" xmlns:cx4="http://schemas.microsoft.com/office/drawing/2016/5/10/chartex" xmlns:cx5="http://schemas.microsoft.com/office/drawing/2016/5/11/chartex" xmlns:cx6="http://schemas.microsoft.com/office/drawing/2016/5/12/chartex" xmlns:cx7="http://schemas.microsoft.com/office/drawing/2016/5/13/chartex" xmlns:cx8="http://schemas.microsoft.com/office/drawing/2016/5/14/chartex" xmlns:mc="http://schemas.openxmlformats.org/markup-compatibility/2006" xmlns:aink="http://schemas.microsoft.com/office/drawing/2016/ink" xmlns:am3d="http://schemas.microsoft.com/office/drawing/2017/model3d" xmlns:o="urn:schemas-microsoft-com:office:office" xmlns:r="http://schemas.openxmlformats.org/officeDocument/2006/relationships" xmlns:m="http://schemas.openxmlformats.org/officeDocument/2006/math" xmlns:v="urn:schemas-microsoft-com:vml" xmlns:wp14="http://schemas.microsoft.com/office/word/2010/wordprocessingDrawing" xmlns:wp="http://schemas.openxmlformats.org/drawingml/2006/wordprocessingDrawing" xmlns:w10="urn:schemas-microsoft-com:office:word" xmlns:w="http://schemas.openxmlformats.org/wordprocessingml/2006/main" xmlns:w14="http://schemas.microsoft.com/office/word/2010/wordml" xmlns:w15="http://schemas.microsoft.com/office/word/2012/wordml" xmlns:w16cex="http://schemas.microsoft.com/office/word/2018/wordml/cex" xmlns:w16cid="http://schemas.microsoft.com/office/word/2016/wordml/cid" xmlns:w16="http://schemas.microsoft.com/office/word/2018/wordml" xmlns:w16sdtdh="http://schemas.microsoft.com/office/word/2020/wordml/sdtdatahash" xmlns:w16se="http://schemas.microsoft.com/office/word/2015/wordml/symex" xmlns:wpg="http://schemas.microsoft.com/office/word/2010/wordprocessingGroup" xmlns:wpi="http://schemas.microsoft.com/office/word/2010/wordprocessingInk" xmlns:wne="http://schemas.microsoft.com/office/word/2006/wordml" xmlns:wps="http://schemas.microsoft.com/office/word/2010/wordprocessingShape" mc:Ignorable="w14 w15 w16se w16cid w16 w16cex w16sdtdh wp14">
+<w:numbering xmlns:wpc="http://schemas.microsoft.com/office/word/2010/wordprocessingCanvas" xmlns:cx="http://schemas.microsoft.com/office/drawing/2014/chartex" xmlns:cx1="http://schemas.microsoft.com/office/drawing/2015/9/8/chartex" xmlns:cx2="http://schemas.microsoft.com/office/drawing/2015/10/21/chartex" xmlns:cx3="http://schemas.microsoft.com/office/drawing/2016/5/9/chartex" xmlns:cx4="http://schemas.microsoft.com/office/drawing/2016/5/10/chartex" xmlns:cx5="http://schemas.microsoft.com/office/drawing/2016/5/11/chartex" xmlns:cx6="http://schemas.microsoft.com/office/drawing/2016/5/12/chartex" xmlns:cx7="http://schemas.microsoft.com/office/drawing/2016/5/13/chartex" xmlns:cx8="http://schemas.microsoft.com/office/drawing/2016/5/14/chartex" xmlns:mc="http://schemas.openxmlformats.org/markup-compatibility/2006" xmlns:aink="http://schemas.microsoft.com/office/drawing/2016/ink" xmlns:am3d="http://schemas.microsoft.com/office/drawing/2017/model3d" xmlns:o="urn:schemas-microsoft-com:office:office" xmlns:oel="http://schemas.microsoft.com/office/2019/extlst" xmlns:r="http://schemas.openxmlformats.org/officeDocument/2006/relationships" xmlns:m="http://schemas.openxmlformats.org/officeDocument/2006/math" xmlns:v="urn:schemas-microsoft-com:vml" xmlns:wp14="http://schemas.microsoft.com/office/word/2010/wordprocessingDrawing" xmlns:wp="http://schemas.openxmlformats.org/drawingml/2006/wordprocessingDrawing" xmlns:w10="urn:schemas-microsoft-com:office:word" xmlns:w="http://schemas.openxmlformats.org/wordprocessingml/2006/main" xmlns:w14="http://schemas.microsoft.com/office/word/2010/wordml" xmlns:w15="http://schemas.microsoft.com/office/word/2012/wordml" xmlns:w16cex="http://schemas.microsoft.com/office/word/2018/wordml/cex" xmlns:w16cid="http://schemas.microsoft.com/office/word/2016/wordml/cid" xmlns:w16="http://schemas.microsoft.com/office/word/2018/wordml" xmlns:w16du="http://schemas.microsoft.com/office/word/2023/wordml/word16du" xmlns:w16sdtdh="http://schemas.microsoft.com/office/word/2020/wordml/sdtdatahash" xmlns:w16sdtfl="http://schemas.microsoft.com/office/word/2024/wordml/sdtformatlock" xmlns:w16se="http://schemas.microsoft.com/office/word/2015/wordml/symex" xmlns:wpg="http://schemas.microsoft.com/office/word/2010/wordprocessingGroup" xmlns:wpi="http://schemas.microsoft.com/office/word/2010/wordprocessingInk" xmlns:wne="http://schemas.microsoft.com/office/word/2006/wordml" xmlns:wps="http://schemas.microsoft.com/office/word/2010/wordprocessingShape" mc:Ignorable="w14 w15 w16se w16cid w16 w16cex w16sdtdh w16sdtfl w16du wp14">
   <w:abstractNum w:abstractNumId="0" w15:restartNumberingAfterBreak="0">
     <w:nsid w:val="047E14AB"/>
     <w:multiLevelType w:val="hybridMultilevel"/>
@@ -4300,16 +6609,16 @@
       </w:pPr>
     </w:lvl>
   </w:abstractNum>
-  <w:num w:numId="1">
+  <w:num w:numId="1" w16cid:durableId="1107695432">
     <w:abstractNumId w:val="6"/>
   </w:num>
-  <w:num w:numId="2">
+  <w:num w:numId="2" w16cid:durableId="1206137875">
     <w:abstractNumId w:val="7"/>
   </w:num>
-  <w:num w:numId="3">
+  <w:num w:numId="3" w16cid:durableId="1728216574">
     <w:abstractNumId w:val="5"/>
   </w:num>
-  <w:num w:numId="4">
+  <w:num w:numId="4" w16cid:durableId="1234467091">
     <w:abstractNumId w:val="8"/>
     <w:lvlOverride w:ilvl="0">
       <w:startOverride w:val="1"/>
@@ -4339,22 +6648,22 @@
       <w:startOverride w:val="1"/>
     </w:lvlOverride>
   </w:num>
-  <w:num w:numId="5">
+  <w:num w:numId="5" w16cid:durableId="1255700501">
     <w:abstractNumId w:val="1"/>
   </w:num>
-  <w:num w:numId="6">
+  <w:num w:numId="6" w16cid:durableId="824660501">
     <w:abstractNumId w:val="3"/>
   </w:num>
-  <w:num w:numId="7">
+  <w:num w:numId="7" w16cid:durableId="1453472478">
     <w:abstractNumId w:val="0"/>
   </w:num>
-  <w:num w:numId="8">
+  <w:num w:numId="8" w16cid:durableId="147022782">
     <w:abstractNumId w:val="2"/>
   </w:num>
-  <w:num w:numId="9">
+  <w:num w:numId="9" w16cid:durableId="637685480">
     <w:abstractNumId w:val="4"/>
   </w:num>
-  <w:num w:numId="10">
+  <w:num w:numId="10" w16cid:durableId="730426719">
     <w:abstractNumId w:val="9"/>
   </w:num>
   <w:numIdMacAtCleanup w:val="6"/>
@@ -4362,7 +6671,7 @@
 </file>
 
 <file path=word/styles.xml><?xml version="1.0" encoding="utf-8"?>
-<w:styles xmlns:mc="http://schemas.openxmlformats.org/markup-compatibility/2006" xmlns:r="http://schemas.openxmlformats.org/officeDocument/2006/relationships" xmlns:w="http://schemas.openxmlformats.org/wordprocessingml/2006/main" xmlns:w14="http://schemas.microsoft.com/office/word/2010/wordml" xmlns:w15="http://schemas.microsoft.com/office/word/2012/wordml" xmlns:w16cex="http://schemas.microsoft.com/office/word/2018/wordml/cex" xmlns:w16cid="http://schemas.microsoft.com/office/word/2016/wordml/cid" xmlns:w16="http://schemas.microsoft.com/office/word/2018/wordml" xmlns:w16sdtdh="http://schemas.microsoft.com/office/word/2020/wordml/sdtdatahash" xmlns:w16se="http://schemas.microsoft.com/office/word/2015/wordml/symex" mc:Ignorable="w14 w15 w16se w16cid w16 w16cex w16sdtdh">
+<w:styles xmlns:mc="http://schemas.openxmlformats.org/markup-compatibility/2006" xmlns:r="http://schemas.openxmlformats.org/officeDocument/2006/relationships" xmlns:w="http://schemas.openxmlformats.org/wordprocessingml/2006/main" xmlns:w14="http://schemas.microsoft.com/office/word/2010/wordml" xmlns:w15="http://schemas.microsoft.com/office/word/2012/wordml" xmlns:w16cex="http://schemas.microsoft.com/office/word/2018/wordml/cex" xmlns:w16cid="http://schemas.microsoft.com/office/word/2016/wordml/cid" xmlns:w16="http://schemas.microsoft.com/office/word/2018/wordml" xmlns:w16du="http://schemas.microsoft.com/office/word/2023/wordml/word16du" xmlns:w16sdtdh="http://schemas.microsoft.com/office/word/2020/wordml/sdtdatahash" xmlns:w16sdtfl="http://schemas.microsoft.com/office/word/2024/wordml/sdtformatlock" xmlns:w16se="http://schemas.microsoft.com/office/word/2015/wordml/symex" mc:Ignorable="w14 w15 w16se w16cid w16 w16cex w16sdtdh w16sdtfl w16du">
   <w:docDefaults>
     <w:rPrDefault>
       <w:rPr>
@@ -4991,7 +7300,6 @@
   <w:style w:type="character" w:default="1" w:styleId="DefaultParagraphFont">
     <w:name w:val="Default Paragraph Font"/>
     <w:uiPriority w:val="1"/>
-    <w:semiHidden/>
     <w:unhideWhenUsed/>
   </w:style>
   <w:style w:type="table" w:default="1" w:styleId="TableNormal">

</xml_diff>